<commit_message>
RM 15 - O Plano de Configuração foi atualizado e a versão 1.0 foi disponibilizada.
</commit_message>
<xml_diff>
--- a/Documentos/Planejamento/PlanoConfiguracao-SGCONT-08032013.docx
+++ b/Documentos/Planejamento/PlanoConfiguracao-SGCONT-08032013.docx
@@ -5,7 +5,7 @@
     <w:p>
       <w:pPr>
         <w:spacing w:after="0" w:line="240" w:lineRule="auto"/>
-        <w:jc w:val="right"/>
+        <w:jc w:val="center"/>
         <w:rPr>
           <w:rFonts w:ascii="Arial" w:eastAsia="Times New Roman" w:hAnsi="Arial" w:cs="Arial"/>
           <w:b/>
@@ -80,7 +80,7 @@
     <w:p>
       <w:pPr>
         <w:spacing w:after="0" w:line="240" w:lineRule="auto"/>
-        <w:jc w:val="right"/>
+        <w:jc w:val="center"/>
         <w:rPr>
           <w:rFonts w:ascii="Arial" w:eastAsia="Times New Roman" w:hAnsi="Arial" w:cs="Arial"/>
           <w:b/>
@@ -91,6 +91,59 @@
           <w:lang w:eastAsia="pt-BR"/>
         </w:rPr>
       </w:pPr>
+      <w:r>
+        <w:rPr>
+          <w:rFonts w:ascii="Arial" w:eastAsia="Times New Roman" w:hAnsi="Arial" w:cs="Arial"/>
+          <w:b/>
+          <w:bCs/>
+          <w:noProof/>
+          <w:color w:val="000000"/>
+          <w:sz w:val="36"/>
+          <w:szCs w:val="36"/>
+          <w:lang w:eastAsia="pt-BR"/>
+        </w:rPr>
+        <w:drawing>
+          <wp:inline distT="0" distB="0" distL="0" distR="0">
+            <wp:extent cx="3171980" cy="1353788"/>
+            <wp:effectExtent l="0" t="0" r="0" b="0"/>
+            <wp:docPr id="4" name="Imagem 4"/>
+            <wp:cNvGraphicFramePr>
+              <a:graphicFrameLocks xmlns:a="http://schemas.openxmlformats.org/drawingml/2006/main" noChangeAspect="1"/>
+            </wp:cNvGraphicFramePr>
+            <a:graphic xmlns:a="http://schemas.openxmlformats.org/drawingml/2006/main">
+              <a:graphicData uri="http://schemas.openxmlformats.org/drawingml/2006/picture">
+                <pic:pic xmlns:pic="http://schemas.openxmlformats.org/drawingml/2006/picture">
+                  <pic:nvPicPr>
+                    <pic:cNvPr id="0" name="sgcon_oficial.png"/>
+                    <pic:cNvPicPr/>
+                  </pic:nvPicPr>
+                  <pic:blipFill>
+                    <a:blip r:embed="rId9" cstate="print">
+                      <a:extLst>
+                        <a:ext uri="{28A0092B-C50C-407E-A947-70E740481C1C}">
+                          <a14:useLocalDpi xmlns:a14="http://schemas.microsoft.com/office/drawing/2010/main" val="0"/>
+                        </a:ext>
+                      </a:extLst>
+                    </a:blip>
+                    <a:stretch>
+                      <a:fillRect/>
+                    </a:stretch>
+                  </pic:blipFill>
+                  <pic:spPr>
+                    <a:xfrm>
+                      <a:off x="0" y="0"/>
+                      <a:ext cx="3167608" cy="1351922"/>
+                    </a:xfrm>
+                    <a:prstGeom prst="rect">
+                      <a:avLst/>
+                    </a:prstGeom>
+                  </pic:spPr>
+                </pic:pic>
+              </a:graphicData>
+            </a:graphic>
+          </wp:inline>
+        </w:drawing>
+      </w:r>
     </w:p>
     <w:p>
       <w:pPr>
@@ -155,7 +208,7 @@
     <w:p>
       <w:pPr>
         <w:spacing w:after="0" w:line="240" w:lineRule="auto"/>
-        <w:jc w:val="right"/>
+        <w:jc w:val="center"/>
         <w:rPr>
           <w:rFonts w:ascii="Arial" w:eastAsia="Times New Roman" w:hAnsi="Arial" w:cs="Arial"/>
           <w:b/>
@@ -226,7 +279,11 @@
           <w:lang w:eastAsia="pt-BR"/>
         </w:rPr>
       </w:pPr>
-      <w:r>
+    </w:p>
+    <w:p>
+      <w:pPr>
+        <w:spacing w:after="0" w:line="240" w:lineRule="auto"/>
+        <w:jc w:val="right"/>
         <w:rPr>
           <w:rFonts w:ascii="Arial" w:eastAsia="Times New Roman" w:hAnsi="Arial" w:cs="Arial"/>
           <w:b/>
@@ -236,8 +293,7 @@
           <w:szCs w:val="36"/>
           <w:lang w:eastAsia="pt-BR"/>
         </w:rPr>
-        <w:t>SGCONT</w:t>
-      </w:r>
+      </w:pPr>
     </w:p>
     <w:p>
       <w:pPr>
@@ -253,7 +309,11 @@
           <w:lang w:eastAsia="pt-BR"/>
         </w:rPr>
       </w:pPr>
-      <w:r>
+    </w:p>
+    <w:p>
+      <w:pPr>
+        <w:spacing w:after="0" w:line="240" w:lineRule="auto"/>
+        <w:jc w:val="right"/>
         <w:rPr>
           <w:rFonts w:ascii="Arial" w:eastAsia="Times New Roman" w:hAnsi="Arial" w:cs="Arial"/>
           <w:b/>
@@ -263,8 +323,7 @@
           <w:szCs w:val="36"/>
           <w:lang w:eastAsia="pt-BR"/>
         </w:rPr>
-        <w:t>Plano de Gerência de Configuração</w:t>
-      </w:r>
+      </w:pPr>
     </w:p>
     <w:p>
       <w:pPr>
@@ -275,6 +334,33 @@
           <w:b/>
           <w:bCs/>
           <w:color w:val="000000"/>
+          <w:sz w:val="40"/>
+          <w:szCs w:val="36"/>
+          <w:lang w:eastAsia="pt-BR"/>
+        </w:rPr>
+      </w:pPr>
+      <w:r>
+        <w:rPr>
+          <w:rFonts w:ascii="Arial" w:eastAsia="Times New Roman" w:hAnsi="Arial" w:cs="Arial"/>
+          <w:b/>
+          <w:bCs/>
+          <w:color w:val="000000"/>
+          <w:sz w:val="40"/>
+          <w:szCs w:val="36"/>
+          <w:lang w:eastAsia="pt-BR"/>
+        </w:rPr>
+        <w:t>Plano de Gerência de Configuração</w:t>
+      </w:r>
+    </w:p>
+    <w:p>
+      <w:pPr>
+        <w:spacing w:after="0" w:line="240" w:lineRule="auto"/>
+        <w:jc w:val="right"/>
+        <w:rPr>
+          <w:rFonts w:ascii="Arial" w:eastAsia="Times New Roman" w:hAnsi="Arial" w:cs="Arial"/>
+          <w:b/>
+          <w:bCs/>
+          <w:color w:val="000000"/>
           <w:sz w:val="36"/>
           <w:szCs w:val="36"/>
           <w:lang w:eastAsia="pt-BR"/>
@@ -317,7 +403,7 @@
           <w:szCs w:val="28"/>
           <w:lang w:eastAsia="pt-BR"/>
         </w:rPr>
-        <w:t>Versão 1.0</w:t>
+        <w:t>Versão 0.2</w:t>
       </w:r>
     </w:p>
     <w:p>
@@ -334,7 +420,11 @@
           <w:lang w:eastAsia="pt-BR"/>
         </w:rPr>
       </w:pPr>
-      <w:r>
+    </w:p>
+    <w:p>
+      <w:pPr>
+        <w:spacing w:after="0" w:line="240" w:lineRule="auto"/>
+        <w:jc w:val="center"/>
         <w:rPr>
           <w:rFonts w:ascii="Arial" w:eastAsia="Times New Roman" w:hAnsi="Arial" w:cs="Arial"/>
           <w:b/>
@@ -344,57 +434,120 @@
           <w:szCs w:val="36"/>
           <w:lang w:eastAsia="pt-BR"/>
         </w:rPr>
+      </w:pPr>
+      <w:r>
+        <w:rPr>
+          <w:rFonts w:ascii="Arial" w:eastAsia="Times New Roman" w:hAnsi="Arial" w:cs="Arial"/>
+          <w:b/>
+          <w:bCs/>
+          <w:color w:val="000000"/>
+          <w:sz w:val="36"/>
+          <w:szCs w:val="36"/>
+          <w:lang w:eastAsia="pt-BR"/>
+        </w:rPr>
         <w:t> </w:t>
       </w:r>
     </w:p>
     <w:p>
       <w:pPr>
-        <w:spacing w:after="0" w:line="240" w:lineRule="atLeast"/>
-        <w:rPr>
-          <w:rFonts w:ascii="Times New Roman" w:eastAsia="Times New Roman" w:hAnsi="Times New Roman" w:cs="Times New Roman"/>
-          <w:color w:val="000000"/>
-          <w:sz w:val="20"/>
-          <w:szCs w:val="20"/>
-          <w:lang w:eastAsia="pt-BR"/>
-        </w:rPr>
-      </w:pPr>
-      <w:r>
-        <w:rPr>
-          <w:rFonts w:ascii="Times New Roman" w:eastAsia="Times New Roman" w:hAnsi="Times New Roman" w:cs="Times New Roman"/>
-          <w:color w:val="000000"/>
-          <w:sz w:val="20"/>
-          <w:szCs w:val="20"/>
-          <w:lang w:eastAsia="pt-BR"/>
-        </w:rPr>
-        <w:t> </w:t>
-      </w:r>
+        <w:spacing w:after="0" w:line="240" w:lineRule="auto"/>
+        <w:jc w:val="center"/>
+        <w:rPr>
+          <w:rFonts w:ascii="Arial" w:eastAsia="Times New Roman" w:hAnsi="Arial" w:cs="Arial"/>
+          <w:b/>
+          <w:bCs/>
+          <w:color w:val="000000"/>
+          <w:sz w:val="36"/>
+          <w:szCs w:val="36"/>
+          <w:lang w:eastAsia="pt-BR"/>
+        </w:rPr>
+      </w:pPr>
     </w:p>
     <w:p>
       <w:pPr>
-        <w:spacing w:before="100" w:beforeAutospacing="1" w:after="100" w:afterAutospacing="1" w:line="240" w:lineRule="auto"/>
-        <w:rPr>
-          <w:rFonts w:ascii="Times New Roman" w:eastAsia="Times New Roman" w:hAnsi="Times New Roman" w:cs="Times New Roman"/>
-          <w:color w:val="000000"/>
-          <w:sz w:val="27"/>
-          <w:szCs w:val="27"/>
-          <w:lang w:eastAsia="pt-BR"/>
-        </w:rPr>
-      </w:pPr>
-      <w:r>
-        <w:rPr>
-          <w:rFonts w:ascii="Times New Roman" w:eastAsia="Times New Roman" w:hAnsi="Times New Roman" w:cs="Times New Roman"/>
-          <w:color w:val="000000"/>
-          <w:sz w:val="20"/>
-          <w:szCs w:val="20"/>
-          <w:lang w:eastAsia="pt-BR"/>
-        </w:rPr>
-        <w:br w:type="page"/>
-      </w:r>
+        <w:spacing w:after="0" w:line="240" w:lineRule="auto"/>
+        <w:jc w:val="center"/>
+        <w:rPr>
+          <w:rFonts w:ascii="Arial" w:eastAsia="Times New Roman" w:hAnsi="Arial" w:cs="Arial"/>
+          <w:b/>
+          <w:bCs/>
+          <w:color w:val="000000"/>
+          <w:sz w:val="36"/>
+          <w:szCs w:val="36"/>
+          <w:lang w:eastAsia="pt-BR"/>
+        </w:rPr>
+      </w:pPr>
     </w:p>
     <w:p>
       <w:pPr>
         <w:spacing w:after="0" w:line="240" w:lineRule="auto"/>
         <w:jc w:val="center"/>
+        <w:rPr>
+          <w:rFonts w:ascii="Arial" w:eastAsia="Times New Roman" w:hAnsi="Arial" w:cs="Arial"/>
+          <w:b/>
+          <w:bCs/>
+          <w:color w:val="000000"/>
+          <w:sz w:val="36"/>
+          <w:szCs w:val="36"/>
+          <w:lang w:eastAsia="pt-BR"/>
+        </w:rPr>
+      </w:pPr>
+    </w:p>
+    <w:p>
+      <w:pPr>
+        <w:spacing w:after="0" w:line="240" w:lineRule="auto"/>
+        <w:jc w:val="center"/>
+        <w:rPr>
+          <w:rFonts w:ascii="Arial" w:eastAsia="Times New Roman" w:hAnsi="Arial" w:cs="Arial"/>
+          <w:b/>
+          <w:bCs/>
+          <w:color w:val="000000"/>
+          <w:sz w:val="36"/>
+          <w:szCs w:val="36"/>
+          <w:lang w:eastAsia="pt-BR"/>
+        </w:rPr>
+      </w:pPr>
+    </w:p>
+    <w:p>
+      <w:pPr>
+        <w:spacing w:after="0" w:line="240" w:lineRule="auto"/>
+        <w:jc w:val="center"/>
+        <w:rPr>
+          <w:rFonts w:ascii="Arial" w:eastAsia="Times New Roman" w:hAnsi="Arial" w:cs="Arial"/>
+          <w:b/>
+          <w:bCs/>
+          <w:color w:val="000000"/>
+          <w:sz w:val="36"/>
+          <w:szCs w:val="36"/>
+          <w:lang w:eastAsia="pt-BR"/>
+        </w:rPr>
+      </w:pPr>
+    </w:p>
+    <w:p>
+      <w:pPr>
+        <w:spacing w:after="0" w:line="240" w:lineRule="atLeast"/>
+        <w:rPr>
+          <w:rFonts w:ascii="Times New Roman" w:eastAsia="Times New Roman" w:hAnsi="Times New Roman" w:cs="Times New Roman"/>
+          <w:color w:val="000000"/>
+          <w:sz w:val="20"/>
+          <w:szCs w:val="20"/>
+          <w:lang w:eastAsia="pt-BR"/>
+        </w:rPr>
+      </w:pPr>
+      <w:r>
+        <w:rPr>
+          <w:rFonts w:ascii="Times New Roman" w:eastAsia="Times New Roman" w:hAnsi="Times New Roman" w:cs="Times New Roman"/>
+          <w:color w:val="000000"/>
+          <w:sz w:val="20"/>
+          <w:szCs w:val="20"/>
+          <w:lang w:eastAsia="pt-BR"/>
+        </w:rPr>
+        <w:t> </w:t>
+      </w:r>
+    </w:p>
+    <w:p>
+      <w:pPr>
+        <w:spacing w:before="100" w:beforeAutospacing="1" w:after="100" w:afterAutospacing="1" w:line="240" w:lineRule="auto"/>
         <w:rPr>
           <w:rFonts w:ascii="Arial" w:eastAsia="Times New Roman" w:hAnsi="Arial" w:cs="Arial"/>
           <w:b/>
@@ -744,6 +897,7 @@
           <w:p>
             <w:pPr>
               <w:spacing w:before="60" w:after="60" w:line="240" w:lineRule="atLeast"/>
+              <w:jc w:val="center"/>
               <w:rPr>
                 <w:rFonts w:ascii="Arial" w:eastAsia="Times New Roman" w:hAnsi="Arial" w:cs="Arial"/>
                 <w:b w:val="0"/>
@@ -760,7 +914,17 @@
                 <w:szCs w:val="20"/>
                 <w:lang w:eastAsia="pt-BR"/>
               </w:rPr>
-              <w:t> </w:t>
+              <w:t>16</w:t>
+            </w:r>
+            <w:r>
+              <w:rPr>
+                <w:rFonts w:ascii="Arial" w:eastAsia="Times New Roman" w:hAnsi="Arial" w:cs="Arial"/>
+                <w:b w:val="0"/>
+                <w:sz w:val="20"/>
+                <w:szCs w:val="20"/>
+                <w:lang w:eastAsia="pt-BR"/>
+              </w:rPr>
+              <w:t>/03/2013</w:t>
             </w:r>
           </w:p>
         </w:tc>
@@ -776,6 +940,7 @@
           <w:p>
             <w:pPr>
               <w:spacing w:before="60" w:after="60" w:line="240" w:lineRule="atLeast"/>
+              <w:jc w:val="center"/>
               <w:cnfStyle w:val="000000010000" w:firstRow="0" w:lastRow="0" w:firstColumn="0" w:lastColumn="0" w:oddVBand="0" w:evenVBand="0" w:oddHBand="0" w:evenHBand="1" w:firstRowFirstColumn="0" w:firstRowLastColumn="0" w:lastRowFirstColumn="0" w:lastRowLastColumn="0"/>
               <w:rPr>
                 <w:rFonts w:ascii="Arial" w:eastAsia="Times New Roman" w:hAnsi="Arial" w:cs="Arial"/>
@@ -791,7 +956,7 @@
                 <w:szCs w:val="20"/>
                 <w:lang w:eastAsia="pt-BR"/>
               </w:rPr>
-              <w:t> </w:t>
+              <w:t>0.2</w:t>
             </w:r>
           </w:p>
         </w:tc>
@@ -807,6 +972,7 @@
           <w:p>
             <w:pPr>
               <w:spacing w:before="60" w:after="60" w:line="240" w:lineRule="atLeast"/>
+              <w:jc w:val="center"/>
               <w:cnfStyle w:val="000000010000" w:firstRow="0" w:lastRow="0" w:firstColumn="0" w:lastColumn="0" w:oddVBand="0" w:evenVBand="0" w:oddHBand="0" w:evenHBand="1" w:firstRowFirstColumn="0" w:firstRowLastColumn="0" w:lastRowFirstColumn="0" w:lastRowLastColumn="0"/>
               <w:rPr>
                 <w:rFonts w:ascii="Arial" w:eastAsia="Times New Roman" w:hAnsi="Arial" w:cs="Arial"/>
@@ -822,7 +988,7 @@
                 <w:szCs w:val="20"/>
                 <w:lang w:eastAsia="pt-BR"/>
               </w:rPr>
-              <w:t> </w:t>
+              <w:t>Ajustes no documento</w:t>
             </w:r>
           </w:p>
         </w:tc>
@@ -837,6 +1003,7 @@
           <w:p>
             <w:pPr>
               <w:spacing w:before="60" w:after="60" w:line="240" w:lineRule="atLeast"/>
+              <w:jc w:val="center"/>
               <w:cnfStyle w:val="000000010000" w:firstRow="0" w:lastRow="0" w:firstColumn="0" w:lastColumn="0" w:oddVBand="0" w:evenVBand="0" w:oddHBand="0" w:evenHBand="1" w:firstRowFirstColumn="0" w:firstRowLastColumn="0" w:lastRowFirstColumn="0" w:lastRowLastColumn="0"/>
               <w:rPr>
                 <w:rFonts w:ascii="Arial" w:eastAsia="Times New Roman" w:hAnsi="Arial" w:cs="Arial"/>
@@ -852,7 +1019,7 @@
                 <w:szCs w:val="20"/>
                 <w:lang w:eastAsia="pt-BR"/>
               </w:rPr>
-              <w:t> </w:t>
+              <w:t>Vinícius Medeiros</w:t>
             </w:r>
           </w:p>
         </w:tc>
@@ -873,6 +1040,7 @@
           <w:p>
             <w:pPr>
               <w:spacing w:before="60" w:after="60" w:line="240" w:lineRule="atLeast"/>
+              <w:jc w:val="center"/>
               <w:rPr>
                 <w:rFonts w:ascii="Arial" w:eastAsia="Times New Roman" w:hAnsi="Arial" w:cs="Arial"/>
                 <w:b w:val="0"/>
@@ -889,7 +1057,7 @@
                 <w:szCs w:val="20"/>
                 <w:lang w:eastAsia="pt-BR"/>
               </w:rPr>
-              <w:t> </w:t>
+              <w:t>26/03/2013</w:t>
             </w:r>
           </w:p>
         </w:tc>
@@ -905,6 +1073,7 @@
           <w:p>
             <w:pPr>
               <w:spacing w:before="60" w:after="60" w:line="240" w:lineRule="atLeast"/>
+              <w:jc w:val="center"/>
               <w:cnfStyle w:val="000000100000" w:firstRow="0" w:lastRow="0" w:firstColumn="0" w:lastColumn="0" w:oddVBand="0" w:evenVBand="0" w:oddHBand="1" w:evenHBand="0" w:firstRowFirstColumn="0" w:firstRowLastColumn="0" w:lastRowFirstColumn="0" w:lastRowLastColumn="0"/>
               <w:rPr>
                 <w:rFonts w:ascii="Arial" w:eastAsia="Times New Roman" w:hAnsi="Arial" w:cs="Arial"/>
@@ -920,7 +1089,7 @@
                 <w:szCs w:val="20"/>
                 <w:lang w:eastAsia="pt-BR"/>
               </w:rPr>
-              <w:t> </w:t>
+              <w:t>1.0</w:t>
             </w:r>
           </w:p>
         </w:tc>
@@ -936,6 +1105,7 @@
           <w:p>
             <w:pPr>
               <w:spacing w:before="60" w:after="60" w:line="240" w:lineRule="atLeast"/>
+              <w:jc w:val="center"/>
               <w:cnfStyle w:val="000000100000" w:firstRow="0" w:lastRow="0" w:firstColumn="0" w:lastColumn="0" w:oddVBand="0" w:evenVBand="0" w:oddHBand="1" w:evenHBand="0" w:firstRowFirstColumn="0" w:firstRowLastColumn="0" w:lastRowFirstColumn="0" w:lastRowLastColumn="0"/>
               <w:rPr>
                 <w:rFonts w:ascii="Arial" w:eastAsia="Times New Roman" w:hAnsi="Arial" w:cs="Arial"/>
@@ -951,7 +1121,7 @@
                 <w:szCs w:val="20"/>
                 <w:lang w:eastAsia="pt-BR"/>
               </w:rPr>
-              <w:t> </w:t>
+              <w:t>Primeira versão do documento</w:t>
             </w:r>
           </w:p>
         </w:tc>
@@ -966,6 +1136,7 @@
           <w:p>
             <w:pPr>
               <w:spacing w:before="60" w:after="60" w:line="240" w:lineRule="atLeast"/>
+              <w:jc w:val="center"/>
               <w:cnfStyle w:val="000000100000" w:firstRow="0" w:lastRow="0" w:firstColumn="0" w:lastColumn="0" w:oddVBand="0" w:evenVBand="0" w:oddHBand="1" w:evenHBand="0" w:firstRowFirstColumn="0" w:firstRowLastColumn="0" w:lastRowFirstColumn="0" w:lastRowLastColumn="0"/>
               <w:rPr>
                 <w:rFonts w:ascii="Arial" w:eastAsia="Times New Roman" w:hAnsi="Arial" w:cs="Arial"/>
@@ -981,8 +1152,10 @@
                 <w:szCs w:val="20"/>
                 <w:lang w:eastAsia="pt-BR"/>
               </w:rPr>
-              <w:t> </w:t>
-            </w:r>
+              <w:t>Vinícius Medeiros</w:t>
+            </w:r>
+            <w:bookmarkStart w:id="0" w:name="_GoBack"/>
+            <w:bookmarkEnd w:id="0"/>
           </w:p>
         </w:tc>
       </w:tr>
@@ -1225,7 +1398,7 @@
           <w:r>
             <w:fldChar w:fldCharType="separate"/>
           </w:r>
-          <w:hyperlink w:anchor="_Toc350764611" w:history="1">
+          <w:hyperlink w:anchor="_Toc352072494" w:history="1">
             <w:r>
               <w:rPr>
                 <w:rStyle w:val="Hyperlink"/>
@@ -1276,7 +1449,7 @@
                 <w:noProof/>
                 <w:webHidden/>
               </w:rPr>
-              <w:instrText xml:space="preserve"> PAGEREF _Toc350764611 \h </w:instrText>
+              <w:instrText xml:space="preserve"> PAGEREF _Toc352072494 \h </w:instrText>
             </w:r>
             <w:r>
               <w:rPr>
@@ -1296,7 +1469,7 @@
                 <w:noProof/>
                 <w:webHidden/>
               </w:rPr>
-              <w:t>4</w:t>
+              <w:t>5</w:t>
             </w:r>
             <w:r>
               <w:rPr>
@@ -1321,7 +1494,7 @@
               <w:szCs w:val="22"/>
             </w:rPr>
           </w:pPr>
-          <w:hyperlink w:anchor="_Toc350764612" w:history="1">
+          <w:hyperlink w:anchor="_Toc352072495" w:history="1">
             <w:r>
               <w:rPr>
                 <w:rStyle w:val="Hyperlink"/>
@@ -1370,7 +1543,7 @@
                 <w:noProof/>
                 <w:webHidden/>
               </w:rPr>
-              <w:instrText xml:space="preserve"> PAGEREF _Toc350764612 \h </w:instrText>
+              <w:instrText xml:space="preserve"> PAGEREF _Toc352072495 \h </w:instrText>
             </w:r>
             <w:r>
               <w:rPr>
@@ -1390,7 +1563,7 @@
                 <w:noProof/>
                 <w:webHidden/>
               </w:rPr>
-              <w:t>4</w:t>
+              <w:t>5</w:t>
             </w:r>
             <w:r>
               <w:rPr>
@@ -1415,7 +1588,7 @@
               <w:szCs w:val="22"/>
             </w:rPr>
           </w:pPr>
-          <w:hyperlink w:anchor="_Toc350764613" w:history="1">
+          <w:hyperlink w:anchor="_Toc352072496" w:history="1">
             <w:r>
               <w:rPr>
                 <w:rStyle w:val="Hyperlink"/>
@@ -1464,7 +1637,7 @@
                 <w:noProof/>
                 <w:webHidden/>
               </w:rPr>
-              <w:instrText xml:space="preserve"> PAGEREF _Toc350764613 \h </w:instrText>
+              <w:instrText xml:space="preserve"> PAGEREF _Toc352072496 \h </w:instrText>
             </w:r>
             <w:r>
               <w:rPr>
@@ -1484,7 +1657,7 @@
                 <w:noProof/>
                 <w:webHidden/>
               </w:rPr>
-              <w:t>4</w:t>
+              <w:t>5</w:t>
             </w:r>
             <w:r>
               <w:rPr>
@@ -1509,7 +1682,7 @@
               <w:szCs w:val="22"/>
             </w:rPr>
           </w:pPr>
-          <w:hyperlink w:anchor="_Toc350764614" w:history="1">
+          <w:hyperlink w:anchor="_Toc352072497" w:history="1">
             <w:r>
               <w:rPr>
                 <w:rStyle w:val="Hyperlink"/>
@@ -1558,7 +1731,7 @@
                 <w:noProof/>
                 <w:webHidden/>
               </w:rPr>
-              <w:instrText xml:space="preserve"> PAGEREF _Toc350764614 \h </w:instrText>
+              <w:instrText xml:space="preserve"> PAGEREF _Toc352072497 \h </w:instrText>
             </w:r>
             <w:r>
               <w:rPr>
@@ -1578,7 +1751,7 @@
                 <w:noProof/>
                 <w:webHidden/>
               </w:rPr>
-              <w:t>4</w:t>
+              <w:t>5</w:t>
             </w:r>
             <w:r>
               <w:rPr>
@@ -1603,7 +1776,7 @@
               <w:szCs w:val="22"/>
             </w:rPr>
           </w:pPr>
-          <w:hyperlink w:anchor="_Toc350764615" w:history="1">
+          <w:hyperlink w:anchor="_Toc352072498" w:history="1">
             <w:r>
               <w:rPr>
                 <w:rStyle w:val="Hyperlink"/>
@@ -1652,7 +1825,7 @@
                 <w:noProof/>
                 <w:webHidden/>
               </w:rPr>
-              <w:instrText xml:space="preserve"> PAGEREF _Toc350764615 \h </w:instrText>
+              <w:instrText xml:space="preserve"> PAGEREF _Toc352072498 \h </w:instrText>
             </w:r>
             <w:r>
               <w:rPr>
@@ -1672,7 +1845,7 @@
                 <w:noProof/>
                 <w:webHidden/>
               </w:rPr>
-              <w:t>4</w:t>
+              <w:t>5</w:t>
             </w:r>
             <w:r>
               <w:rPr>
@@ -1697,7 +1870,7 @@
               <w:szCs w:val="22"/>
             </w:rPr>
           </w:pPr>
-          <w:hyperlink w:anchor="_Toc350764616" w:history="1">
+          <w:hyperlink w:anchor="_Toc352072499" w:history="1">
             <w:r>
               <w:rPr>
                 <w:rStyle w:val="Hyperlink"/>
@@ -1748,7 +1921,7 @@
                 <w:noProof/>
                 <w:webHidden/>
               </w:rPr>
-              <w:instrText xml:space="preserve"> PAGEREF _Toc350764616 \h </w:instrText>
+              <w:instrText xml:space="preserve"> PAGEREF _Toc352072499 \h </w:instrText>
             </w:r>
             <w:r>
               <w:rPr>
@@ -1768,7 +1941,7 @@
                 <w:noProof/>
                 <w:webHidden/>
               </w:rPr>
-              <w:t>5</w:t>
+              <w:t>6</w:t>
             </w:r>
             <w:r>
               <w:rPr>
@@ -1793,7 +1966,7 @@
               <w:szCs w:val="22"/>
             </w:rPr>
           </w:pPr>
-          <w:hyperlink w:anchor="_Toc350764617" w:history="1">
+          <w:hyperlink w:anchor="_Toc352072500" w:history="1">
             <w:r>
               <w:rPr>
                 <w:rStyle w:val="Hyperlink"/>
@@ -1842,7 +2015,7 @@
                 <w:noProof/>
                 <w:webHidden/>
               </w:rPr>
-              <w:instrText xml:space="preserve"> PAGEREF _Toc350764617 \h </w:instrText>
+              <w:instrText xml:space="preserve"> PAGEREF _Toc352072500 \h </w:instrText>
             </w:r>
             <w:r>
               <w:rPr>
@@ -1862,7 +2035,7 @@
                 <w:noProof/>
                 <w:webHidden/>
               </w:rPr>
-              <w:t>5</w:t>
+              <w:t>6</w:t>
             </w:r>
             <w:r>
               <w:rPr>
@@ -1887,7 +2060,7 @@
               <w:szCs w:val="22"/>
             </w:rPr>
           </w:pPr>
-          <w:hyperlink w:anchor="_Toc350764618" w:history="1">
+          <w:hyperlink w:anchor="_Toc352072501" w:history="1">
             <w:r>
               <w:rPr>
                 <w:rStyle w:val="Hyperlink"/>
@@ -1936,7 +2109,7 @@
                 <w:noProof/>
                 <w:webHidden/>
               </w:rPr>
-              <w:instrText xml:space="preserve"> PAGEREF _Toc350764618 \h </w:instrText>
+              <w:instrText xml:space="preserve"> PAGEREF _Toc352072501 \h </w:instrText>
             </w:r>
             <w:r>
               <w:rPr>
@@ -1956,7 +2129,7 @@
                 <w:noProof/>
                 <w:webHidden/>
               </w:rPr>
-              <w:t>5</w:t>
+              <w:t>6</w:t>
             </w:r>
             <w:r>
               <w:rPr>
@@ -1981,7 +2154,7 @@
               <w:szCs w:val="22"/>
             </w:rPr>
           </w:pPr>
-          <w:hyperlink w:anchor="_Toc350764619" w:history="1">
+          <w:hyperlink w:anchor="_Toc352072502" w:history="1">
             <w:r>
               <w:rPr>
                 <w:rStyle w:val="Hyperlink"/>
@@ -2030,7 +2203,7 @@
                 <w:noProof/>
                 <w:webHidden/>
               </w:rPr>
-              <w:instrText xml:space="preserve"> PAGEREF _Toc350764619 \h </w:instrText>
+              <w:instrText xml:space="preserve"> PAGEREF _Toc352072502 \h </w:instrText>
             </w:r>
             <w:r>
               <w:rPr>
@@ -2050,7 +2223,7 @@
                 <w:noProof/>
                 <w:webHidden/>
               </w:rPr>
-              <w:t>5</w:t>
+              <w:t>6</w:t>
             </w:r>
             <w:r>
               <w:rPr>
@@ -2075,7 +2248,7 @@
               <w:szCs w:val="22"/>
             </w:rPr>
           </w:pPr>
-          <w:hyperlink w:anchor="_Toc350764620" w:history="1">
+          <w:hyperlink w:anchor="_Toc352072503" w:history="1">
             <w:r>
               <w:rPr>
                 <w:rStyle w:val="Hyperlink"/>
@@ -2124,7 +2297,7 @@
                 <w:noProof/>
                 <w:webHidden/>
               </w:rPr>
-              <w:instrText xml:space="preserve"> PAGEREF _Toc350764620 \h </w:instrText>
+              <w:instrText xml:space="preserve"> PAGEREF _Toc352072503 \h </w:instrText>
             </w:r>
             <w:r>
               <w:rPr>
@@ -2144,7 +2317,7 @@
                 <w:noProof/>
                 <w:webHidden/>
               </w:rPr>
-              <w:t>5</w:t>
+              <w:t>7</w:t>
             </w:r>
             <w:r>
               <w:rPr>
@@ -2169,7 +2342,7 @@
               <w:szCs w:val="22"/>
             </w:rPr>
           </w:pPr>
-          <w:hyperlink w:anchor="_Toc350764621" w:history="1">
+          <w:hyperlink w:anchor="_Toc352072504" w:history="1">
             <w:r>
               <w:rPr>
                 <w:rStyle w:val="Hyperlink"/>
@@ -2218,7 +2391,7 @@
                 <w:noProof/>
                 <w:webHidden/>
               </w:rPr>
-              <w:instrText xml:space="preserve"> PAGEREF _Toc350764621 \h </w:instrText>
+              <w:instrText xml:space="preserve"> PAGEREF _Toc352072504 \h </w:instrText>
             </w:r>
             <w:r>
               <w:rPr>
@@ -2238,7 +2411,7 @@
                 <w:noProof/>
                 <w:webHidden/>
               </w:rPr>
-              <w:t>5</w:t>
+              <w:t>7</w:t>
             </w:r>
             <w:r>
               <w:rPr>
@@ -2263,7 +2436,7 @@
               <w:szCs w:val="22"/>
             </w:rPr>
           </w:pPr>
-          <w:hyperlink w:anchor="_Toc350764622" w:history="1">
+          <w:hyperlink w:anchor="_Toc352072505" w:history="1">
             <w:r>
               <w:rPr>
                 <w:rStyle w:val="Hyperlink"/>
@@ -2312,7 +2485,7 @@
                 <w:noProof/>
                 <w:webHidden/>
               </w:rPr>
-              <w:instrText xml:space="preserve"> PAGEREF _Toc350764622 \h </w:instrText>
+              <w:instrText xml:space="preserve"> PAGEREF _Toc352072505 \h </w:instrText>
             </w:r>
             <w:r>
               <w:rPr>
@@ -2332,7 +2505,7 @@
                 <w:noProof/>
                 <w:webHidden/>
               </w:rPr>
-              <w:t>6</w:t>
+              <w:t>7</w:t>
             </w:r>
             <w:r>
               <w:rPr>
@@ -2357,7 +2530,7 @@
               <w:szCs w:val="22"/>
             </w:rPr>
           </w:pPr>
-          <w:hyperlink w:anchor="_Toc350764623" w:history="1">
+          <w:hyperlink w:anchor="_Toc352072506" w:history="1">
             <w:r>
               <w:rPr>
                 <w:rStyle w:val="Hyperlink"/>
@@ -2406,7 +2579,7 @@
                 <w:noProof/>
                 <w:webHidden/>
               </w:rPr>
-              <w:instrText xml:space="preserve"> PAGEREF _Toc350764623 \h </w:instrText>
+              <w:instrText xml:space="preserve"> PAGEREF _Toc352072506 \h </w:instrText>
             </w:r>
             <w:r>
               <w:rPr>
@@ -2426,7 +2599,7 @@
                 <w:noProof/>
                 <w:webHidden/>
               </w:rPr>
-              <w:t>6</w:t>
+              <w:t>7</w:t>
             </w:r>
             <w:r>
               <w:rPr>
@@ -2451,7 +2624,7 @@
               <w:szCs w:val="22"/>
             </w:rPr>
           </w:pPr>
-          <w:hyperlink w:anchor="_Toc350764624" w:history="1">
+          <w:hyperlink w:anchor="_Toc352072507" w:history="1">
             <w:r>
               <w:rPr>
                 <w:rStyle w:val="Hyperlink"/>
@@ -2500,7 +2673,7 @@
                 <w:noProof/>
                 <w:webHidden/>
               </w:rPr>
-              <w:instrText xml:space="preserve"> PAGEREF _Toc350764624 \h </w:instrText>
+              <w:instrText xml:space="preserve"> PAGEREF _Toc352072507 \h </w:instrText>
             </w:r>
             <w:r>
               <w:rPr>
@@ -2520,7 +2693,7 @@
                 <w:noProof/>
                 <w:webHidden/>
               </w:rPr>
-              <w:t>7</w:t>
+              <w:t>9</w:t>
             </w:r>
             <w:r>
               <w:rPr>
@@ -2545,7 +2718,7 @@
               <w:szCs w:val="22"/>
             </w:rPr>
           </w:pPr>
-          <w:hyperlink w:anchor="_Toc350764625" w:history="1">
+          <w:hyperlink w:anchor="_Toc352072508" w:history="1">
             <w:r>
               <w:rPr>
                 <w:rStyle w:val="Hyperlink"/>
@@ -2594,7 +2767,7 @@
                 <w:noProof/>
                 <w:webHidden/>
               </w:rPr>
-              <w:instrText xml:space="preserve"> PAGEREF _Toc350764625 \h </w:instrText>
+              <w:instrText xml:space="preserve"> PAGEREF _Toc352072508 \h </w:instrText>
             </w:r>
             <w:r>
               <w:rPr>
@@ -2614,7 +2787,7 @@
                 <w:noProof/>
                 <w:webHidden/>
               </w:rPr>
-              <w:t>8</w:t>
+              <w:t>9</w:t>
             </w:r>
             <w:r>
               <w:rPr>
@@ -2639,7 +2812,7 @@
               <w:szCs w:val="22"/>
             </w:rPr>
           </w:pPr>
-          <w:hyperlink w:anchor="_Toc350764626" w:history="1">
+          <w:hyperlink w:anchor="_Toc352072509" w:history="1">
             <w:r>
               <w:rPr>
                 <w:rStyle w:val="Hyperlink"/>
@@ -2688,7 +2861,7 @@
                 <w:noProof/>
                 <w:webHidden/>
               </w:rPr>
-              <w:instrText xml:space="preserve"> PAGEREF _Toc350764626 \h </w:instrText>
+              <w:instrText xml:space="preserve"> PAGEREF _Toc352072509 \h </w:instrText>
             </w:r>
             <w:r>
               <w:rPr>
@@ -2708,7 +2881,7 @@
                 <w:noProof/>
                 <w:webHidden/>
               </w:rPr>
-              <w:t>9</w:t>
+              <w:t>10</w:t>
             </w:r>
             <w:r>
               <w:rPr>
@@ -2733,7 +2906,7 @@
               <w:szCs w:val="22"/>
             </w:rPr>
           </w:pPr>
-          <w:hyperlink w:anchor="_Toc350764627" w:history="1">
+          <w:hyperlink w:anchor="_Toc352072510" w:history="1">
             <w:r>
               <w:rPr>
                 <w:rStyle w:val="Hyperlink"/>
@@ -2782,7 +2955,7 @@
                 <w:noProof/>
                 <w:webHidden/>
               </w:rPr>
-              <w:instrText xml:space="preserve"> PAGEREF _Toc350764627 \h </w:instrText>
+              <w:instrText xml:space="preserve"> PAGEREF _Toc352072510 \h </w:instrText>
             </w:r>
             <w:r>
               <w:rPr>
@@ -2802,7 +2975,247 @@
                 <w:noProof/>
                 <w:webHidden/>
               </w:rPr>
-              <w:t>9</w:t>
+              <w:t>11</w:t>
+            </w:r>
+            <w:r>
+              <w:rPr>
+                <w:noProof/>
+                <w:webHidden/>
+              </w:rPr>
+              <w:fldChar w:fldCharType="end"/>
+            </w:r>
+          </w:hyperlink>
+        </w:p>
+        <w:p>
+          <w:pPr>
+            <w:pStyle w:val="Sumrio2"/>
+            <w:tabs>
+              <w:tab w:val="left" w:pos="660"/>
+              <w:tab w:val="right" w:leader="dot" w:pos="8494"/>
+            </w:tabs>
+            <w:rPr>
+              <w:rFonts w:asciiTheme="minorHAnsi" w:eastAsiaTheme="minorEastAsia" w:hAnsiTheme="minorHAnsi" w:cstheme="minorBidi"/>
+              <w:noProof/>
+              <w:sz w:val="22"/>
+              <w:szCs w:val="22"/>
+            </w:rPr>
+          </w:pPr>
+          <w:hyperlink w:anchor="_Toc352072511" w:history="1">
+            <w:r>
+              <w:rPr>
+                <w:rStyle w:val="Hyperlink"/>
+                <w:rFonts w:ascii="Arial" w:hAnsi="Arial" w:cs="Arial"/>
+                <w:b/>
+                <w:bCs/>
+                <w:noProof/>
+              </w:rPr>
+              <w:t>2.6.</w:t>
+            </w:r>
+            <w:r>
+              <w:rPr>
+                <w:rFonts w:asciiTheme="minorHAnsi" w:eastAsiaTheme="minorEastAsia" w:hAnsiTheme="minorHAnsi" w:cstheme="minorBidi"/>
+                <w:noProof/>
+                <w:sz w:val="22"/>
+                <w:szCs w:val="22"/>
+              </w:rPr>
+              <w:tab/>
+            </w:r>
+            <w:r>
+              <w:rPr>
+                <w:rStyle w:val="Hyperlink"/>
+                <w:rFonts w:ascii="Arial" w:hAnsi="Arial" w:cs="Arial"/>
+                <w:b/>
+                <w:bCs/>
+                <w:noProof/>
+              </w:rPr>
+              <w:t>Identificação dos Commits</w:t>
+            </w:r>
+            <w:r>
+              <w:rPr>
+                <w:noProof/>
+                <w:webHidden/>
+              </w:rPr>
+              <w:tab/>
+            </w:r>
+            <w:r>
+              <w:rPr>
+                <w:noProof/>
+                <w:webHidden/>
+              </w:rPr>
+              <w:fldChar w:fldCharType="begin"/>
+            </w:r>
+            <w:r>
+              <w:rPr>
+                <w:noProof/>
+                <w:webHidden/>
+              </w:rPr>
+              <w:instrText xml:space="preserve"> PAGEREF _Toc352072511 \h </w:instrText>
+            </w:r>
+            <w:r>
+              <w:rPr>
+                <w:noProof/>
+                <w:webHidden/>
+              </w:rPr>
+            </w:r>
+            <w:r>
+              <w:rPr>
+                <w:noProof/>
+                <w:webHidden/>
+              </w:rPr>
+              <w:fldChar w:fldCharType="separate"/>
+            </w:r>
+            <w:r>
+              <w:rPr>
+                <w:noProof/>
+                <w:webHidden/>
+              </w:rPr>
+              <w:t>11</w:t>
+            </w:r>
+            <w:r>
+              <w:rPr>
+                <w:noProof/>
+                <w:webHidden/>
+              </w:rPr>
+              <w:fldChar w:fldCharType="end"/>
+            </w:r>
+          </w:hyperlink>
+        </w:p>
+        <w:p>
+          <w:pPr>
+            <w:pStyle w:val="Sumrio2"/>
+            <w:tabs>
+              <w:tab w:val="right" w:leader="dot" w:pos="8494"/>
+            </w:tabs>
+            <w:rPr>
+              <w:rFonts w:asciiTheme="minorHAnsi" w:eastAsiaTheme="minorEastAsia" w:hAnsiTheme="minorHAnsi" w:cstheme="minorBidi"/>
+              <w:noProof/>
+              <w:sz w:val="22"/>
+              <w:szCs w:val="22"/>
+            </w:rPr>
+          </w:pPr>
+          <w:hyperlink w:anchor="_Toc352072512" w:history="1">
+            <w:r>
+              <w:rPr>
+                <w:rStyle w:val="Hyperlink"/>
+                <w:rFonts w:ascii="Arial" w:hAnsi="Arial" w:cs="Arial"/>
+                <w:bCs/>
+                <w:noProof/>
+              </w:rPr>
+              <w:t>Os commits deverão ser identificados a partir das solicitações de mudança, que serão atreladas a todas as submissões ao repositório. Para que haja a rastreabilidade entre os artefatos e as solicitações, todos os commits seguirão o seguinte padrão:</w:t>
+            </w:r>
+            <w:r>
+              <w:rPr>
+                <w:noProof/>
+                <w:webHidden/>
+              </w:rPr>
+              <w:tab/>
+            </w:r>
+            <w:r>
+              <w:rPr>
+                <w:noProof/>
+                <w:webHidden/>
+              </w:rPr>
+              <w:fldChar w:fldCharType="begin"/>
+            </w:r>
+            <w:r>
+              <w:rPr>
+                <w:noProof/>
+                <w:webHidden/>
+              </w:rPr>
+              <w:instrText xml:space="preserve"> PAGEREF _Toc352072512 \h </w:instrText>
+            </w:r>
+            <w:r>
+              <w:rPr>
+                <w:noProof/>
+                <w:webHidden/>
+              </w:rPr>
+            </w:r>
+            <w:r>
+              <w:rPr>
+                <w:noProof/>
+                <w:webHidden/>
+              </w:rPr>
+              <w:fldChar w:fldCharType="separate"/>
+            </w:r>
+            <w:r>
+              <w:rPr>
+                <w:noProof/>
+                <w:webHidden/>
+              </w:rPr>
+              <w:t>11</w:t>
+            </w:r>
+            <w:r>
+              <w:rPr>
+                <w:noProof/>
+                <w:webHidden/>
+              </w:rPr>
+              <w:fldChar w:fldCharType="end"/>
+            </w:r>
+          </w:hyperlink>
+        </w:p>
+        <w:p>
+          <w:pPr>
+            <w:pStyle w:val="Sumrio2"/>
+            <w:tabs>
+              <w:tab w:val="right" w:leader="dot" w:pos="8494"/>
+            </w:tabs>
+            <w:rPr>
+              <w:rFonts w:asciiTheme="minorHAnsi" w:eastAsiaTheme="minorEastAsia" w:hAnsiTheme="minorHAnsi" w:cstheme="minorBidi"/>
+              <w:noProof/>
+              <w:sz w:val="22"/>
+              <w:szCs w:val="22"/>
+            </w:rPr>
+          </w:pPr>
+          <w:hyperlink w:anchor="_Toc352072513" w:history="1">
+            <w:r>
+              <w:rPr>
+                <w:rStyle w:val="Hyperlink"/>
+                <w:rFonts w:ascii="Arial" w:hAnsi="Arial" w:cs="Arial"/>
+                <w:bCs/>
+                <w:noProof/>
+              </w:rPr>
+              <w:t>&lt;RM&gt;: &lt;DESCRICAO_DA_ALTERACAO&gt;</w:t>
+            </w:r>
+            <w:r>
+              <w:rPr>
+                <w:noProof/>
+                <w:webHidden/>
+              </w:rPr>
+              <w:tab/>
+            </w:r>
+            <w:r>
+              <w:rPr>
+                <w:noProof/>
+                <w:webHidden/>
+              </w:rPr>
+              <w:fldChar w:fldCharType="begin"/>
+            </w:r>
+            <w:r>
+              <w:rPr>
+                <w:noProof/>
+                <w:webHidden/>
+              </w:rPr>
+              <w:instrText xml:space="preserve"> PAGEREF _Toc352072513 \h </w:instrText>
+            </w:r>
+            <w:r>
+              <w:rPr>
+                <w:noProof/>
+                <w:webHidden/>
+              </w:rPr>
+            </w:r>
+            <w:r>
+              <w:rPr>
+                <w:noProof/>
+                <w:webHidden/>
+              </w:rPr>
+              <w:fldChar w:fldCharType="separate"/>
+            </w:r>
+            <w:r>
+              <w:rPr>
+                <w:noProof/>
+                <w:webHidden/>
+              </w:rPr>
+              <w:t>11</w:t>
             </w:r>
             <w:r>
               <w:rPr>
@@ -2827,7 +3240,7 @@
               <w:szCs w:val="22"/>
             </w:rPr>
           </w:pPr>
-          <w:hyperlink w:anchor="_Toc350764628" w:history="1">
+          <w:hyperlink w:anchor="_Toc352072514" w:history="1">
             <w:r>
               <w:rPr>
                 <w:rStyle w:val="Hyperlink"/>
@@ -2878,7 +3291,7 @@
                 <w:noProof/>
                 <w:webHidden/>
               </w:rPr>
-              <w:instrText xml:space="preserve"> PAGEREF _Toc350764628 \h </w:instrText>
+              <w:instrText xml:space="preserve"> PAGEREF _Toc352072514 \h </w:instrText>
             </w:r>
             <w:r>
               <w:rPr>
@@ -2898,7 +3311,7 @@
                 <w:noProof/>
                 <w:webHidden/>
               </w:rPr>
-              <w:t>10</w:t>
+              <w:t>11</w:t>
             </w:r>
             <w:r>
               <w:rPr>
@@ -2915,6 +3328,7 @@
               <w:b/>
               <w:bCs/>
             </w:rPr>
+            <w:lastRenderedPageBreak/>
             <w:fldChar w:fldCharType="end"/>
           </w:r>
         </w:p>
@@ -2968,8 +3382,8 @@
           <w:lang w:eastAsia="pt-BR"/>
         </w:rPr>
       </w:pPr>
-      <w:bookmarkStart w:id="0" w:name="1.__________________Introduction"/>
-      <w:bookmarkStart w:id="1" w:name="_Toc350764611"/>
+      <w:bookmarkStart w:id="1" w:name="1.__________________Introduction"/>
+      <w:bookmarkStart w:id="2" w:name="_Toc352072494"/>
       <w:r>
         <w:rPr>
           <w:rFonts w:ascii="Arial" w:eastAsia="Times New Roman" w:hAnsi="Arial" w:cs="Arial"/>
@@ -2984,8 +3398,8 @@
         <w:lastRenderedPageBreak/>
         <w:t>Introdução</w:t>
       </w:r>
-      <w:bookmarkEnd w:id="0"/>
       <w:bookmarkEnd w:id="1"/>
+      <w:bookmarkEnd w:id="2"/>
     </w:p>
     <w:p>
       <w:pPr>
@@ -3030,8 +3444,8 @@
           <w:lang w:eastAsia="pt-BR"/>
         </w:rPr>
       </w:pPr>
-      <w:bookmarkStart w:id="2" w:name="1.1_______________Purpose"/>
-      <w:bookmarkStart w:id="3" w:name="_Toc350764612"/>
+      <w:bookmarkStart w:id="3" w:name="1.1_______________Purpose"/>
+      <w:bookmarkStart w:id="4" w:name="_Toc352072495"/>
       <w:r>
         <w:rPr>
           <w:rFonts w:ascii="Arial" w:eastAsia="Times New Roman" w:hAnsi="Arial" w:cs="Arial"/>
@@ -3043,8 +3457,8 @@
         </w:rPr>
         <w:t>Propósito</w:t>
       </w:r>
-      <w:bookmarkEnd w:id="2"/>
       <w:bookmarkEnd w:id="3"/>
+      <w:bookmarkEnd w:id="4"/>
     </w:p>
     <w:p>
       <w:pPr>
@@ -3109,7 +3523,7 @@
           <w:lang w:eastAsia="pt-BR"/>
         </w:rPr>
       </w:pPr>
-      <w:bookmarkStart w:id="4" w:name="_Toc350764613"/>
+      <w:bookmarkStart w:id="5" w:name="_Toc352072496"/>
       <w:r>
         <w:rPr>
           <w:rFonts w:ascii="Arial" w:eastAsia="Times New Roman" w:hAnsi="Arial" w:cs="Arial"/>
@@ -3121,7 +3535,7 @@
         </w:rPr>
         <w:t>Escopo</w:t>
       </w:r>
-      <w:bookmarkEnd w:id="4"/>
+      <w:bookmarkEnd w:id="5"/>
     </w:p>
     <w:p>
       <w:pPr>
@@ -3226,7 +3640,7 @@
           <w:lang w:eastAsia="pt-BR"/>
         </w:rPr>
       </w:pPr>
-      <w:bookmarkStart w:id="5" w:name="_Toc350764614"/>
+      <w:bookmarkStart w:id="6" w:name="_Toc352072497"/>
       <w:r>
         <w:rPr>
           <w:rFonts w:ascii="Arial" w:eastAsia="Times New Roman" w:hAnsi="Arial" w:cs="Arial"/>
@@ -3236,22 +3650,9 @@
           <w:szCs w:val="20"/>
           <w:lang w:eastAsia="pt-BR"/>
         </w:rPr>
-        <w:t xml:space="preserve">Definições, Acrônimos e </w:t>
-      </w:r>
-      <w:proofErr w:type="gramStart"/>
-      <w:r>
-        <w:rPr>
-          <w:rFonts w:ascii="Arial" w:eastAsia="Times New Roman" w:hAnsi="Arial" w:cs="Arial"/>
-          <w:b/>
-          <w:bCs/>
-          <w:color w:val="000000"/>
-          <w:szCs w:val="20"/>
-          <w:lang w:eastAsia="pt-BR"/>
-        </w:rPr>
-        <w:t>Abreviações</w:t>
-      </w:r>
-      <w:bookmarkEnd w:id="5"/>
-      <w:proofErr w:type="gramEnd"/>
+        <w:t>Definições, Acrônimos e Abreviações</w:t>
+      </w:r>
+      <w:bookmarkEnd w:id="6"/>
     </w:p>
     <w:tbl>
       <w:tblPr>
@@ -3408,27 +3809,15 @@
                 <w:lang w:eastAsia="pt-BR"/>
               </w:rPr>
             </w:pPr>
-            <w:proofErr w:type="spellStart"/>
-            <w:r>
-              <w:rPr>
-                <w:rFonts w:ascii="Arial" w:eastAsia="Times New Roman" w:hAnsi="Arial" w:cs="Arial"/>
-                <w:bCs/>
-                <w:color w:val="000000"/>
-                <w:szCs w:val="20"/>
-                <w:lang w:eastAsia="pt-BR"/>
-              </w:rPr>
-              <w:t>Subversion</w:t>
-            </w:r>
-            <w:proofErr w:type="spellEnd"/>
-            <w:r>
-              <w:rPr>
-                <w:rFonts w:ascii="Arial" w:eastAsia="Times New Roman" w:hAnsi="Arial" w:cs="Arial"/>
-                <w:bCs/>
-                <w:color w:val="000000"/>
-                <w:szCs w:val="20"/>
-                <w:lang w:eastAsia="pt-BR"/>
-              </w:rPr>
-              <w:t xml:space="preserve"> (Sistema de Controle de Versão)</w:t>
+            <w:r>
+              <w:rPr>
+                <w:rFonts w:ascii="Arial" w:eastAsia="Times New Roman" w:hAnsi="Arial" w:cs="Arial"/>
+                <w:bCs/>
+                <w:color w:val="000000"/>
+                <w:szCs w:val="20"/>
+                <w:lang w:eastAsia="pt-BR"/>
+              </w:rPr>
+              <w:t>Subversion (Sistema de Controle de Versão)</w:t>
             </w:r>
           </w:p>
         </w:tc>
@@ -3460,7 +3849,6 @@
                 <w:lang w:eastAsia="pt-BR"/>
               </w:rPr>
             </w:pPr>
-            <w:proofErr w:type="spellStart"/>
             <w:r>
               <w:rPr>
                 <w:rFonts w:ascii="Arial" w:eastAsia="Times New Roman" w:hAnsi="Arial" w:cs="Arial"/>
@@ -3472,7 +3860,6 @@
               </w:rPr>
               <w:t>Scrum</w:t>
             </w:r>
-            <w:proofErr w:type="spellEnd"/>
           </w:p>
         </w:tc>
         <w:tc>
@@ -3767,7 +4154,7 @@
           <w:lang w:eastAsia="pt-BR"/>
         </w:rPr>
       </w:pPr>
-      <w:bookmarkStart w:id="6" w:name="_Toc350764615"/>
+      <w:bookmarkStart w:id="7" w:name="_Toc352072498"/>
       <w:r>
         <w:rPr>
           <w:rFonts w:ascii="Arial" w:eastAsia="Times New Roman" w:hAnsi="Arial" w:cs="Arial"/>
@@ -3779,7 +4166,7 @@
         </w:rPr>
         <w:t>Visão Geral</w:t>
       </w:r>
-      <w:bookmarkEnd w:id="6"/>
+      <w:bookmarkEnd w:id="7"/>
     </w:p>
     <w:p>
       <w:pPr>
@@ -3813,29 +4200,7 @@
           <w:szCs w:val="20"/>
           <w:lang w:eastAsia="pt-BR"/>
         </w:rPr>
-        <w:t xml:space="preserve">Os próximos capítulos deste documento estão </w:t>
-      </w:r>
-      <w:proofErr w:type="gramStart"/>
-      <w:r>
-        <w:rPr>
-          <w:rFonts w:ascii="Arial" w:eastAsia="Times New Roman" w:hAnsi="Arial" w:cs="Arial"/>
-          <w:iCs/>
-          <w:color w:val="000000" w:themeColor="text1"/>
-          <w:szCs w:val="20"/>
-          <w:lang w:eastAsia="pt-BR"/>
-        </w:rPr>
-        <w:t>divididas</w:t>
-      </w:r>
-      <w:proofErr w:type="gramEnd"/>
-      <w:r>
-        <w:rPr>
-          <w:rFonts w:ascii="Arial" w:eastAsia="Times New Roman" w:hAnsi="Arial" w:cs="Arial"/>
-          <w:iCs/>
-          <w:color w:val="000000" w:themeColor="text1"/>
-          <w:szCs w:val="20"/>
-          <w:lang w:eastAsia="pt-BR"/>
-        </w:rPr>
-        <w:t xml:space="preserve"> conforme a tabela abaixo:</w:t>
+        <w:t>Os próximos capítulos deste documento estão divididas conforme a tabela abaixo:</w:t>
       </w:r>
     </w:p>
     <w:tbl>
@@ -3941,6 +4306,7 @@
           </w:tcPr>
           <w:p>
             <w:pPr>
+              <w:spacing w:before="60" w:after="60"/>
               <w:rPr>
                 <w:rFonts w:ascii="Arial" w:eastAsia="Times New Roman" w:hAnsi="Arial" w:cs="Arial"/>
                 <w:b w:val="0"/>
@@ -3950,7 +4316,6 @@
                 <w:lang w:eastAsia="pt-BR"/>
               </w:rPr>
             </w:pPr>
-            <w:proofErr w:type="gramStart"/>
             <w:r>
               <w:rPr>
                 <w:rFonts w:ascii="Arial" w:eastAsia="Times New Roman" w:hAnsi="Arial" w:cs="Arial"/>
@@ -3962,7 +4327,6 @@
               </w:rPr>
               <w:t>2</w:t>
             </w:r>
-            <w:proofErr w:type="gramEnd"/>
           </w:p>
         </w:tc>
         <w:tc>
@@ -3974,6 +4338,7 @@
           </w:tcPr>
           <w:p>
             <w:pPr>
+              <w:spacing w:before="60" w:after="60"/>
               <w:cnfStyle w:val="000000100000" w:firstRow="0" w:lastRow="0" w:firstColumn="0" w:lastColumn="0" w:oddVBand="0" w:evenVBand="0" w:oddHBand="1" w:evenHBand="0" w:firstRowFirstColumn="0" w:firstRowLastColumn="0" w:lastRowFirstColumn="0" w:lastRowLastColumn="0"/>
               <w:rPr>
                 <w:rFonts w:ascii="Arial" w:eastAsia="Times New Roman" w:hAnsi="Arial" w:cs="Arial"/>
@@ -4051,6 +4416,7 @@
           </w:tcPr>
           <w:p>
             <w:pPr>
+              <w:spacing w:before="60" w:after="60"/>
               <w:rPr>
                 <w:rFonts w:ascii="Arial" w:eastAsia="Times New Roman" w:hAnsi="Arial" w:cs="Arial"/>
                 <w:b w:val="0"/>
@@ -4060,7 +4426,6 @@
                 <w:lang w:eastAsia="pt-BR"/>
               </w:rPr>
             </w:pPr>
-            <w:proofErr w:type="gramStart"/>
             <w:r>
               <w:rPr>
                 <w:rFonts w:ascii="Arial" w:eastAsia="Times New Roman" w:hAnsi="Arial" w:cs="Arial"/>
@@ -4072,7 +4437,6 @@
               </w:rPr>
               <w:t>3</w:t>
             </w:r>
-            <w:proofErr w:type="gramEnd"/>
           </w:p>
         </w:tc>
         <w:tc>
@@ -4084,6 +4448,7 @@
           </w:tcPr>
           <w:p>
             <w:pPr>
+              <w:spacing w:before="60" w:after="60"/>
               <w:cnfStyle w:val="000000010000" w:firstRow="0" w:lastRow="0" w:firstColumn="0" w:lastColumn="0" w:oddVBand="0" w:evenVBand="0" w:oddHBand="0" w:evenHBand="1" w:firstRowFirstColumn="0" w:firstRowLastColumn="0" w:lastRowFirstColumn="0" w:lastRowLastColumn="0"/>
               <w:rPr>
                 <w:rFonts w:ascii="Arial" w:eastAsia="Times New Roman" w:hAnsi="Arial" w:cs="Arial"/>
@@ -4144,7 +4509,7 @@
           <w:lang w:eastAsia="pt-BR"/>
         </w:rPr>
       </w:pPr>
-      <w:bookmarkStart w:id="7" w:name="2.__________________Software_Configurati"/>
+      <w:bookmarkStart w:id="8" w:name="2.__________________Software_Configurati"/>
     </w:p>
     <w:p>
       <w:pPr>
@@ -4185,7 +4550,7 @@
           <w:lang w:eastAsia="pt-BR"/>
         </w:rPr>
       </w:pPr>
-      <w:bookmarkStart w:id="8" w:name="_Toc350764616"/>
+      <w:bookmarkStart w:id="9" w:name="_Toc352072499"/>
       <w:r>
         <w:rPr>
           <w:rFonts w:ascii="Arial" w:eastAsia="Times New Roman" w:hAnsi="Arial" w:cs="Arial"/>
@@ -4200,9 +4565,9 @@
         <w:lastRenderedPageBreak/>
         <w:t>Gerenciamento da Configuração do Software</w:t>
       </w:r>
-      <w:bookmarkEnd w:id="8"/>
+      <w:bookmarkEnd w:id="9"/>
     </w:p>
-    <w:bookmarkEnd w:id="7"/>
+    <w:bookmarkEnd w:id="8"/>
     <w:p>
       <w:pPr>
         <w:spacing w:before="120" w:after="60" w:line="360" w:lineRule="auto"/>
@@ -4236,7 +4601,7 @@
           <w:lang w:eastAsia="pt-BR"/>
         </w:rPr>
       </w:pPr>
-      <w:bookmarkStart w:id="9" w:name="_Toc350764617"/>
+      <w:bookmarkStart w:id="10" w:name="_Toc352072500"/>
       <w:r>
         <w:rPr>
           <w:rFonts w:ascii="Arial" w:eastAsia="Times New Roman" w:hAnsi="Arial" w:cs="Arial"/>
@@ -4248,7 +4613,7 @@
         </w:rPr>
         <w:t>Papéis</w:t>
       </w:r>
-      <w:bookmarkEnd w:id="9"/>
+      <w:bookmarkEnd w:id="10"/>
     </w:p>
     <w:tbl>
       <w:tblPr>
@@ -4266,9 +4631,10 @@
         <w:tblLook w:val="04A0" w:firstRow="1" w:lastRow="0" w:firstColumn="1" w:lastColumn="0" w:noHBand="0" w:noVBand="1"/>
       </w:tblPr>
       <w:tblGrid>
-        <w:gridCol w:w="2881"/>
-        <w:gridCol w:w="2881"/>
-        <w:gridCol w:w="2882"/>
+        <w:gridCol w:w="1384"/>
+        <w:gridCol w:w="2126"/>
+        <w:gridCol w:w="2365"/>
+        <w:gridCol w:w="2845"/>
       </w:tblGrid>
       <w:tr>
         <w:trPr>
@@ -4278,7 +4644,8 @@
         <w:tc>
           <w:tcPr>
             <w:cnfStyle w:val="001000000000" w:firstRow="0" w:lastRow="0" w:firstColumn="1" w:lastColumn="0" w:oddVBand="0" w:evenVBand="0" w:oddHBand="0" w:evenHBand="0" w:firstRowFirstColumn="0" w:firstRowLastColumn="0" w:lastRowFirstColumn="0" w:lastRowLastColumn="0"/>
-            <w:tcW w:w="2881" w:type="dxa"/>
+            <w:tcW w:w="3510" w:type="dxa"/>
+            <w:gridSpan w:val="2"/>
             <w:tcBorders>
               <w:top w:val="none" w:sz="0" w:space="0" w:color="auto"/>
               <w:left w:val="none" w:sz="0" w:space="0" w:color="auto"/>
@@ -4308,7 +4675,7 @@
         </w:tc>
         <w:tc>
           <w:tcPr>
-            <w:tcW w:w="2881" w:type="dxa"/>
+            <w:tcW w:w="2365" w:type="dxa"/>
             <w:tcBorders>
               <w:top w:val="none" w:sz="0" w:space="0" w:color="auto"/>
               <w:left w:val="none" w:sz="0" w:space="0" w:color="auto"/>
@@ -4339,7 +4706,7 @@
         </w:tc>
         <w:tc>
           <w:tcPr>
-            <w:tcW w:w="2882" w:type="dxa"/>
+            <w:tcW w:w="2845" w:type="dxa"/>
             <w:tcBorders>
               <w:top w:val="none" w:sz="0" w:space="0" w:color="auto"/>
               <w:left w:val="none" w:sz="0" w:space="0" w:color="auto"/>
@@ -4377,13 +4744,15 @@
         <w:tc>
           <w:tcPr>
             <w:cnfStyle w:val="001000000000" w:firstRow="0" w:lastRow="0" w:firstColumn="1" w:lastColumn="0" w:oddVBand="0" w:evenVBand="0" w:oddHBand="0" w:evenHBand="0" w:firstRowFirstColumn="0" w:firstRowLastColumn="0" w:lastRowFirstColumn="0" w:lastRowLastColumn="0"/>
-            <w:tcW w:w="2881" w:type="dxa"/>
+            <w:tcW w:w="3510" w:type="dxa"/>
+            <w:gridSpan w:val="2"/>
             <w:tcBorders>
               <w:right w:val="none" w:sz="0" w:space="0" w:color="auto"/>
             </w:tcBorders>
           </w:tcPr>
           <w:p>
             <w:pPr>
+              <w:spacing w:before="60" w:after="60"/>
               <w:rPr>
                 <w:rFonts w:ascii="Arial" w:eastAsia="Times New Roman" w:hAnsi="Arial" w:cs="Arial"/>
                 <w:b w:val="0"/>
@@ -4408,14 +4777,16 @@
         </w:tc>
         <w:tc>
           <w:tcPr>
-            <w:tcW w:w="2881" w:type="dxa"/>
+            <w:tcW w:w="2365" w:type="dxa"/>
             <w:tcBorders>
               <w:left w:val="none" w:sz="0" w:space="0" w:color="auto"/>
+              <w:bottom w:val="single" w:sz="4" w:space="0" w:color="auto"/>
               <w:right w:val="none" w:sz="0" w:space="0" w:color="auto"/>
             </w:tcBorders>
           </w:tcPr>
           <w:p>
             <w:pPr>
+              <w:spacing w:before="60" w:after="60"/>
               <w:cnfStyle w:val="000000100000" w:firstRow="0" w:lastRow="0" w:firstColumn="0" w:lastColumn="0" w:oddVBand="0" w:evenVBand="0" w:oddHBand="1" w:evenHBand="0" w:firstRowFirstColumn="0" w:firstRowLastColumn="0" w:lastRowFirstColumn="0" w:lastRowLastColumn="0"/>
               <w:rPr>
                 <w:rFonts w:ascii="Arial" w:eastAsia="Times New Roman" w:hAnsi="Arial" w:cs="Arial"/>
@@ -4439,13 +4810,14 @@
         </w:tc>
         <w:tc>
           <w:tcPr>
-            <w:tcW w:w="2882" w:type="dxa"/>
+            <w:tcW w:w="2845" w:type="dxa"/>
             <w:tcBorders>
               <w:left w:val="none" w:sz="0" w:space="0" w:color="auto"/>
             </w:tcBorders>
           </w:tcPr>
           <w:p>
             <w:pPr>
+              <w:spacing w:before="60" w:after="60"/>
               <w:cnfStyle w:val="000000100000" w:firstRow="0" w:lastRow="0" w:firstColumn="0" w:lastColumn="0" w:oddVBand="0" w:evenVBand="0" w:oddHBand="1" w:evenHBand="0" w:firstRowFirstColumn="0" w:firstRowLastColumn="0" w:lastRowFirstColumn="0" w:lastRowLastColumn="0"/>
               <w:rPr>
                 <w:rFonts w:ascii="Arial" w:eastAsia="Times New Roman" w:hAnsi="Arial" w:cs="Arial"/>
@@ -4468,6 +4840,7 @@
           </w:p>
           <w:p>
             <w:pPr>
+              <w:spacing w:before="60" w:after="60"/>
               <w:cnfStyle w:val="000000100000" w:firstRow="0" w:lastRow="0" w:firstColumn="0" w:lastColumn="0" w:oddVBand="0" w:evenVBand="0" w:oddHBand="1" w:evenHBand="0" w:firstRowFirstColumn="0" w:firstRowLastColumn="0" w:lastRowFirstColumn="0" w:lastRowLastColumn="0"/>
               <w:rPr>
                 <w:rFonts w:ascii="Arial" w:eastAsia="Times New Roman" w:hAnsi="Arial" w:cs="Arial"/>
@@ -4498,13 +4871,15 @@
         <w:tc>
           <w:tcPr>
             <w:cnfStyle w:val="001000000000" w:firstRow="0" w:lastRow="0" w:firstColumn="1" w:lastColumn="0" w:oddVBand="0" w:evenVBand="0" w:oddHBand="0" w:evenHBand="0" w:firstRowFirstColumn="0" w:firstRowLastColumn="0" w:lastRowFirstColumn="0" w:lastRowLastColumn="0"/>
-            <w:tcW w:w="2881" w:type="dxa"/>
+            <w:tcW w:w="3510" w:type="dxa"/>
+            <w:gridSpan w:val="2"/>
             <w:tcBorders>
-              <w:right w:val="none" w:sz="0" w:space="0" w:color="auto"/>
+              <w:right w:val="single" w:sz="4" w:space="0" w:color="auto"/>
             </w:tcBorders>
           </w:tcPr>
           <w:p>
             <w:pPr>
+              <w:spacing w:before="60" w:after="60"/>
               <w:rPr>
                 <w:rFonts w:ascii="Arial" w:eastAsia="Times New Roman" w:hAnsi="Arial" w:cs="Arial"/>
                 <w:b w:val="0"/>
@@ -4514,7 +4889,6 @@
                 <w:lang w:eastAsia="pt-BR"/>
               </w:rPr>
             </w:pPr>
-            <w:proofErr w:type="gramStart"/>
             <w:r>
               <w:rPr>
                 <w:rFonts w:ascii="Arial" w:eastAsia="Times New Roman" w:hAnsi="Arial" w:cs="Arial"/>
@@ -4524,46 +4898,87 @@
                 <w:szCs w:val="20"/>
                 <w:lang w:eastAsia="pt-BR"/>
               </w:rPr>
-              <w:t>Implementação</w:t>
-            </w:r>
-            <w:proofErr w:type="gramEnd"/>
+              <w:t>Requisitos</w:t>
+            </w:r>
           </w:p>
         </w:tc>
         <w:tc>
           <w:tcPr>
-            <w:tcW w:w="2881" w:type="dxa"/>
+            <w:tcW w:w="2365" w:type="dxa"/>
             <w:tcBorders>
-              <w:left w:val="none" w:sz="0" w:space="0" w:color="auto"/>
-              <w:right w:val="none" w:sz="0" w:space="0" w:color="auto"/>
+              <w:top w:val="single" w:sz="4" w:space="0" w:color="auto"/>
+              <w:left w:val="single" w:sz="4" w:space="0" w:color="auto"/>
+              <w:bottom w:val="single" w:sz="4" w:space="0" w:color="auto"/>
+              <w:right w:val="single" w:sz="4" w:space="0" w:color="auto"/>
             </w:tcBorders>
           </w:tcPr>
           <w:p>
             <w:pPr>
+              <w:spacing w:before="60" w:after="60"/>
               <w:cnfStyle w:val="000000010000" w:firstRow="0" w:lastRow="0" w:firstColumn="0" w:lastColumn="0" w:oddVBand="0" w:evenVBand="0" w:oddHBand="0" w:evenHBand="1" w:firstRowFirstColumn="0" w:firstRowLastColumn="0" w:lastRowFirstColumn="0" w:lastRowLastColumn="0"/>
               <w:rPr>
-                <w:rFonts w:ascii="Arial" w:eastAsia="Times New Roman" w:hAnsi="Arial" w:cs="Arial"/>
-                <w:b/>
-                <w:bCs/>
-                <w:color w:val="000000"/>
-                <w:szCs w:val="20"/>
-                <w:lang w:eastAsia="pt-BR"/>
+                <w:rFonts w:ascii="Arial" w:hAnsi="Arial" w:cs="Arial"/>
               </w:rPr>
             </w:pPr>
+            <w:r>
+              <w:rPr>
+                <w:rFonts w:ascii="Arial" w:hAnsi="Arial" w:cs="Arial"/>
+              </w:rPr>
+              <w:t>Vivianne Sousa</w:t>
+            </w:r>
+          </w:p>
+          <w:p>
+            <w:pPr>
+              <w:spacing w:before="60" w:after="60"/>
+              <w:cnfStyle w:val="000000010000" w:firstRow="0" w:lastRow="0" w:firstColumn="0" w:lastColumn="0" w:oddVBand="0" w:evenVBand="0" w:oddHBand="0" w:evenHBand="1" w:firstRowFirstColumn="0" w:firstRowLastColumn="0" w:lastRowFirstColumn="0" w:lastRowLastColumn="0"/>
+              <w:rPr>
+                <w:rFonts w:ascii="Arial" w:hAnsi="Arial" w:cs="Arial"/>
+              </w:rPr>
+            </w:pPr>
+            <w:r>
+              <w:rPr>
+                <w:rFonts w:ascii="Arial" w:hAnsi="Arial" w:cs="Arial"/>
+              </w:rPr>
+              <w:t>Rômulo Aurélio</w:t>
+            </w:r>
           </w:p>
         </w:tc>
         <w:tc>
           <w:tcPr>
-            <w:tcW w:w="2882" w:type="dxa"/>
+            <w:tcW w:w="2845" w:type="dxa"/>
             <w:tcBorders>
-              <w:left w:val="none" w:sz="0" w:space="0" w:color="auto"/>
+              <w:left w:val="single" w:sz="4" w:space="0" w:color="auto"/>
             </w:tcBorders>
           </w:tcPr>
           <w:p>
             <w:pPr>
+              <w:spacing w:before="60" w:after="60"/>
               <w:cnfStyle w:val="000000010000" w:firstRow="0" w:lastRow="0" w:firstColumn="0" w:lastColumn="0" w:oddVBand="0" w:evenVBand="0" w:oddHBand="0" w:evenHBand="1" w:firstRowFirstColumn="0" w:firstRowLastColumn="0" w:lastRowFirstColumn="0" w:lastRowLastColumn="0"/>
               <w:rPr>
                 <w:rFonts w:ascii="Arial" w:eastAsia="Times New Roman" w:hAnsi="Arial" w:cs="Arial"/>
-                <w:b/>
+                <w:bCs/>
+                <w:color w:val="000000"/>
+                <w:szCs w:val="20"/>
+                <w:lang w:eastAsia="pt-BR"/>
+              </w:rPr>
+            </w:pPr>
+            <w:r>
+              <w:rPr>
+                <w:rFonts w:ascii="Arial" w:eastAsia="Times New Roman" w:hAnsi="Arial" w:cs="Arial"/>
+                <w:bCs/>
+                <w:color w:val="000000"/>
+                <w:szCs w:val="20"/>
+                <w:lang w:eastAsia="pt-BR"/>
+              </w:rPr>
+              <w:t>- Gerar documentação</w:t>
+            </w:r>
+          </w:p>
+          <w:p>
+            <w:pPr>
+              <w:spacing w:before="60" w:after="60"/>
+              <w:cnfStyle w:val="000000010000" w:firstRow="0" w:lastRow="0" w:firstColumn="0" w:lastColumn="0" w:oddVBand="0" w:evenVBand="0" w:oddHBand="0" w:evenHBand="1" w:firstRowFirstColumn="0" w:firstRowLastColumn="0" w:lastRowFirstColumn="0" w:lastRowLastColumn="0"/>
+              <w:rPr>
+                <w:rFonts w:ascii="Arial" w:eastAsia="Times New Roman" w:hAnsi="Arial" w:cs="Arial"/>
                 <w:bCs/>
                 <w:color w:val="000000"/>
                 <w:szCs w:val="20"/>
@@ -4581,17 +4996,51 @@
         <w:tc>
           <w:tcPr>
             <w:cnfStyle w:val="001000000000" w:firstRow="0" w:lastRow="0" w:firstColumn="1" w:lastColumn="0" w:oddVBand="0" w:evenVBand="0" w:oddHBand="0" w:evenHBand="0" w:firstRowFirstColumn="0" w:firstRowLastColumn="0" w:lastRowFirstColumn="0" w:lastRowLastColumn="0"/>
-            <w:tcW w:w="2881" w:type="dxa"/>
+            <w:tcW w:w="1384" w:type="dxa"/>
+            <w:vMerge w:val="restart"/>
             <w:tcBorders>
-              <w:right w:val="none" w:sz="0" w:space="0" w:color="auto"/>
+              <w:right w:val="single" w:sz="4" w:space="0" w:color="auto"/>
+            </w:tcBorders>
+            <w:vAlign w:val="center"/>
+          </w:tcPr>
+          <w:p>
+            <w:pPr>
+              <w:spacing w:before="60" w:after="60"/>
+              <w:rPr>
+                <w:rFonts w:ascii="Arial" w:eastAsia="Times New Roman" w:hAnsi="Arial" w:cs="Arial"/>
+                <w:b w:val="0"/>
+                <w:color w:val="000000"/>
+                <w:szCs w:val="20"/>
+                <w:lang w:eastAsia="pt-BR"/>
+              </w:rPr>
+            </w:pPr>
+            <w:r>
+              <w:rPr>
+                <w:rFonts w:ascii="Arial" w:eastAsia="Times New Roman" w:hAnsi="Arial" w:cs="Arial"/>
+                <w:b w:val="0"/>
+                <w:color w:val="000000"/>
+                <w:szCs w:val="20"/>
+                <w:lang w:eastAsia="pt-BR"/>
+              </w:rPr>
+              <w:t>Solução Técnica</w:t>
+            </w:r>
+          </w:p>
+        </w:tc>
+        <w:tc>
+          <w:tcPr>
+            <w:tcW w:w="2126" w:type="dxa"/>
+            <w:tcBorders>
+              <w:bottom w:val="single" w:sz="4" w:space="0" w:color="auto"/>
+              <w:right w:val="single" w:sz="4" w:space="0" w:color="auto"/>
             </w:tcBorders>
           </w:tcPr>
           <w:p>
             <w:pPr>
-              <w:rPr>
-                <w:rFonts w:ascii="Arial" w:eastAsia="Times New Roman" w:hAnsi="Arial" w:cs="Arial"/>
-                <w:b w:val="0"/>
-                <w:bCs w:val="0"/>
+              <w:spacing w:before="60" w:after="60"/>
+              <w:cnfStyle w:val="000000100000" w:firstRow="0" w:lastRow="0" w:firstColumn="0" w:lastColumn="0" w:oddVBand="0" w:evenVBand="0" w:oddHBand="1" w:evenHBand="0" w:firstRowFirstColumn="0" w:firstRowLastColumn="0" w:lastRowFirstColumn="0" w:lastRowLastColumn="0"/>
+              <w:rPr>
+                <w:rFonts w:ascii="Arial" w:eastAsia="Times New Roman" w:hAnsi="Arial" w:cs="Arial"/>
+                <w:bCs/>
                 <w:color w:val="000000"/>
                 <w:szCs w:val="20"/>
                 <w:lang w:eastAsia="pt-BR"/>
@@ -4600,26 +5049,51 @@
             <w:r>
               <w:rPr>
                 <w:rFonts w:ascii="Arial" w:eastAsia="Times New Roman" w:hAnsi="Arial" w:cs="Arial"/>
-                <w:b w:val="0"/>
-                <w:bCs w:val="0"/>
-                <w:color w:val="000000"/>
-                <w:szCs w:val="20"/>
-                <w:lang w:eastAsia="pt-BR"/>
-              </w:rPr>
-              <w:t>Gerência de Configuração</w:t>
+                <w:bCs/>
+                <w:color w:val="000000"/>
+                <w:szCs w:val="20"/>
+                <w:lang w:eastAsia="pt-BR"/>
+              </w:rPr>
+              <w:t>Arquitetura</w:t>
             </w:r>
           </w:p>
         </w:tc>
         <w:tc>
           <w:tcPr>
-            <w:tcW w:w="2881" w:type="dxa"/>
+            <w:tcW w:w="2365" w:type="dxa"/>
             <w:tcBorders>
-              <w:left w:val="none" w:sz="0" w:space="0" w:color="auto"/>
-              <w:right w:val="none" w:sz="0" w:space="0" w:color="auto"/>
+              <w:top w:val="single" w:sz="4" w:space="0" w:color="auto"/>
+              <w:left w:val="single" w:sz="4" w:space="0" w:color="auto"/>
+              <w:bottom w:val="single" w:sz="4" w:space="0" w:color="auto"/>
+              <w:right w:val="single" w:sz="4" w:space="0" w:color="auto"/>
             </w:tcBorders>
           </w:tcPr>
           <w:p>
             <w:pPr>
+              <w:spacing w:before="60" w:after="60"/>
+              <w:cnfStyle w:val="000000100000" w:firstRow="0" w:lastRow="0" w:firstColumn="0" w:lastColumn="0" w:oddVBand="0" w:evenVBand="0" w:oddHBand="1" w:evenHBand="0" w:firstRowFirstColumn="0" w:firstRowLastColumn="0" w:lastRowFirstColumn="0" w:lastRowLastColumn="0"/>
+              <w:rPr>
+                <w:rFonts w:ascii="Arial" w:eastAsia="Times New Roman" w:hAnsi="Arial" w:cs="Arial"/>
+                <w:bCs/>
+                <w:color w:val="000000"/>
+                <w:szCs w:val="20"/>
+                <w:lang w:eastAsia="pt-BR"/>
+              </w:rPr>
+            </w:pPr>
+            <w:r>
+              <w:rPr>
+                <w:rFonts w:ascii="Arial" w:eastAsia="Times New Roman" w:hAnsi="Arial" w:cs="Arial"/>
+                <w:bCs/>
+                <w:color w:val="000000"/>
+                <w:szCs w:val="20"/>
+                <w:lang w:eastAsia="pt-BR"/>
+              </w:rPr>
+              <w:t>Mariana Victor</w:t>
+            </w:r>
+          </w:p>
+          <w:p>
+            <w:pPr>
+              <w:spacing w:before="60" w:after="60"/>
               <w:cnfStyle w:val="000000100000" w:firstRow="0" w:lastRow="0" w:firstColumn="0" w:lastColumn="0" w:oddVBand="0" w:evenVBand="0" w:oddHBand="1" w:evenHBand="0" w:firstRowFirstColumn="0" w:firstRowLastColumn="0" w:lastRowFirstColumn="0" w:lastRowLastColumn="0"/>
               <w:rPr>
                 <w:rFonts w:ascii="Arial" w:eastAsia="Times New Roman" w:hAnsi="Arial" w:cs="Arial"/>
@@ -4643,13 +5117,14 @@
         </w:tc>
         <w:tc>
           <w:tcPr>
-            <w:tcW w:w="2882" w:type="dxa"/>
+            <w:tcW w:w="2845" w:type="dxa"/>
             <w:tcBorders>
-              <w:left w:val="none" w:sz="0" w:space="0" w:color="auto"/>
+              <w:left w:val="single" w:sz="4" w:space="0" w:color="auto"/>
             </w:tcBorders>
           </w:tcPr>
           <w:p>
             <w:pPr>
+              <w:spacing w:before="60" w:after="60"/>
               <w:cnfStyle w:val="000000100000" w:firstRow="0" w:lastRow="0" w:firstColumn="0" w:lastColumn="0" w:oddVBand="0" w:evenVBand="0" w:oddHBand="1" w:evenHBand="0" w:firstRowFirstColumn="0" w:firstRowLastColumn="0" w:lastRowFirstColumn="0" w:lastRowLastColumn="0"/>
               <w:rPr>
                 <w:rFonts w:ascii="Arial" w:eastAsia="Times New Roman" w:hAnsi="Arial" w:cs="Arial"/>
@@ -4667,11 +5142,12 @@
                 <w:szCs w:val="20"/>
                 <w:lang w:eastAsia="pt-BR"/>
               </w:rPr>
-              <w:t>- Controle de versão</w:t>
+              <w:t>- Definir ferramentas</w:t>
             </w:r>
           </w:p>
           <w:p>
             <w:pPr>
+              <w:spacing w:before="60" w:after="60"/>
               <w:cnfStyle w:val="000000100000" w:firstRow="0" w:lastRow="0" w:firstColumn="0" w:lastColumn="0" w:oddVBand="0" w:evenVBand="0" w:oddHBand="1" w:evenHBand="0" w:firstRowFirstColumn="0" w:firstRowLastColumn="0" w:lastRowFirstColumn="0" w:lastRowLastColumn="0"/>
               <w:rPr>
                 <w:rFonts w:ascii="Arial" w:eastAsia="Times New Roman" w:hAnsi="Arial" w:cs="Arial"/>
@@ -4689,11 +5165,12 @@
                 <w:szCs w:val="20"/>
                 <w:lang w:eastAsia="pt-BR"/>
               </w:rPr>
-              <w:t>- Controle de mudanças</w:t>
+              <w:t>- Configurar ambiente</w:t>
             </w:r>
           </w:p>
           <w:p>
             <w:pPr>
+              <w:spacing w:before="60" w:after="60"/>
               <w:cnfStyle w:val="000000100000" w:firstRow="0" w:lastRow="0" w:firstColumn="0" w:lastColumn="0" w:oddVBand="0" w:evenVBand="0" w:oddHBand="1" w:evenHBand="0" w:firstRowFirstColumn="0" w:firstRowLastColumn="0" w:lastRowFirstColumn="0" w:lastRowLastColumn="0"/>
               <w:rPr>
                 <w:rFonts w:ascii="Arial" w:eastAsia="Times New Roman" w:hAnsi="Arial" w:cs="Arial"/>
@@ -4711,7 +5188,7 @@
                 <w:szCs w:val="20"/>
                 <w:lang w:eastAsia="pt-BR"/>
               </w:rPr>
-              <w:t>- Auditoria do repositório</w:t>
+              <w:t>- Definir estrutura de desenvolvimento</w:t>
             </w:r>
           </w:p>
         </w:tc>
@@ -4724,13 +5201,371 @@
         <w:tc>
           <w:tcPr>
             <w:cnfStyle w:val="001000000000" w:firstRow="0" w:lastRow="0" w:firstColumn="1" w:lastColumn="0" w:oddVBand="0" w:evenVBand="0" w:oddHBand="0" w:evenHBand="0" w:firstRowFirstColumn="0" w:firstRowLastColumn="0" w:lastRowFirstColumn="0" w:lastRowLastColumn="0"/>
-            <w:tcW w:w="2881" w:type="dxa"/>
+            <w:tcW w:w="1384" w:type="dxa"/>
+            <w:vMerge/>
+            <w:tcBorders>
+              <w:right w:val="single" w:sz="4" w:space="0" w:color="auto"/>
+            </w:tcBorders>
+            <w:vAlign w:val="center"/>
+          </w:tcPr>
+          <w:p>
+            <w:pPr>
+              <w:spacing w:before="60" w:after="60"/>
+              <w:rPr>
+                <w:rFonts w:ascii="Arial" w:eastAsia="Times New Roman" w:hAnsi="Arial" w:cs="Arial"/>
+                <w:b w:val="0"/>
+                <w:color w:val="000000"/>
+                <w:szCs w:val="20"/>
+                <w:lang w:eastAsia="pt-BR"/>
+              </w:rPr>
+            </w:pPr>
+          </w:p>
+        </w:tc>
+        <w:tc>
+          <w:tcPr>
+            <w:tcW w:w="2126" w:type="dxa"/>
+            <w:tcBorders>
+              <w:bottom w:val="single" w:sz="4" w:space="0" w:color="auto"/>
+              <w:right w:val="single" w:sz="4" w:space="0" w:color="auto"/>
+            </w:tcBorders>
+          </w:tcPr>
+          <w:p>
+            <w:pPr>
+              <w:spacing w:before="60" w:after="60"/>
+              <w:cnfStyle w:val="000000010000" w:firstRow="0" w:lastRow="0" w:firstColumn="0" w:lastColumn="0" w:oddVBand="0" w:evenVBand="0" w:oddHBand="0" w:evenHBand="1" w:firstRowFirstColumn="0" w:firstRowLastColumn="0" w:lastRowFirstColumn="0" w:lastRowLastColumn="0"/>
+              <w:rPr>
+                <w:rFonts w:ascii="Arial" w:eastAsia="Times New Roman" w:hAnsi="Arial" w:cs="Arial"/>
+                <w:color w:val="000000"/>
+                <w:szCs w:val="20"/>
+                <w:lang w:eastAsia="pt-BR"/>
+              </w:rPr>
+            </w:pPr>
+            <w:r>
+              <w:rPr>
+                <w:rFonts w:ascii="Arial" w:eastAsia="Times New Roman" w:hAnsi="Arial" w:cs="Arial"/>
+                <w:color w:val="000000"/>
+                <w:szCs w:val="20"/>
+                <w:lang w:eastAsia="pt-BR"/>
+              </w:rPr>
+              <w:t>Análise &amp; Projeto</w:t>
+            </w:r>
+          </w:p>
+        </w:tc>
+        <w:tc>
+          <w:tcPr>
+            <w:tcW w:w="2365" w:type="dxa"/>
+            <w:tcBorders>
+              <w:top w:val="single" w:sz="4" w:space="0" w:color="auto"/>
+              <w:left w:val="single" w:sz="4" w:space="0" w:color="auto"/>
+              <w:bottom w:val="single" w:sz="4" w:space="0" w:color="auto"/>
+              <w:right w:val="single" w:sz="4" w:space="0" w:color="auto"/>
+            </w:tcBorders>
+          </w:tcPr>
+          <w:p>
+            <w:pPr>
+              <w:spacing w:before="60" w:after="60"/>
+              <w:cnfStyle w:val="000000010000" w:firstRow="0" w:lastRow="0" w:firstColumn="0" w:lastColumn="0" w:oddVBand="0" w:evenVBand="0" w:oddHBand="0" w:evenHBand="1" w:firstRowFirstColumn="0" w:firstRowLastColumn="0" w:lastRowFirstColumn="0" w:lastRowLastColumn="0"/>
+              <w:rPr>
+                <w:rFonts w:ascii="Arial" w:hAnsi="Arial" w:cs="Arial"/>
+              </w:rPr>
+            </w:pPr>
+            <w:r>
+              <w:rPr>
+                <w:rFonts w:ascii="Arial" w:hAnsi="Arial" w:cs="Arial"/>
+              </w:rPr>
+              <w:t>Vivianne Sousa</w:t>
+            </w:r>
+          </w:p>
+          <w:p>
+            <w:pPr>
+              <w:spacing w:before="60" w:after="60"/>
+              <w:cnfStyle w:val="000000010000" w:firstRow="0" w:lastRow="0" w:firstColumn="0" w:lastColumn="0" w:oddVBand="0" w:evenVBand="0" w:oddHBand="0" w:evenHBand="1" w:firstRowFirstColumn="0" w:firstRowLastColumn="0" w:lastRowFirstColumn="0" w:lastRowLastColumn="0"/>
+              <w:rPr>
+                <w:rFonts w:ascii="Arial" w:hAnsi="Arial" w:cs="Arial"/>
+              </w:rPr>
+            </w:pPr>
+            <w:r>
+              <w:rPr>
+                <w:rFonts w:ascii="Arial" w:hAnsi="Arial" w:cs="Arial"/>
+              </w:rPr>
+              <w:t>Sávio</w:t>
+            </w:r>
+            <w:r>
+              <w:rPr>
+                <w:rFonts w:ascii="Arial" w:hAnsi="Arial" w:cs="Arial"/>
+              </w:rPr>
+              <w:t xml:space="preserve"> Luiz</w:t>
+            </w:r>
+          </w:p>
+        </w:tc>
+        <w:tc>
+          <w:tcPr>
+            <w:tcW w:w="2845" w:type="dxa"/>
+            <w:tcBorders>
+              <w:left w:val="single" w:sz="4" w:space="0" w:color="auto"/>
+            </w:tcBorders>
+          </w:tcPr>
+          <w:p>
+            <w:pPr>
+              <w:spacing w:before="60" w:after="60"/>
+              <w:cnfStyle w:val="000000010000" w:firstRow="0" w:lastRow="0" w:firstColumn="0" w:lastColumn="0" w:oddVBand="0" w:evenVBand="0" w:oddHBand="0" w:evenHBand="1" w:firstRowFirstColumn="0" w:firstRowLastColumn="0" w:lastRowFirstColumn="0" w:lastRowLastColumn="0"/>
+              <w:rPr>
+                <w:rFonts w:ascii="Arial" w:eastAsia="Times New Roman" w:hAnsi="Arial" w:cs="Arial"/>
+                <w:bCs/>
+                <w:color w:val="000000"/>
+                <w:szCs w:val="20"/>
+                <w:lang w:eastAsia="pt-BR"/>
+              </w:rPr>
+            </w:pPr>
+            <w:r>
+              <w:rPr>
+                <w:rFonts w:ascii="Arial" w:eastAsia="Times New Roman" w:hAnsi="Arial" w:cs="Arial"/>
+                <w:bCs/>
+                <w:color w:val="000000"/>
+                <w:szCs w:val="20"/>
+                <w:lang w:eastAsia="pt-BR"/>
+              </w:rPr>
+              <w:t>- Gerar documentação</w:t>
+            </w:r>
+          </w:p>
+          <w:p>
+            <w:pPr>
+              <w:spacing w:before="60" w:after="60"/>
+              <w:cnfStyle w:val="000000010000" w:firstRow="0" w:lastRow="0" w:firstColumn="0" w:lastColumn="0" w:oddVBand="0" w:evenVBand="0" w:oddHBand="0" w:evenHBand="1" w:firstRowFirstColumn="0" w:firstRowLastColumn="0" w:lastRowFirstColumn="0" w:lastRowLastColumn="0"/>
+              <w:rPr>
+                <w:rFonts w:ascii="Arial" w:eastAsia="Times New Roman" w:hAnsi="Arial" w:cs="Arial"/>
+                <w:bCs/>
+                <w:color w:val="000000"/>
+                <w:szCs w:val="20"/>
+                <w:lang w:eastAsia="pt-BR"/>
+              </w:rPr>
+            </w:pPr>
+            <w:r>
+              <w:rPr>
+                <w:rFonts w:ascii="Arial" w:eastAsia="Times New Roman" w:hAnsi="Arial" w:cs="Arial"/>
+                <w:bCs/>
+                <w:color w:val="000000"/>
+                <w:szCs w:val="20"/>
+                <w:lang w:eastAsia="pt-BR"/>
+              </w:rPr>
+              <w:t>- Análise de regras de negócio</w:t>
+            </w:r>
+          </w:p>
+        </w:tc>
+      </w:tr>
+      <w:tr>
+        <w:trPr>
+          <w:cnfStyle w:val="000000100000" w:firstRow="0" w:lastRow="0" w:firstColumn="0" w:lastColumn="0" w:oddVBand="0" w:evenVBand="0" w:oddHBand="1" w:evenHBand="0" w:firstRowFirstColumn="0" w:firstRowLastColumn="0" w:lastRowFirstColumn="0" w:lastRowLastColumn="0"/>
+          <w:jc w:val="center"/>
+        </w:trPr>
+        <w:tc>
+          <w:tcPr>
+            <w:cnfStyle w:val="001000000000" w:firstRow="0" w:lastRow="0" w:firstColumn="1" w:lastColumn="0" w:oddVBand="0" w:evenVBand="0" w:oddHBand="0" w:evenHBand="0" w:firstRowFirstColumn="0" w:firstRowLastColumn="0" w:lastRowFirstColumn="0" w:lastRowLastColumn="0"/>
+            <w:tcW w:w="1384" w:type="dxa"/>
+            <w:vMerge/>
+            <w:tcBorders>
+              <w:bottom w:val="single" w:sz="4" w:space="0" w:color="auto"/>
+              <w:right w:val="single" w:sz="4" w:space="0" w:color="auto"/>
+            </w:tcBorders>
+          </w:tcPr>
+          <w:p>
+            <w:pPr>
+              <w:spacing w:before="60" w:after="60"/>
+              <w:rPr>
+                <w:rFonts w:ascii="Arial" w:eastAsia="Times New Roman" w:hAnsi="Arial" w:cs="Arial"/>
+                <w:color w:val="000000"/>
+                <w:szCs w:val="20"/>
+                <w:lang w:eastAsia="pt-BR"/>
+              </w:rPr>
+            </w:pPr>
+          </w:p>
+        </w:tc>
+        <w:tc>
+          <w:tcPr>
+            <w:tcW w:w="2126" w:type="dxa"/>
+            <w:tcBorders>
+              <w:top w:val="single" w:sz="4" w:space="0" w:color="auto"/>
+              <w:left w:val="single" w:sz="4" w:space="0" w:color="auto"/>
+              <w:bottom w:val="single" w:sz="4" w:space="0" w:color="auto"/>
+              <w:right w:val="single" w:sz="4" w:space="0" w:color="auto"/>
+            </w:tcBorders>
+          </w:tcPr>
+          <w:p>
+            <w:pPr>
+              <w:spacing w:before="60" w:after="60"/>
+              <w:cnfStyle w:val="000000100000" w:firstRow="0" w:lastRow="0" w:firstColumn="0" w:lastColumn="0" w:oddVBand="0" w:evenVBand="0" w:oddHBand="1" w:evenHBand="0" w:firstRowFirstColumn="0" w:firstRowLastColumn="0" w:lastRowFirstColumn="0" w:lastRowLastColumn="0"/>
+              <w:rPr>
+                <w:rFonts w:ascii="Arial" w:eastAsia="Times New Roman" w:hAnsi="Arial" w:cs="Arial"/>
+                <w:b/>
+                <w:bCs/>
+                <w:color w:val="000000"/>
+                <w:szCs w:val="20"/>
+                <w:lang w:eastAsia="pt-BR"/>
+              </w:rPr>
+            </w:pPr>
+            <w:r>
+              <w:rPr>
+                <w:rFonts w:ascii="Arial" w:eastAsia="Times New Roman" w:hAnsi="Arial" w:cs="Arial"/>
+                <w:color w:val="000000"/>
+                <w:szCs w:val="20"/>
+                <w:lang w:eastAsia="pt-BR"/>
+              </w:rPr>
+              <w:t>Implementação</w:t>
+            </w:r>
+          </w:p>
+        </w:tc>
+        <w:tc>
+          <w:tcPr>
+            <w:tcW w:w="2365" w:type="dxa"/>
+            <w:tcBorders>
+              <w:top w:val="single" w:sz="4" w:space="0" w:color="auto"/>
+              <w:left w:val="single" w:sz="4" w:space="0" w:color="auto"/>
+              <w:bottom w:val="single" w:sz="4" w:space="0" w:color="auto"/>
+              <w:right w:val="single" w:sz="4" w:space="0" w:color="auto"/>
+            </w:tcBorders>
+          </w:tcPr>
+          <w:p>
+            <w:pPr>
+              <w:spacing w:before="60" w:after="60"/>
+              <w:cnfStyle w:val="000000100000" w:firstRow="0" w:lastRow="0" w:firstColumn="0" w:lastColumn="0" w:oddVBand="0" w:evenVBand="0" w:oddHBand="1" w:evenHBand="0" w:firstRowFirstColumn="0" w:firstRowLastColumn="0" w:lastRowFirstColumn="0" w:lastRowLastColumn="0"/>
+              <w:rPr>
+                <w:rFonts w:ascii="Arial" w:hAnsi="Arial" w:cs="Arial"/>
+              </w:rPr>
+            </w:pPr>
+            <w:r>
+              <w:rPr>
+                <w:rFonts w:ascii="Arial" w:hAnsi="Arial" w:cs="Arial"/>
+              </w:rPr>
+              <w:t>Vivianne</w:t>
+            </w:r>
+            <w:r>
+              <w:rPr>
+                <w:rFonts w:ascii="Arial" w:hAnsi="Arial" w:cs="Arial"/>
+              </w:rPr>
+              <w:t xml:space="preserve"> Sousa</w:t>
+            </w:r>
+          </w:p>
+          <w:p>
+            <w:pPr>
+              <w:spacing w:before="60" w:after="60"/>
+              <w:cnfStyle w:val="000000100000" w:firstRow="0" w:lastRow="0" w:firstColumn="0" w:lastColumn="0" w:oddVBand="0" w:evenVBand="0" w:oddHBand="1" w:evenHBand="0" w:firstRowFirstColumn="0" w:firstRowLastColumn="0" w:lastRowFirstColumn="0" w:lastRowLastColumn="0"/>
+              <w:rPr>
+                <w:rFonts w:ascii="Arial" w:hAnsi="Arial" w:cs="Arial"/>
+              </w:rPr>
+            </w:pPr>
+            <w:r>
+              <w:rPr>
+                <w:rFonts w:ascii="Arial" w:hAnsi="Arial" w:cs="Arial"/>
+              </w:rPr>
+              <w:t>Mariana</w:t>
+            </w:r>
+            <w:r>
+              <w:rPr>
+                <w:rFonts w:ascii="Arial" w:hAnsi="Arial" w:cs="Arial"/>
+              </w:rPr>
+              <w:t xml:space="preserve"> Victor</w:t>
+            </w:r>
+          </w:p>
+          <w:p>
+            <w:pPr>
+              <w:spacing w:before="60" w:after="60"/>
+              <w:cnfStyle w:val="000000100000" w:firstRow="0" w:lastRow="0" w:firstColumn="0" w:lastColumn="0" w:oddVBand="0" w:evenVBand="0" w:oddHBand="1" w:evenHBand="0" w:firstRowFirstColumn="0" w:firstRowLastColumn="0" w:lastRowFirstColumn="0" w:lastRowLastColumn="0"/>
+              <w:rPr>
+                <w:rFonts w:ascii="Arial" w:eastAsia="Times New Roman" w:hAnsi="Arial" w:cs="Arial"/>
+                <w:b/>
+                <w:bCs/>
+                <w:color w:val="000000"/>
+                <w:szCs w:val="20"/>
+                <w:lang w:eastAsia="pt-BR"/>
+              </w:rPr>
+            </w:pPr>
+            <w:r>
+              <w:rPr>
+                <w:rFonts w:ascii="Arial" w:hAnsi="Arial" w:cs="Arial"/>
+              </w:rPr>
+              <w:t>Rômulo</w:t>
+            </w:r>
+            <w:r>
+              <w:rPr>
+                <w:rFonts w:ascii="Arial" w:hAnsi="Arial" w:cs="Arial"/>
+              </w:rPr>
+              <w:t xml:space="preserve"> Aurélio</w:t>
+            </w:r>
+          </w:p>
+        </w:tc>
+        <w:tc>
+          <w:tcPr>
+            <w:tcW w:w="2845" w:type="dxa"/>
+            <w:tcBorders>
+              <w:left w:val="single" w:sz="4" w:space="0" w:color="auto"/>
+            </w:tcBorders>
+          </w:tcPr>
+          <w:p>
+            <w:pPr>
+              <w:spacing w:before="60" w:after="60"/>
+              <w:cnfStyle w:val="000000100000" w:firstRow="0" w:lastRow="0" w:firstColumn="0" w:lastColumn="0" w:oddVBand="0" w:evenVBand="0" w:oddHBand="1" w:evenHBand="0" w:firstRowFirstColumn="0" w:firstRowLastColumn="0" w:lastRowFirstColumn="0" w:lastRowLastColumn="0"/>
+              <w:rPr>
+                <w:rFonts w:ascii="Arial" w:eastAsia="Times New Roman" w:hAnsi="Arial" w:cs="Arial"/>
+                <w:bCs/>
+                <w:color w:val="000000"/>
+                <w:szCs w:val="20"/>
+                <w:lang w:eastAsia="pt-BR"/>
+              </w:rPr>
+            </w:pPr>
+            <w:r>
+              <w:rPr>
+                <w:rFonts w:ascii="Arial" w:eastAsia="Times New Roman" w:hAnsi="Arial" w:cs="Arial"/>
+                <w:b/>
+                <w:bCs/>
+                <w:color w:val="000000"/>
+                <w:szCs w:val="20"/>
+                <w:lang w:eastAsia="pt-BR"/>
+              </w:rPr>
+              <w:t xml:space="preserve">- </w:t>
+            </w:r>
+            <w:r>
+              <w:rPr>
+                <w:rFonts w:ascii="Arial" w:eastAsia="Times New Roman" w:hAnsi="Arial" w:cs="Arial"/>
+                <w:bCs/>
+                <w:color w:val="000000"/>
+                <w:szCs w:val="20"/>
+                <w:lang w:eastAsia="pt-BR"/>
+              </w:rPr>
+              <w:t>Desenvolver sistema</w:t>
+            </w:r>
+          </w:p>
+          <w:p>
+            <w:pPr>
+              <w:spacing w:before="60" w:after="60"/>
+              <w:cnfStyle w:val="000000100000" w:firstRow="0" w:lastRow="0" w:firstColumn="0" w:lastColumn="0" w:oddVBand="0" w:evenVBand="0" w:oddHBand="1" w:evenHBand="0" w:firstRowFirstColumn="0" w:firstRowLastColumn="0" w:lastRowFirstColumn="0" w:lastRowLastColumn="0"/>
+              <w:rPr>
+                <w:rFonts w:ascii="Arial" w:eastAsia="Times New Roman" w:hAnsi="Arial" w:cs="Arial"/>
+                <w:bCs/>
+                <w:color w:val="000000"/>
+                <w:szCs w:val="20"/>
+                <w:lang w:eastAsia="pt-BR"/>
+              </w:rPr>
+            </w:pPr>
+          </w:p>
+        </w:tc>
+      </w:tr>
+      <w:tr>
+        <w:trPr>
+          <w:cnfStyle w:val="000000010000" w:firstRow="0" w:lastRow="0" w:firstColumn="0" w:lastColumn="0" w:oddVBand="0" w:evenVBand="0" w:oddHBand="0" w:evenHBand="1" w:firstRowFirstColumn="0" w:firstRowLastColumn="0" w:lastRowFirstColumn="0" w:lastRowLastColumn="0"/>
+          <w:jc w:val="center"/>
+        </w:trPr>
+        <w:tc>
+          <w:tcPr>
+            <w:cnfStyle w:val="001000000000" w:firstRow="0" w:lastRow="0" w:firstColumn="1" w:lastColumn="0" w:oddVBand="0" w:evenVBand="0" w:oddHBand="0" w:evenHBand="0" w:firstRowFirstColumn="0" w:firstRowLastColumn="0" w:lastRowFirstColumn="0" w:lastRowLastColumn="0"/>
+            <w:tcW w:w="3510" w:type="dxa"/>
+            <w:gridSpan w:val="2"/>
             <w:tcBorders>
               <w:right w:val="none" w:sz="0" w:space="0" w:color="auto"/>
             </w:tcBorders>
           </w:tcPr>
           <w:p>
             <w:pPr>
+              <w:spacing w:before="60" w:after="60"/>
               <w:rPr>
                 <w:rFonts w:ascii="Arial" w:eastAsia="Times New Roman" w:hAnsi="Arial" w:cs="Arial"/>
                 <w:b w:val="0"/>
@@ -4749,13 +5584,163 @@
                 <w:szCs w:val="20"/>
                 <w:lang w:eastAsia="pt-BR"/>
               </w:rPr>
-              <w:t>Testes</w:t>
+              <w:t>Gerência de Configuração</w:t>
             </w:r>
           </w:p>
         </w:tc>
         <w:tc>
           <w:tcPr>
-            <w:tcW w:w="2881" w:type="dxa"/>
+            <w:tcW w:w="2365" w:type="dxa"/>
+            <w:tcBorders>
+              <w:top w:val="single" w:sz="4" w:space="0" w:color="auto"/>
+              <w:left w:val="none" w:sz="0" w:space="0" w:color="auto"/>
+              <w:right w:val="none" w:sz="0" w:space="0" w:color="auto"/>
+            </w:tcBorders>
+          </w:tcPr>
+          <w:p>
+            <w:pPr>
+              <w:spacing w:before="60" w:after="60"/>
+              <w:cnfStyle w:val="000000010000" w:firstRow="0" w:lastRow="0" w:firstColumn="0" w:lastColumn="0" w:oddVBand="0" w:evenVBand="0" w:oddHBand="0" w:evenHBand="1" w:firstRowFirstColumn="0" w:firstRowLastColumn="0" w:lastRowFirstColumn="0" w:lastRowLastColumn="0"/>
+              <w:rPr>
+                <w:rFonts w:ascii="Arial" w:eastAsia="Times New Roman" w:hAnsi="Arial" w:cs="Arial"/>
+                <w:bCs/>
+                <w:color w:val="000000"/>
+                <w:szCs w:val="20"/>
+                <w:lang w:eastAsia="pt-BR"/>
+              </w:rPr>
+            </w:pPr>
+            <w:r>
+              <w:rPr>
+                <w:rFonts w:ascii="Arial" w:eastAsia="Times New Roman" w:hAnsi="Arial" w:cs="Arial"/>
+                <w:bCs/>
+                <w:color w:val="000000"/>
+                <w:szCs w:val="20"/>
+                <w:lang w:eastAsia="pt-BR"/>
+              </w:rPr>
+              <w:t>Vinícius Medeiros</w:t>
+            </w:r>
+          </w:p>
+        </w:tc>
+        <w:tc>
+          <w:tcPr>
+            <w:tcW w:w="2845" w:type="dxa"/>
+            <w:tcBorders>
+              <w:left w:val="none" w:sz="0" w:space="0" w:color="auto"/>
+            </w:tcBorders>
+          </w:tcPr>
+          <w:p>
+            <w:pPr>
+              <w:spacing w:before="60" w:after="60"/>
+              <w:cnfStyle w:val="000000010000" w:firstRow="0" w:lastRow="0" w:firstColumn="0" w:lastColumn="0" w:oddVBand="0" w:evenVBand="0" w:oddHBand="0" w:evenHBand="1" w:firstRowFirstColumn="0" w:firstRowLastColumn="0" w:lastRowFirstColumn="0" w:lastRowLastColumn="0"/>
+              <w:rPr>
+                <w:rFonts w:ascii="Arial" w:eastAsia="Times New Roman" w:hAnsi="Arial" w:cs="Arial"/>
+                <w:bCs/>
+                <w:color w:val="000000"/>
+                <w:szCs w:val="20"/>
+                <w:lang w:eastAsia="pt-BR"/>
+              </w:rPr>
+            </w:pPr>
+            <w:r>
+              <w:rPr>
+                <w:rFonts w:ascii="Arial" w:eastAsia="Times New Roman" w:hAnsi="Arial" w:cs="Arial"/>
+                <w:bCs/>
+                <w:color w:val="000000"/>
+                <w:szCs w:val="20"/>
+                <w:lang w:eastAsia="pt-BR"/>
+              </w:rPr>
+              <w:t>- Controle de versão</w:t>
+            </w:r>
+          </w:p>
+          <w:p>
+            <w:pPr>
+              <w:spacing w:before="60" w:after="60"/>
+              <w:cnfStyle w:val="000000010000" w:firstRow="0" w:lastRow="0" w:firstColumn="0" w:lastColumn="0" w:oddVBand="0" w:evenVBand="0" w:oddHBand="0" w:evenHBand="1" w:firstRowFirstColumn="0" w:firstRowLastColumn="0" w:lastRowFirstColumn="0" w:lastRowLastColumn="0"/>
+              <w:rPr>
+                <w:rFonts w:ascii="Arial" w:eastAsia="Times New Roman" w:hAnsi="Arial" w:cs="Arial"/>
+                <w:bCs/>
+                <w:color w:val="000000"/>
+                <w:szCs w:val="20"/>
+                <w:lang w:eastAsia="pt-BR"/>
+              </w:rPr>
+            </w:pPr>
+            <w:r>
+              <w:rPr>
+                <w:rFonts w:ascii="Arial" w:eastAsia="Times New Roman" w:hAnsi="Arial" w:cs="Arial"/>
+                <w:bCs/>
+                <w:color w:val="000000"/>
+                <w:szCs w:val="20"/>
+                <w:lang w:eastAsia="pt-BR"/>
+              </w:rPr>
+              <w:t>- Controle de mudanças</w:t>
+            </w:r>
+          </w:p>
+          <w:p>
+            <w:pPr>
+              <w:spacing w:before="60" w:after="60"/>
+              <w:cnfStyle w:val="000000010000" w:firstRow="0" w:lastRow="0" w:firstColumn="0" w:lastColumn="0" w:oddVBand="0" w:evenVBand="0" w:oddHBand="0" w:evenHBand="1" w:firstRowFirstColumn="0" w:firstRowLastColumn="0" w:lastRowFirstColumn="0" w:lastRowLastColumn="0"/>
+              <w:rPr>
+                <w:rFonts w:ascii="Arial" w:eastAsia="Times New Roman" w:hAnsi="Arial" w:cs="Arial"/>
+                <w:bCs/>
+                <w:color w:val="000000"/>
+                <w:szCs w:val="20"/>
+                <w:lang w:eastAsia="pt-BR"/>
+              </w:rPr>
+            </w:pPr>
+            <w:r>
+              <w:rPr>
+                <w:rFonts w:ascii="Arial" w:eastAsia="Times New Roman" w:hAnsi="Arial" w:cs="Arial"/>
+                <w:bCs/>
+                <w:color w:val="000000"/>
+                <w:szCs w:val="20"/>
+                <w:lang w:eastAsia="pt-BR"/>
+              </w:rPr>
+              <w:t>- Auditoria do repositório</w:t>
+            </w:r>
+          </w:p>
+        </w:tc>
+      </w:tr>
+      <w:tr>
+        <w:trPr>
+          <w:cnfStyle w:val="000000100000" w:firstRow="0" w:lastRow="0" w:firstColumn="0" w:lastColumn="0" w:oddVBand="0" w:evenVBand="0" w:oddHBand="1" w:evenHBand="0" w:firstRowFirstColumn="0" w:firstRowLastColumn="0" w:lastRowFirstColumn="0" w:lastRowLastColumn="0"/>
+          <w:jc w:val="center"/>
+        </w:trPr>
+        <w:tc>
+          <w:tcPr>
+            <w:cnfStyle w:val="001000000000" w:firstRow="0" w:lastRow="0" w:firstColumn="1" w:lastColumn="0" w:oddVBand="0" w:evenVBand="0" w:oddHBand="0" w:evenHBand="0" w:firstRowFirstColumn="0" w:firstRowLastColumn="0" w:lastRowFirstColumn="0" w:lastRowLastColumn="0"/>
+            <w:tcW w:w="3510" w:type="dxa"/>
+            <w:gridSpan w:val="2"/>
+            <w:tcBorders>
+              <w:right w:val="none" w:sz="0" w:space="0" w:color="auto"/>
+            </w:tcBorders>
+          </w:tcPr>
+          <w:p>
+            <w:pPr>
+              <w:spacing w:before="60" w:after="60"/>
+              <w:rPr>
+                <w:rFonts w:ascii="Arial" w:eastAsia="Times New Roman" w:hAnsi="Arial" w:cs="Arial"/>
+                <w:b w:val="0"/>
+                <w:bCs w:val="0"/>
+                <w:color w:val="000000"/>
+                <w:szCs w:val="20"/>
+                <w:lang w:eastAsia="pt-BR"/>
+              </w:rPr>
+            </w:pPr>
+            <w:r>
+              <w:rPr>
+                <w:rFonts w:ascii="Arial" w:eastAsia="Times New Roman" w:hAnsi="Arial" w:cs="Arial"/>
+                <w:b w:val="0"/>
+                <w:bCs w:val="0"/>
+                <w:color w:val="000000"/>
+                <w:szCs w:val="20"/>
+                <w:lang w:eastAsia="pt-BR"/>
+              </w:rPr>
+              <w:t>Testes</w:t>
+            </w:r>
+          </w:p>
+        </w:tc>
+        <w:tc>
+          <w:tcPr>
+            <w:tcW w:w="2365" w:type="dxa"/>
             <w:tcBorders>
               <w:left w:val="none" w:sz="0" w:space="0" w:color="auto"/>
               <w:right w:val="none" w:sz="0" w:space="0" w:color="auto"/>
@@ -4763,7 +5748,29 @@
           </w:tcPr>
           <w:p>
             <w:pPr>
-              <w:cnfStyle w:val="000000010000" w:firstRow="0" w:lastRow="0" w:firstColumn="0" w:lastColumn="0" w:oddVBand="0" w:evenVBand="0" w:oddHBand="0" w:evenHBand="1" w:firstRowFirstColumn="0" w:firstRowLastColumn="0" w:lastRowFirstColumn="0" w:lastRowLastColumn="0"/>
+              <w:spacing w:before="60" w:after="60"/>
+              <w:cnfStyle w:val="000000100000" w:firstRow="0" w:lastRow="0" w:firstColumn="0" w:lastColumn="0" w:oddVBand="0" w:evenVBand="0" w:oddHBand="1" w:evenHBand="0" w:firstRowFirstColumn="0" w:firstRowLastColumn="0" w:lastRowFirstColumn="0" w:lastRowLastColumn="0"/>
+              <w:rPr>
+                <w:rFonts w:ascii="Arial" w:hAnsi="Arial" w:cs="Arial"/>
+              </w:rPr>
+            </w:pPr>
+            <w:r>
+              <w:rPr>
+                <w:rFonts w:ascii="Arial" w:hAnsi="Arial" w:cs="Arial"/>
+              </w:rPr>
+              <w:t>Sávio</w:t>
+            </w:r>
+            <w:r>
+              <w:rPr>
+                <w:rFonts w:ascii="Arial" w:hAnsi="Arial" w:cs="Arial"/>
+              </w:rPr>
+              <w:t xml:space="preserve"> Luiz</w:t>
+            </w:r>
+          </w:p>
+          <w:p>
+            <w:pPr>
+              <w:spacing w:before="60" w:after="60"/>
+              <w:cnfStyle w:val="000000100000" w:firstRow="0" w:lastRow="0" w:firstColumn="0" w:lastColumn="0" w:oddVBand="0" w:evenVBand="0" w:oddHBand="1" w:evenHBand="0" w:firstRowFirstColumn="0" w:firstRowLastColumn="0" w:lastRowFirstColumn="0" w:lastRowLastColumn="0"/>
               <w:rPr>
                 <w:rFonts w:ascii="Arial" w:eastAsia="Times New Roman" w:hAnsi="Arial" w:cs="Arial"/>
                 <w:b/>
@@ -4773,27 +5780,89 @@
                 <w:lang w:eastAsia="pt-BR"/>
               </w:rPr>
             </w:pPr>
+            <w:r>
+              <w:rPr>
+                <w:rFonts w:ascii="Arial" w:hAnsi="Arial" w:cs="Arial"/>
+              </w:rPr>
+              <w:t>Rômulo Aurélio</w:t>
+            </w:r>
           </w:p>
         </w:tc>
         <w:tc>
           <w:tcPr>
-            <w:tcW w:w="2882" w:type="dxa"/>
+            <w:tcW w:w="2845" w:type="dxa"/>
             <w:tcBorders>
               <w:left w:val="none" w:sz="0" w:space="0" w:color="auto"/>
             </w:tcBorders>
           </w:tcPr>
           <w:p>
             <w:pPr>
-              <w:cnfStyle w:val="000000010000" w:firstRow="0" w:lastRow="0" w:firstColumn="0" w:lastColumn="0" w:oddVBand="0" w:evenVBand="0" w:oddHBand="0" w:evenHBand="1" w:firstRowFirstColumn="0" w:firstRowLastColumn="0" w:lastRowFirstColumn="0" w:lastRowLastColumn="0"/>
-              <w:rPr>
-                <w:rFonts w:ascii="Arial" w:eastAsia="Times New Roman" w:hAnsi="Arial" w:cs="Arial"/>
-                <w:b/>
+              <w:spacing w:before="60" w:after="60"/>
+              <w:cnfStyle w:val="000000100000" w:firstRow="0" w:lastRow="0" w:firstColumn="0" w:lastColumn="0" w:oddVBand="0" w:evenVBand="0" w:oddHBand="1" w:evenHBand="0" w:firstRowFirstColumn="0" w:firstRowLastColumn="0" w:lastRowFirstColumn="0" w:lastRowLastColumn="0"/>
+              <w:rPr>
+                <w:rFonts w:ascii="Arial" w:eastAsia="Times New Roman" w:hAnsi="Arial" w:cs="Arial"/>
                 <w:bCs/>
                 <w:color w:val="000000"/>
                 <w:szCs w:val="20"/>
                 <w:lang w:eastAsia="pt-BR"/>
               </w:rPr>
             </w:pPr>
+            <w:r>
+              <w:rPr>
+                <w:rFonts w:ascii="Arial" w:eastAsia="Times New Roman" w:hAnsi="Arial" w:cs="Arial"/>
+                <w:bCs/>
+                <w:color w:val="000000"/>
+                <w:szCs w:val="20"/>
+                <w:lang w:eastAsia="pt-BR"/>
+              </w:rPr>
+              <w:t>- Criar Planos de testes</w:t>
+            </w:r>
+          </w:p>
+          <w:p>
+            <w:pPr>
+              <w:spacing w:before="60" w:after="60"/>
+              <w:cnfStyle w:val="000000100000" w:firstRow="0" w:lastRow="0" w:firstColumn="0" w:lastColumn="0" w:oddVBand="0" w:evenVBand="0" w:oddHBand="1" w:evenHBand="0" w:firstRowFirstColumn="0" w:firstRowLastColumn="0" w:lastRowFirstColumn="0" w:lastRowLastColumn="0"/>
+              <w:rPr>
+                <w:rFonts w:ascii="Arial" w:eastAsia="Times New Roman" w:hAnsi="Arial" w:cs="Arial"/>
+                <w:bCs/>
+                <w:color w:val="000000"/>
+                <w:szCs w:val="20"/>
+                <w:lang w:eastAsia="pt-BR"/>
+              </w:rPr>
+            </w:pPr>
+            <w:r>
+              <w:rPr>
+                <w:rFonts w:ascii="Arial" w:eastAsia="Times New Roman" w:hAnsi="Arial" w:cs="Arial"/>
+                <w:bCs/>
+                <w:color w:val="000000"/>
+                <w:szCs w:val="20"/>
+                <w:lang w:eastAsia="pt-BR"/>
+              </w:rPr>
+              <w:t>- Realizar testes</w:t>
+            </w:r>
+          </w:p>
+          <w:p>
+            <w:pPr>
+              <w:spacing w:before="60" w:after="60"/>
+              <w:cnfStyle w:val="000000100000" w:firstRow="0" w:lastRow="0" w:firstColumn="0" w:lastColumn="0" w:oddVBand="0" w:evenVBand="0" w:oddHBand="1" w:evenHBand="0" w:firstRowFirstColumn="0" w:firstRowLastColumn="0" w:lastRowFirstColumn="0" w:lastRowLastColumn="0"/>
+              <w:rPr>
+                <w:rFonts w:ascii="Arial" w:eastAsia="Times New Roman" w:hAnsi="Arial" w:cs="Arial"/>
+                <w:bCs/>
+                <w:color w:val="000000"/>
+                <w:szCs w:val="20"/>
+                <w:lang w:eastAsia="pt-BR"/>
+              </w:rPr>
+            </w:pPr>
+            <w:r>
+              <w:rPr>
+                <w:rFonts w:ascii="Arial" w:eastAsia="Times New Roman" w:hAnsi="Arial" w:cs="Arial"/>
+                <w:bCs/>
+                <w:color w:val="000000"/>
+                <w:szCs w:val="20"/>
+                <w:lang w:eastAsia="pt-BR"/>
+              </w:rPr>
+              <w:t>- Desenvolver testes automáticos</w:t>
+            </w:r>
           </w:p>
         </w:tc>
       </w:tr>
@@ -4832,7 +5901,7 @@
           <w:lang w:eastAsia="pt-BR"/>
         </w:rPr>
       </w:pPr>
-      <w:bookmarkStart w:id="10" w:name="_Toc350764618"/>
+      <w:bookmarkStart w:id="11" w:name="_Toc352072501"/>
       <w:r>
         <w:rPr>
           <w:rFonts w:ascii="Arial" w:eastAsia="Times New Roman" w:hAnsi="Arial" w:cs="Arial"/>
@@ -4844,7 +5913,6 @@
         </w:rPr>
         <w:t xml:space="preserve">Ferramentas, ambiente e </w:t>
       </w:r>
-      <w:proofErr w:type="gramStart"/>
       <w:r>
         <w:rPr>
           <w:rFonts w:ascii="Arial" w:eastAsia="Times New Roman" w:hAnsi="Arial" w:cs="Arial"/>
@@ -4856,8 +5924,7 @@
         </w:rPr>
         <w:t>infraestrutura</w:t>
       </w:r>
-      <w:bookmarkEnd w:id="10"/>
-      <w:proofErr w:type="gramEnd"/>
+      <w:bookmarkEnd w:id="11"/>
     </w:p>
     <w:p>
       <w:pPr>
@@ -4881,7 +5948,7 @@
           <w:lang w:eastAsia="pt-BR"/>
         </w:rPr>
       </w:pPr>
-      <w:bookmarkStart w:id="11" w:name="_Toc350764619"/>
+      <w:bookmarkStart w:id="12" w:name="_Toc352072502"/>
       <w:r>
         <w:rPr>
           <w:rFonts w:ascii="Arial" w:eastAsia="Times New Roman" w:hAnsi="Arial" w:cs="Arial"/>
@@ -4893,7 +5960,7 @@
         </w:rPr>
         <w:t>Ferramentas para a Gerência de Configuração</w:t>
       </w:r>
-      <w:bookmarkEnd w:id="11"/>
+      <w:bookmarkEnd w:id="12"/>
     </w:p>
     <w:tbl>
       <w:tblPr>
@@ -5059,6 +6126,7 @@
           </w:tcPr>
           <w:p>
             <w:pPr>
+              <w:spacing w:before="60" w:after="60"/>
               <w:rPr>
                 <w:rFonts w:ascii="Arial" w:eastAsia="Times New Roman" w:hAnsi="Arial" w:cs="Arial"/>
                 <w:b w:val="0"/>
@@ -5077,21 +6145,8 @@
                 <w:szCs w:val="20"/>
                 <w:lang w:eastAsia="pt-BR"/>
               </w:rPr>
-              <w:t xml:space="preserve">Servidor Google </w:t>
-            </w:r>
-            <w:proofErr w:type="spellStart"/>
-            <w:r>
-              <w:rPr>
-                <w:rFonts w:ascii="Arial" w:eastAsia="Times New Roman" w:hAnsi="Arial" w:cs="Arial"/>
-                <w:b w:val="0"/>
-                <w:bCs w:val="0"/>
-                <w:color w:val="000000"/>
-                <w:szCs w:val="20"/>
-                <w:lang w:eastAsia="pt-BR"/>
-              </w:rPr>
-              <w:t>Code</w:t>
-            </w:r>
-            <w:proofErr w:type="spellEnd"/>
+              <w:t>Servidor Google Code</w:t>
+            </w:r>
           </w:p>
         </w:tc>
         <w:tc>
@@ -5105,6 +6160,7 @@
           </w:tcPr>
           <w:p>
             <w:pPr>
+              <w:spacing w:before="60" w:after="60"/>
               <w:cnfStyle w:val="000000100000" w:firstRow="0" w:lastRow="0" w:firstColumn="0" w:lastColumn="0" w:oddVBand="0" w:evenVBand="0" w:oddHBand="1" w:evenHBand="0" w:firstRowFirstColumn="0" w:firstRowLastColumn="0" w:lastRowFirstColumn="0" w:lastRowLastColumn="0"/>
               <w:rPr>
                 <w:rFonts w:ascii="Arial" w:eastAsia="Times New Roman" w:hAnsi="Arial" w:cs="Arial"/>
@@ -5137,6 +6193,7 @@
           </w:tcPr>
           <w:p>
             <w:pPr>
+              <w:spacing w:before="60" w:after="60"/>
               <w:cnfStyle w:val="000000100000" w:firstRow="0" w:lastRow="0" w:firstColumn="0" w:lastColumn="0" w:oddVBand="0" w:evenVBand="0" w:oddHBand="1" w:evenHBand="0" w:firstRowFirstColumn="0" w:firstRowLastColumn="0" w:lastRowFirstColumn="0" w:lastRowLastColumn="0"/>
               <w:rPr>
                 <w:rFonts w:ascii="Arial" w:eastAsia="Times New Roman" w:hAnsi="Arial" w:cs="Arial"/>
@@ -5209,6 +6266,7 @@
           </w:tcPr>
           <w:p>
             <w:pPr>
+              <w:spacing w:before="60" w:after="60"/>
               <w:cnfStyle w:val="000000100000" w:firstRow="0" w:lastRow="0" w:firstColumn="0" w:lastColumn="0" w:oddVBand="0" w:evenVBand="0" w:oddHBand="1" w:evenHBand="0" w:firstRowFirstColumn="0" w:firstRowLastColumn="0" w:lastRowFirstColumn="0" w:lastRowLastColumn="0"/>
               <w:rPr>
                 <w:rFonts w:ascii="Arial" w:eastAsia="Times New Roman" w:hAnsi="Arial" w:cs="Arial"/>
@@ -5247,6 +6305,7 @@
           </w:tcPr>
           <w:p>
             <w:pPr>
+              <w:spacing w:before="60" w:after="60"/>
               <w:rPr>
                 <w:rFonts w:ascii="Arial" w:eastAsia="Times New Roman" w:hAnsi="Arial" w:cs="Arial"/>
                 <w:b w:val="0"/>
@@ -5256,7 +6315,6 @@
                 <w:lang w:eastAsia="pt-BR"/>
               </w:rPr>
             </w:pPr>
-            <w:proofErr w:type="spellStart"/>
             <w:r>
               <w:rPr>
                 <w:rFonts w:ascii="Arial" w:eastAsia="Times New Roman" w:hAnsi="Arial" w:cs="Arial"/>
@@ -5268,7 +6326,6 @@
               </w:rPr>
               <w:t>Subversion</w:t>
             </w:r>
-            <w:proofErr w:type="spellEnd"/>
           </w:p>
         </w:tc>
         <w:tc>
@@ -5283,6 +6340,7 @@
           </w:tcPr>
           <w:p>
             <w:pPr>
+              <w:spacing w:before="60" w:after="60"/>
               <w:cnfStyle w:val="000000010000" w:firstRow="0" w:lastRow="0" w:firstColumn="0" w:lastColumn="0" w:oddVBand="0" w:evenVBand="0" w:oddHBand="0" w:evenHBand="1" w:firstRowFirstColumn="0" w:firstRowLastColumn="0" w:lastRowFirstColumn="0" w:lastRowLastColumn="0"/>
               <w:rPr>
                 <w:rFonts w:ascii="Arial" w:eastAsia="Times New Roman" w:hAnsi="Arial" w:cs="Arial"/>
@@ -5316,6 +6374,7 @@
           </w:tcPr>
           <w:p>
             <w:pPr>
+              <w:spacing w:before="60" w:after="60"/>
               <w:cnfStyle w:val="000000010000" w:firstRow="0" w:lastRow="0" w:firstColumn="0" w:lastColumn="0" w:oddVBand="0" w:evenVBand="0" w:oddHBand="0" w:evenHBand="1" w:firstRowFirstColumn="0" w:firstRowLastColumn="0" w:lastRowFirstColumn="0" w:lastRowLastColumn="0"/>
               <w:rPr>
                 <w:rFonts w:ascii="Arial" w:eastAsia="Times New Roman" w:hAnsi="Arial" w:cs="Arial"/>
@@ -5348,6 +6407,7 @@
           </w:tcPr>
           <w:p>
             <w:pPr>
+              <w:spacing w:before="60" w:after="60"/>
               <w:cnfStyle w:val="000000010000" w:firstRow="0" w:lastRow="0" w:firstColumn="0" w:lastColumn="0" w:oddVBand="0" w:evenVBand="0" w:oddHBand="0" w:evenHBand="1" w:firstRowFirstColumn="0" w:firstRowLastColumn="0" w:lastRowFirstColumn="0" w:lastRowLastColumn="0"/>
               <w:rPr>
                 <w:rFonts w:ascii="Arial" w:eastAsia="Times New Roman" w:hAnsi="Arial" w:cs="Arial"/>
@@ -5385,6 +6445,7 @@
           </w:tcPr>
           <w:p>
             <w:pPr>
+              <w:spacing w:before="60" w:after="60"/>
               <w:rPr>
                 <w:rFonts w:ascii="Arial" w:eastAsia="Times New Roman" w:hAnsi="Arial" w:cs="Arial"/>
                 <w:b w:val="0"/>
@@ -5394,8 +6455,6 @@
                 <w:lang w:eastAsia="pt-BR"/>
               </w:rPr>
             </w:pPr>
-            <w:proofErr w:type="spellStart"/>
-            <w:proofErr w:type="gramStart"/>
             <w:r>
               <w:rPr>
                 <w:rFonts w:ascii="Arial" w:eastAsia="Times New Roman" w:hAnsi="Arial" w:cs="Arial"/>
@@ -5407,8 +6466,6 @@
               </w:rPr>
               <w:t>TortoiseSVN</w:t>
             </w:r>
-            <w:proofErr w:type="spellEnd"/>
-            <w:proofErr w:type="gramEnd"/>
           </w:p>
         </w:tc>
         <w:tc>
@@ -5422,6 +6479,7 @@
           </w:tcPr>
           <w:p>
             <w:pPr>
+              <w:spacing w:before="60" w:after="60"/>
               <w:cnfStyle w:val="000000100000" w:firstRow="0" w:lastRow="0" w:firstColumn="0" w:lastColumn="0" w:oddVBand="0" w:evenVBand="0" w:oddHBand="1" w:evenHBand="0" w:firstRowFirstColumn="0" w:firstRowLastColumn="0" w:lastRowFirstColumn="0" w:lastRowLastColumn="0"/>
               <w:rPr>
                 <w:rFonts w:ascii="Arial" w:eastAsia="Times New Roman" w:hAnsi="Arial" w:cs="Arial"/>
@@ -5454,6 +6512,7 @@
           </w:tcPr>
           <w:p>
             <w:pPr>
+              <w:spacing w:before="60" w:after="60"/>
               <w:cnfStyle w:val="000000100000" w:firstRow="0" w:lastRow="0" w:firstColumn="0" w:lastColumn="0" w:oddVBand="0" w:evenVBand="0" w:oddHBand="1" w:evenHBand="0" w:firstRowFirstColumn="0" w:firstRowLastColumn="0" w:lastRowFirstColumn="0" w:lastRowLastColumn="0"/>
               <w:rPr>
                 <w:rFonts w:ascii="Arial" w:eastAsia="Times New Roman" w:hAnsi="Arial" w:cs="Arial"/>
@@ -5471,29 +6530,7 @@
                 <w:szCs w:val="20"/>
                 <w:lang w:eastAsia="pt-BR"/>
               </w:rPr>
-              <w:t xml:space="preserve">Software utilizado como Cliente do </w:t>
-            </w:r>
-            <w:proofErr w:type="spellStart"/>
-            <w:r>
-              <w:rPr>
-                <w:rFonts w:ascii="Arial" w:eastAsia="Times New Roman" w:hAnsi="Arial" w:cs="Arial"/>
-                <w:bCs/>
-                <w:color w:val="000000"/>
-                <w:szCs w:val="20"/>
-                <w:lang w:eastAsia="pt-BR"/>
-              </w:rPr>
-              <w:t>Subversion</w:t>
-            </w:r>
-            <w:proofErr w:type="spellEnd"/>
-            <w:r>
-              <w:rPr>
-                <w:rFonts w:ascii="Arial" w:eastAsia="Times New Roman" w:hAnsi="Arial" w:cs="Arial"/>
-                <w:bCs/>
-                <w:color w:val="000000"/>
-                <w:szCs w:val="20"/>
-                <w:lang w:eastAsia="pt-BR"/>
-              </w:rPr>
-              <w:t xml:space="preserve"> para Windows.</w:t>
+              <w:t>Software utilizado como Cliente do Subversion para Windows.</w:t>
             </w:r>
           </w:p>
         </w:tc>
@@ -5507,6 +6544,7 @@
           </w:tcPr>
           <w:p>
             <w:pPr>
+              <w:spacing w:before="60" w:after="60"/>
               <w:cnfStyle w:val="000000100000" w:firstRow="0" w:lastRow="0" w:firstColumn="0" w:lastColumn="0" w:oddVBand="0" w:evenVBand="0" w:oddHBand="1" w:evenHBand="0" w:firstRowFirstColumn="0" w:firstRowLastColumn="0" w:lastRowFirstColumn="0" w:lastRowLastColumn="0"/>
               <w:rPr>
                 <w:rFonts w:ascii="Arial" w:eastAsia="Times New Roman" w:hAnsi="Arial" w:cs="Arial"/>
@@ -5544,6 +6582,7 @@
           </w:tcPr>
           <w:p>
             <w:pPr>
+              <w:spacing w:before="60" w:after="60"/>
               <w:rPr>
                 <w:rFonts w:ascii="Arial" w:eastAsia="Times New Roman" w:hAnsi="Arial" w:cs="Arial"/>
                 <w:b w:val="0"/>
@@ -5577,6 +6616,7 @@
           </w:tcPr>
           <w:p>
             <w:pPr>
+              <w:spacing w:before="60" w:after="60"/>
               <w:cnfStyle w:val="000000010000" w:firstRow="0" w:lastRow="0" w:firstColumn="0" w:lastColumn="0" w:oddVBand="0" w:evenVBand="0" w:oddHBand="0" w:evenHBand="1" w:firstRowFirstColumn="0" w:firstRowLastColumn="0" w:lastRowFirstColumn="0" w:lastRowLastColumn="0"/>
               <w:rPr>
                 <w:rFonts w:ascii="Arial" w:eastAsia="Times New Roman" w:hAnsi="Arial" w:cs="Arial"/>
@@ -5594,7 +6634,18 @@
                 <w:szCs w:val="20"/>
                 <w:lang w:eastAsia="pt-BR"/>
               </w:rPr>
-              <w:t>Controle de Mudanças</w:t>
+              <w:t xml:space="preserve">Controle de </w:t>
+            </w:r>
+            <w:r>
+              <w:rPr>
+                <w:rFonts w:ascii="Arial" w:eastAsia="Times New Roman" w:hAnsi="Arial" w:cs="Arial"/>
+                <w:bCs/>
+                <w:color w:val="000000"/>
+                <w:szCs w:val="20"/>
+                <w:lang w:eastAsia="pt-BR"/>
+              </w:rPr>
+              <w:lastRenderedPageBreak/>
+              <w:t>Mudanças</w:t>
             </w:r>
           </w:p>
         </w:tc>
@@ -5609,6 +6660,7 @@
           </w:tcPr>
           <w:p>
             <w:pPr>
+              <w:spacing w:before="60" w:after="60"/>
               <w:cnfStyle w:val="000000010000" w:firstRow="0" w:lastRow="0" w:firstColumn="0" w:lastColumn="0" w:oddVBand="0" w:evenVBand="0" w:oddHBand="0" w:evenHBand="1" w:firstRowFirstColumn="0" w:firstRowLastColumn="0" w:lastRowFirstColumn="0" w:lastRowLastColumn="0"/>
               <w:rPr>
                 <w:rFonts w:ascii="Arial" w:eastAsia="Times New Roman" w:hAnsi="Arial" w:cs="Arial"/>
@@ -5626,7 +6678,19 @@
                 <w:szCs w:val="20"/>
                 <w:lang w:eastAsia="pt-BR"/>
               </w:rPr>
-              <w:t>Sistema utilizado para gerenciar as mudanças ocorridas no projeto.</w:t>
+              <w:lastRenderedPageBreak/>
+              <w:t xml:space="preserve">Sistema utilizado para gerenciar </w:t>
+            </w:r>
+            <w:r>
+              <w:rPr>
+                <w:rFonts w:ascii="Arial" w:eastAsia="Times New Roman" w:hAnsi="Arial" w:cs="Arial"/>
+                <w:bCs/>
+                <w:color w:val="000000"/>
+                <w:szCs w:val="20"/>
+                <w:lang w:eastAsia="pt-BR"/>
+              </w:rPr>
+              <w:lastRenderedPageBreak/>
+              <w:t>as mudanças ocorridas no projeto.</w:t>
             </w:r>
           </w:p>
         </w:tc>
@@ -5640,6 +6704,7 @@
           </w:tcPr>
           <w:p>
             <w:pPr>
+              <w:spacing w:before="60" w:after="60"/>
               <w:cnfStyle w:val="000000010000" w:firstRow="0" w:lastRow="0" w:firstColumn="0" w:lastColumn="0" w:oddVBand="0" w:evenVBand="0" w:oddHBand="0" w:evenHBand="1" w:firstRowFirstColumn="0" w:firstRowLastColumn="0" w:lastRowFirstColumn="0" w:lastRowLastColumn="0"/>
               <w:rPr>
                 <w:rFonts w:ascii="Arial" w:eastAsia="Times New Roman" w:hAnsi="Arial" w:cs="Arial"/>
@@ -5657,6 +6722,7 @@
                 <w:szCs w:val="20"/>
                 <w:lang w:eastAsia="pt-BR"/>
               </w:rPr>
+              <w:lastRenderedPageBreak/>
               <w:t>1.2.14</w:t>
             </w:r>
           </w:p>
@@ -5703,7 +6769,7 @@
           <w:lang w:eastAsia="pt-BR"/>
         </w:rPr>
       </w:pPr>
-      <w:bookmarkStart w:id="12" w:name="_Toc350764620"/>
+      <w:bookmarkStart w:id="13" w:name="_Toc352072503"/>
       <w:r>
         <w:rPr>
           <w:rFonts w:ascii="Arial" w:eastAsia="Times New Roman" w:hAnsi="Arial" w:cs="Arial"/>
@@ -5715,7 +6781,7 @@
         </w:rPr>
         <w:t>Ferramentas para o desenvolvimento do sistema</w:t>
       </w:r>
-      <w:bookmarkEnd w:id="12"/>
+      <w:bookmarkEnd w:id="13"/>
     </w:p>
     <w:tbl>
       <w:tblPr>
@@ -5929,7 +6995,6 @@
                 <w:lang w:eastAsia="pt-BR"/>
               </w:rPr>
             </w:pPr>
-            <w:proofErr w:type="gramStart"/>
             <w:r>
               <w:rPr>
                 <w:rFonts w:ascii="Arial" w:eastAsia="Times New Roman" w:hAnsi="Arial" w:cs="Arial"/>
@@ -5950,7 +7015,6 @@
               </w:rPr>
               <w:t xml:space="preserve"> IDE</w:t>
             </w:r>
-            <w:proofErr w:type="gramEnd"/>
           </w:p>
         </w:tc>
         <w:tc>
@@ -6053,7 +7117,6 @@
               <w:rPr>
                 <w:rFonts w:ascii="Arial" w:eastAsia="Times New Roman" w:hAnsi="Arial" w:cs="Arial"/>
                 <w:bCs/>
-                <w:color w:val="FF0000"/>
                 <w:szCs w:val="20"/>
                 <w:lang w:val="en-US" w:eastAsia="pt-BR"/>
               </w:rPr>
@@ -6063,7 +7126,6 @@
               <w:rPr>
                 <w:rFonts w:ascii="Arial" w:eastAsia="Times New Roman" w:hAnsi="Arial" w:cs="Arial"/>
                 <w:bCs/>
-                <w:color w:val="FF0000"/>
                 <w:szCs w:val="20"/>
                 <w:lang w:val="en-US" w:eastAsia="pt-BR"/>
               </w:rPr>
@@ -6073,7 +7135,6 @@
               <w:rPr>
                 <w:rFonts w:ascii="Arial" w:eastAsia="Times New Roman" w:hAnsi="Arial" w:cs="Arial"/>
                 <w:bCs/>
-                <w:color w:val="FF0000"/>
                 <w:szCs w:val="20"/>
                 <w:lang w:val="en-US" w:eastAsia="pt-BR"/>
               </w:rPr>
@@ -6083,7 +7144,6 @@
               <w:rPr>
                 <w:rFonts w:ascii="Arial" w:eastAsia="Times New Roman" w:hAnsi="Arial" w:cs="Arial"/>
                 <w:bCs/>
-                <w:color w:val="FF0000"/>
                 <w:szCs w:val="20"/>
                 <w:lang w:val="en-US" w:eastAsia="pt-BR"/>
               </w:rPr>
@@ -6093,7 +7153,6 @@
               <w:rPr>
                 <w:rFonts w:ascii="Arial" w:eastAsia="Times New Roman" w:hAnsi="Arial" w:cs="Arial"/>
                 <w:bCs/>
-                <w:color w:val="FF0000"/>
                 <w:szCs w:val="20"/>
                 <w:lang w:val="en-US" w:eastAsia="pt-BR"/>
               </w:rPr>
@@ -6103,17 +7162,15 @@
               <w:rPr>
                 <w:rFonts w:ascii="Arial" w:eastAsia="Times New Roman" w:hAnsi="Arial" w:cs="Arial"/>
                 <w:bCs/>
-                <w:color w:val="FF0000"/>
                 <w:szCs w:val="20"/>
                 <w:lang w:val="en-US" w:eastAsia="pt-BR"/>
               </w:rPr>
-              <w:t>JSF 2.2</w:t>
-            </w:r>
-            <w:r>
-              <w:rPr>
-                <w:rFonts w:ascii="Arial" w:eastAsia="Times New Roman" w:hAnsi="Arial" w:cs="Arial"/>
-                <w:bCs/>
-                <w:color w:val="FF0000"/>
+              <w:t>JSF 2</w:t>
+            </w:r>
+            <w:r>
+              <w:rPr>
+                <w:rFonts w:ascii="Arial" w:eastAsia="Times New Roman" w:hAnsi="Arial" w:cs="Arial"/>
+                <w:bCs/>
                 <w:szCs w:val="20"/>
                 <w:lang w:val="en-US" w:eastAsia="pt-BR"/>
               </w:rPr>
@@ -6123,33 +7180,19 @@
               <w:rPr>
                 <w:rFonts w:ascii="Arial" w:eastAsia="Times New Roman" w:hAnsi="Arial" w:cs="Arial"/>
                 <w:bCs/>
-                <w:color w:val="FF0000"/>
                 <w:szCs w:val="20"/>
                 <w:lang w:val="en-US" w:eastAsia="pt-BR"/>
               </w:rPr>
-              <w:t xml:space="preserve"> </w:t>
-            </w:r>
-            <w:proofErr w:type="gramStart"/>
-            <w:r>
-              <w:rPr>
-                <w:rFonts w:ascii="Arial" w:eastAsia="Times New Roman" w:hAnsi="Arial" w:cs="Arial"/>
-                <w:bCs/>
-                <w:color w:val="FF0000"/>
+              <w:t xml:space="preserve"> Primefaces</w:t>
+            </w:r>
+            <w:r>
+              <w:rPr>
+                <w:rFonts w:ascii="Arial" w:eastAsia="Times New Roman" w:hAnsi="Arial" w:cs="Arial"/>
+                <w:bCs/>
                 <w:szCs w:val="20"/>
                 <w:lang w:val="en-US" w:eastAsia="pt-BR"/>
               </w:rPr>
-              <w:t>GWT</w:t>
-            </w:r>
-            <w:proofErr w:type="gramEnd"/>
-            <w:r>
-              <w:rPr>
-                <w:rFonts w:ascii="Arial" w:eastAsia="Times New Roman" w:hAnsi="Arial" w:cs="Arial"/>
-                <w:bCs/>
-                <w:color w:val="FF0000"/>
-                <w:szCs w:val="20"/>
-                <w:lang w:val="en-US" w:eastAsia="pt-BR"/>
-              </w:rPr>
-              <w:t>.</w:t>
+              <w:t xml:space="preserve"> 3.5</w:t>
             </w:r>
           </w:p>
         </w:tc>
@@ -6375,11 +7418,11 @@
               <w:rPr>
                 <w:rFonts w:ascii="Arial" w:eastAsia="Times New Roman" w:hAnsi="Arial" w:cs="Arial"/>
                 <w:bCs/>
-                <w:color w:val="FF0000"/>
-                <w:szCs w:val="20"/>
-                <w:lang w:eastAsia="pt-BR"/>
-              </w:rPr>
-              <w:t>---</w:t>
+                <w:color w:val="000000"/>
+                <w:szCs w:val="20"/>
+                <w:lang w:eastAsia="pt-BR"/>
+              </w:rPr>
+              <w:t>PostgreSQL</w:t>
             </w:r>
           </w:p>
         </w:tc>
@@ -6409,6 +7452,16 @@
                 <w:lang w:eastAsia="pt-BR"/>
               </w:rPr>
             </w:pPr>
+            <w:r>
+              <w:rPr>
+                <w:rFonts w:ascii="Arial" w:eastAsia="Times New Roman" w:hAnsi="Arial" w:cs="Arial"/>
+                <w:bCs/>
+                <w:color w:val="000000"/>
+                <w:szCs w:val="20"/>
+                <w:lang w:eastAsia="pt-BR"/>
+              </w:rPr>
+              <w:t>9.2.3</w:t>
+            </w:r>
           </w:p>
         </w:tc>
       </w:tr>
@@ -6483,8 +7536,6 @@
                 <w:lang w:eastAsia="pt-BR"/>
               </w:rPr>
             </w:pPr>
-            <w:proofErr w:type="spellStart"/>
-            <w:proofErr w:type="gramStart"/>
             <w:r>
               <w:rPr>
                 <w:rFonts w:ascii="Arial" w:eastAsia="Times New Roman" w:hAnsi="Arial" w:cs="Arial"/>
@@ -6495,8 +7546,6 @@
               </w:rPr>
               <w:t>IReport</w:t>
             </w:r>
-            <w:proofErr w:type="spellEnd"/>
-            <w:proofErr w:type="gramEnd"/>
           </w:p>
         </w:tc>
         <w:tc>
@@ -6609,18 +7658,16 @@
                 <w:lang w:eastAsia="pt-BR"/>
               </w:rPr>
             </w:pPr>
-            <w:proofErr w:type="spellStart"/>
-            <w:r>
-              <w:rPr>
-                <w:rFonts w:ascii="Arial" w:eastAsia="Times New Roman" w:hAnsi="Arial" w:cs="Arial"/>
-                <w:bCs/>
-                <w:color w:val="FF0000"/>
-                <w:szCs w:val="20"/>
-                <w:lang w:eastAsia="pt-BR"/>
-              </w:rPr>
-              <w:t>Tomcat</w:t>
-            </w:r>
-            <w:proofErr w:type="spellEnd"/>
+            <w:r>
+              <w:rPr>
+                <w:rFonts w:ascii="Arial" w:eastAsia="Times New Roman" w:hAnsi="Arial" w:cs="Arial"/>
+                <w:bCs/>
+                <w:color w:val="000000"/>
+                <w:szCs w:val="20"/>
+                <w:lang w:eastAsia="pt-BR"/>
+              </w:rPr>
+              <w:t xml:space="preserve">Apache Tomcat </w:t>
+            </w:r>
           </w:p>
         </w:tc>
         <w:tc>
@@ -6649,6 +7696,16 @@
                 <w:lang w:eastAsia="pt-BR"/>
               </w:rPr>
             </w:pPr>
+            <w:r>
+              <w:rPr>
+                <w:rFonts w:ascii="Arial" w:eastAsia="Times New Roman" w:hAnsi="Arial" w:cs="Arial"/>
+                <w:bCs/>
+                <w:color w:val="000000"/>
+                <w:szCs w:val="20"/>
+                <w:lang w:eastAsia="pt-BR"/>
+              </w:rPr>
+              <w:t>7.0.33</w:t>
+            </w:r>
           </w:p>
         </w:tc>
       </w:tr>
@@ -6694,7 +7751,6 @@
               </w:rPr>
               <w:t>Comunica</w:t>
             </w:r>
-            <w:proofErr w:type="spellStart"/>
             <w:r>
               <w:rPr>
                 <w:rFonts w:ascii="Arial" w:eastAsia="Times New Roman" w:hAnsi="Arial" w:cs="Arial"/>
@@ -6706,7 +7762,6 @@
               </w:rPr>
               <w:t>ção</w:t>
             </w:r>
-            <w:proofErr w:type="spellEnd"/>
           </w:p>
         </w:tc>
         <w:tc>
@@ -6736,7 +7791,6 @@
                 <w:lang w:val="en-US" w:eastAsia="pt-BR"/>
               </w:rPr>
             </w:pPr>
-            <w:proofErr w:type="spellStart"/>
             <w:r>
               <w:rPr>
                 <w:rFonts w:ascii="Arial" w:eastAsia="Times New Roman" w:hAnsi="Arial" w:cs="Arial"/>
@@ -6745,18 +7799,7 @@
                 <w:szCs w:val="20"/>
                 <w:lang w:val="en-US" w:eastAsia="pt-BR"/>
               </w:rPr>
-              <w:t>Gtalk</w:t>
-            </w:r>
-            <w:proofErr w:type="spellEnd"/>
-            <w:r>
-              <w:rPr>
-                <w:rFonts w:ascii="Arial" w:eastAsia="Times New Roman" w:hAnsi="Arial" w:cs="Arial"/>
-                <w:bCs/>
-                <w:color w:val="000000"/>
-                <w:szCs w:val="20"/>
-                <w:lang w:val="en-US" w:eastAsia="pt-BR"/>
-              </w:rPr>
-              <w:t xml:space="preserve"> / </w:t>
+              <w:t xml:space="preserve">Gtalk / </w:t>
             </w:r>
             <w:r>
               <w:rPr>
@@ -6851,7 +7894,7 @@
           <w:lang w:eastAsia="pt-BR"/>
         </w:rPr>
       </w:pPr>
-      <w:bookmarkStart w:id="13" w:name="_Toc350764621"/>
+      <w:bookmarkStart w:id="14" w:name="_Toc352072504"/>
       <w:r>
         <w:rPr>
           <w:rFonts w:ascii="Arial" w:eastAsia="Times New Roman" w:hAnsi="Arial" w:cs="Arial"/>
@@ -6863,7 +7906,7 @@
         </w:rPr>
         <w:t>Outras Ferramentas</w:t>
       </w:r>
-      <w:bookmarkEnd w:id="13"/>
+      <w:bookmarkEnd w:id="14"/>
     </w:p>
     <w:tbl>
       <w:tblPr>
@@ -6914,7 +7957,6 @@
                 <w:szCs w:val="20"/>
                 <w:lang w:eastAsia="pt-BR"/>
               </w:rPr>
-              <w:lastRenderedPageBreak/>
               <w:t>Ferramenta</w:t>
             </w:r>
           </w:p>
@@ -6965,6 +8007,7 @@
           </w:tcPr>
           <w:p>
             <w:pPr>
+              <w:spacing w:before="60" w:after="60"/>
               <w:rPr>
                 <w:rFonts w:ascii="Arial" w:eastAsia="Times New Roman" w:hAnsi="Arial" w:cs="Arial"/>
                 <w:b w:val="0"/>
@@ -6996,6 +8039,7 @@
           </w:tcPr>
           <w:p>
             <w:pPr>
+              <w:spacing w:before="60" w:after="60"/>
               <w:cnfStyle w:val="000000100000" w:firstRow="0" w:lastRow="0" w:firstColumn="0" w:lastColumn="0" w:oddVBand="0" w:evenVBand="0" w:oddHBand="1" w:evenHBand="0" w:firstRowFirstColumn="0" w:firstRowLastColumn="0" w:lastRowFirstColumn="0" w:lastRowLastColumn="0"/>
               <w:rPr>
                 <w:rFonts w:ascii="Arial" w:eastAsia="Times New Roman" w:hAnsi="Arial" w:cs="Arial"/>
@@ -7033,6 +8077,7 @@
           </w:tcPr>
           <w:p>
             <w:pPr>
+              <w:spacing w:before="60" w:after="60"/>
               <w:rPr>
                 <w:rFonts w:ascii="Arial" w:eastAsia="Times New Roman" w:hAnsi="Arial" w:cs="Arial"/>
                 <w:b w:val="0"/>
@@ -7064,6 +8109,7 @@
           </w:tcPr>
           <w:p>
             <w:pPr>
+              <w:spacing w:before="60" w:after="60"/>
               <w:cnfStyle w:val="000000010000" w:firstRow="0" w:lastRow="0" w:firstColumn="0" w:lastColumn="0" w:oddVBand="0" w:evenVBand="0" w:oddHBand="0" w:evenHBand="1" w:firstRowFirstColumn="0" w:firstRowLastColumn="0" w:lastRowFirstColumn="0" w:lastRowLastColumn="0"/>
               <w:rPr>
                 <w:rFonts w:ascii="Arial" w:eastAsia="Times New Roman" w:hAnsi="Arial" w:cs="Arial"/>
@@ -7127,7 +8173,7 @@
           <w:lang w:eastAsia="pt-BR"/>
         </w:rPr>
       </w:pPr>
-      <w:bookmarkStart w:id="14" w:name="_Toc350764622"/>
+      <w:bookmarkStart w:id="15" w:name="_Toc352072505"/>
       <w:r>
         <w:rPr>
           <w:rFonts w:ascii="Arial" w:eastAsia="Times New Roman" w:hAnsi="Arial" w:cs="Arial"/>
@@ -7139,7 +8185,7 @@
         </w:rPr>
         <w:t>Estrutura do Ambiente</w:t>
       </w:r>
-      <w:bookmarkEnd w:id="14"/>
+      <w:bookmarkEnd w:id="15"/>
     </w:p>
     <w:tbl>
       <w:tblPr>
@@ -7340,6 +8386,7 @@
           </w:tcPr>
           <w:p>
             <w:pPr>
+              <w:spacing w:before="60" w:after="60"/>
               <w:cnfStyle w:val="000000100000" w:firstRow="0" w:lastRow="0" w:firstColumn="0" w:lastColumn="0" w:oddVBand="0" w:evenVBand="0" w:oddHBand="1" w:evenHBand="0" w:firstRowFirstColumn="0" w:firstRowLastColumn="0" w:lastRowFirstColumn="0" w:lastRowLastColumn="0"/>
               <w:rPr>
                 <w:rFonts w:ascii="Arial" w:eastAsia="Times New Roman" w:hAnsi="Arial" w:cs="Arial"/>
@@ -7398,6 +8445,7 @@
           </w:tcPr>
           <w:p>
             <w:pPr>
+              <w:spacing w:before="60" w:after="60"/>
               <w:rPr>
                 <w:rFonts w:ascii="Arial" w:eastAsia="Times New Roman" w:hAnsi="Arial" w:cs="Arial"/>
                 <w:b w:val="0"/>
@@ -7432,6 +8480,7 @@
           </w:tcPr>
           <w:p>
             <w:pPr>
+              <w:spacing w:before="60" w:after="60"/>
               <w:cnfStyle w:val="000000010000" w:firstRow="0" w:lastRow="0" w:firstColumn="0" w:lastColumn="0" w:oddVBand="0" w:evenVBand="0" w:oddHBand="0" w:evenHBand="1" w:firstRowFirstColumn="0" w:firstRowLastColumn="0" w:lastRowFirstColumn="0" w:lastRowLastColumn="0"/>
               <w:rPr>
                 <w:rFonts w:ascii="Arial" w:eastAsia="Times New Roman" w:hAnsi="Arial" w:cs="Arial"/>
@@ -7483,6 +8532,7 @@
           </w:tcPr>
           <w:p>
             <w:pPr>
+              <w:spacing w:before="60" w:after="60"/>
               <w:cnfStyle w:val="000000010000" w:firstRow="0" w:lastRow="0" w:firstColumn="0" w:lastColumn="0" w:oddVBand="0" w:evenVBand="0" w:oddHBand="0" w:evenHBand="1" w:firstRowFirstColumn="0" w:firstRowLastColumn="0" w:lastRowFirstColumn="0" w:lastRowLastColumn="0"/>
               <w:rPr>
                 <w:rFonts w:ascii="Arial" w:eastAsia="Times New Roman" w:hAnsi="Arial" w:cs="Arial"/>
@@ -7572,6 +8622,7 @@
           </w:tcPr>
           <w:p>
             <w:pPr>
+              <w:spacing w:before="60" w:after="60"/>
               <w:cnfStyle w:val="000000100000" w:firstRow="0" w:lastRow="0" w:firstColumn="0" w:lastColumn="0" w:oddVBand="0" w:evenVBand="0" w:oddHBand="1" w:evenHBand="0" w:firstRowFirstColumn="0" w:firstRowLastColumn="0" w:lastRowFirstColumn="0" w:lastRowLastColumn="0"/>
               <w:rPr>
                 <w:rFonts w:ascii="Arial" w:eastAsia="Times New Roman" w:hAnsi="Arial" w:cs="Arial"/>
@@ -7721,7 +8772,7 @@
           <w:lang w:eastAsia="pt-BR"/>
         </w:rPr>
       </w:pPr>
-      <w:bookmarkStart w:id="15" w:name="_Toc350764623"/>
+      <w:bookmarkStart w:id="16" w:name="_Toc352072506"/>
       <w:r>
         <w:rPr>
           <w:rFonts w:ascii="Arial" w:eastAsia="Times New Roman" w:hAnsi="Arial" w:cs="Arial"/>
@@ -7733,26 +8784,28 @@
         </w:rPr>
         <w:t>Principais Expressões de Gerência de Configuração</w:t>
       </w:r>
-      <w:bookmarkEnd w:id="15"/>
+      <w:bookmarkEnd w:id="16"/>
     </w:p>
     <w:p>
       <w:pPr>
-        <w:rPr>
-          <w:rFonts w:ascii="Arial" w:eastAsia="Times New Roman" w:hAnsi="Arial" w:cs="Arial"/>
-          <w:bCs/>
-          <w:color w:val="000000"/>
-          <w:szCs w:val="20"/>
-          <w:lang w:eastAsia="pt-BR"/>
-        </w:rPr>
-      </w:pPr>
-      <w:r>
-        <w:rPr>
-          <w:rFonts w:ascii="Arial" w:eastAsia="Times New Roman" w:hAnsi="Arial" w:cs="Arial"/>
-          <w:bCs/>
-          <w:color w:val="000000"/>
-          <w:szCs w:val="20"/>
-          <w:lang w:eastAsia="pt-BR"/>
-        </w:rPr>
+        <w:spacing w:line="360" w:lineRule="auto"/>
+        <w:rPr>
+          <w:rFonts w:ascii="Arial" w:eastAsia="Times New Roman" w:hAnsi="Arial" w:cs="Arial"/>
+          <w:bCs/>
+          <w:color w:val="000000"/>
+          <w:szCs w:val="20"/>
+          <w:lang w:eastAsia="pt-BR"/>
+        </w:rPr>
+      </w:pPr>
+      <w:r>
+        <w:rPr>
+          <w:rFonts w:ascii="Arial" w:eastAsia="Times New Roman" w:hAnsi="Arial" w:cs="Arial"/>
+          <w:bCs/>
+          <w:color w:val="000000"/>
+          <w:szCs w:val="20"/>
+          <w:lang w:eastAsia="pt-BR"/>
+        </w:rPr>
+        <w:lastRenderedPageBreak/>
         <w:t>O processo de Gerência de Configuração utiliza termos técnicos que serão</w:t>
       </w:r>
       <w:r>
@@ -7778,6 +8831,7 @@
     </w:p>
     <w:p>
       <w:pPr>
+        <w:spacing w:line="360" w:lineRule="auto"/>
         <w:rPr>
           <w:rFonts w:ascii="Arial" w:eastAsia="Times New Roman" w:hAnsi="Arial" w:cs="Arial"/>
           <w:bCs/>
@@ -7805,9 +8859,29 @@
           <w:szCs w:val="20"/>
           <w:lang w:eastAsia="pt-BR"/>
         </w:rPr>
+        <w:t xml:space="preserve"> Trunk</w:t>
+      </w:r>
+      <w:r>
+        <w:rPr>
+          <w:rFonts w:ascii="Arial" w:eastAsia="Times New Roman" w:hAnsi="Arial" w:cs="Arial"/>
+          <w:b/>
+          <w:bCs/>
+          <w:color w:val="000000"/>
+          <w:szCs w:val="20"/>
+          <w:lang w:eastAsia="pt-BR"/>
+        </w:rPr>
         <w:t xml:space="preserve"> </w:t>
       </w:r>
-      <w:proofErr w:type="spellStart"/>
+      <w:r>
+        <w:rPr>
+          <w:rFonts w:ascii="Arial" w:eastAsia="Times New Roman" w:hAnsi="Arial" w:cs="Arial"/>
+          <w:bCs/>
+          <w:color w:val="000000"/>
+          <w:szCs w:val="20"/>
+          <w:lang w:eastAsia="pt-BR"/>
+        </w:rPr>
+        <w:t>–</w:t>
+      </w:r>
       <w:r>
         <w:rPr>
           <w:rFonts w:ascii="Arial" w:eastAsia="Times New Roman" w:hAnsi="Arial" w:cs="Arial"/>
@@ -7817,18 +8891,6 @@
           <w:szCs w:val="20"/>
           <w:lang w:eastAsia="pt-BR"/>
         </w:rPr>
-        <w:t>Trunk</w:t>
-      </w:r>
-      <w:proofErr w:type="spellEnd"/>
-      <w:r>
-        <w:rPr>
-          <w:rFonts w:ascii="Arial" w:eastAsia="Times New Roman" w:hAnsi="Arial" w:cs="Arial"/>
-          <w:b/>
-          <w:bCs/>
-          <w:color w:val="000000"/>
-          <w:szCs w:val="20"/>
-          <w:lang w:eastAsia="pt-BR"/>
-        </w:rPr>
         <w:t xml:space="preserve"> </w:t>
       </w:r>
       <w:r>
@@ -7839,50 +8901,7 @@
           <w:szCs w:val="20"/>
           <w:lang w:eastAsia="pt-BR"/>
         </w:rPr>
-        <w:t>–</w:t>
-      </w:r>
-      <w:r>
-        <w:rPr>
-          <w:rFonts w:ascii="Arial" w:eastAsia="Times New Roman" w:hAnsi="Arial" w:cs="Arial"/>
-          <w:b/>
-          <w:bCs/>
-          <w:color w:val="000000"/>
-          <w:szCs w:val="20"/>
-          <w:lang w:eastAsia="pt-BR"/>
-        </w:rPr>
-        <w:t xml:space="preserve"> </w:t>
-      </w:r>
-      <w:r>
-        <w:rPr>
-          <w:rFonts w:ascii="Arial" w:eastAsia="Times New Roman" w:hAnsi="Arial" w:cs="Arial"/>
-          <w:bCs/>
-          <w:color w:val="000000"/>
-          <w:szCs w:val="20"/>
-          <w:lang w:eastAsia="pt-BR"/>
-        </w:rPr>
-        <w:t xml:space="preserve">Linha principal do projeto. Nela estão presentes </w:t>
-      </w:r>
-      <w:proofErr w:type="gramStart"/>
-      <w:r>
-        <w:rPr>
-          <w:rFonts w:ascii="Arial" w:eastAsia="Times New Roman" w:hAnsi="Arial" w:cs="Arial"/>
-          <w:bCs/>
-          <w:color w:val="000000"/>
-          <w:szCs w:val="20"/>
-          <w:lang w:eastAsia="pt-BR"/>
-        </w:rPr>
-        <w:t>os fontes</w:t>
-      </w:r>
-      <w:proofErr w:type="gramEnd"/>
-      <w:r>
-        <w:rPr>
-          <w:rFonts w:ascii="Arial" w:eastAsia="Times New Roman" w:hAnsi="Arial" w:cs="Arial"/>
-          <w:bCs/>
-          <w:color w:val="000000"/>
-          <w:szCs w:val="20"/>
-          <w:lang w:eastAsia="pt-BR"/>
-        </w:rPr>
-        <w:t xml:space="preserve"> mais estáveis do</w:t>
+        <w:t>Linha principal do projeto. Nela estão presentes os fontes mais estáveis do</w:t>
       </w:r>
       <w:r>
         <w:rPr>
@@ -7907,6 +8926,7 @@
     </w:p>
     <w:p>
       <w:pPr>
+        <w:spacing w:line="360" w:lineRule="auto"/>
         <w:rPr>
           <w:rFonts w:ascii="Arial" w:eastAsia="Times New Roman" w:hAnsi="Arial" w:cs="Arial"/>
           <w:bCs/>
@@ -7934,25 +8954,62 @@
           <w:szCs w:val="20"/>
           <w:lang w:eastAsia="pt-BR"/>
         </w:rPr>
+        <w:t xml:space="preserve"> Branch</w:t>
+      </w:r>
+      <w:r>
+        <w:rPr>
+          <w:rFonts w:ascii="Arial" w:eastAsia="Times New Roman" w:hAnsi="Arial" w:cs="Arial"/>
+          <w:b/>
+          <w:bCs/>
+          <w:color w:val="000000"/>
+          <w:szCs w:val="20"/>
+          <w:lang w:eastAsia="pt-BR"/>
+        </w:rPr>
         <w:t xml:space="preserve"> </w:t>
       </w:r>
-      <w:proofErr w:type="spellStart"/>
-      <w:r>
-        <w:rPr>
-          <w:rFonts w:ascii="Arial" w:eastAsia="Times New Roman" w:hAnsi="Arial" w:cs="Arial"/>
-          <w:b/>
-          <w:bCs/>
-          <w:color w:val="000000"/>
-          <w:szCs w:val="20"/>
-          <w:lang w:eastAsia="pt-BR"/>
-        </w:rPr>
-        <w:t>Branch</w:t>
-      </w:r>
-      <w:proofErr w:type="spellEnd"/>
-      <w:r>
-        <w:rPr>
-          <w:rFonts w:ascii="Arial" w:eastAsia="Times New Roman" w:hAnsi="Arial" w:cs="Arial"/>
-          <w:b/>
+      <w:r>
+        <w:rPr>
+          <w:rFonts w:ascii="Arial" w:eastAsia="Times New Roman" w:hAnsi="Arial" w:cs="Arial"/>
+          <w:bCs/>
+          <w:color w:val="000000"/>
+          <w:szCs w:val="20"/>
+          <w:lang w:eastAsia="pt-BR"/>
+        </w:rPr>
+        <w:t xml:space="preserve">– </w:t>
+      </w:r>
+      <w:r>
+        <w:rPr>
+          <w:rFonts w:ascii="Arial" w:eastAsia="Times New Roman" w:hAnsi="Arial" w:cs="Arial"/>
+          <w:bCs/>
+          <w:color w:val="000000"/>
+          <w:szCs w:val="20"/>
+          <w:lang w:eastAsia="pt-BR"/>
+        </w:rPr>
+        <w:t xml:space="preserve">Ramificações do projeto. </w:t>
+      </w:r>
+      <w:r>
+        <w:rPr>
+          <w:rFonts w:ascii="Arial" w:eastAsia="Times New Roman" w:hAnsi="Arial" w:cs="Arial"/>
+          <w:bCs/>
+          <w:color w:val="000000"/>
+          <w:szCs w:val="20"/>
+          <w:lang w:eastAsia="pt-BR"/>
+        </w:rPr>
+        <w:t>Caso</w:t>
+      </w:r>
+      <w:r>
+        <w:rPr>
+          <w:rFonts w:ascii="Arial" w:eastAsia="Times New Roman" w:hAnsi="Arial" w:cs="Arial"/>
+          <w:bCs/>
+          <w:color w:val="000000"/>
+          <w:szCs w:val="20"/>
+          <w:lang w:eastAsia="pt-BR"/>
+        </w:rPr>
+        <w:t xml:space="preserve"> haja a</w:t>
+      </w:r>
+      <w:r>
+        <w:rPr>
+          <w:rFonts w:ascii="Arial" w:eastAsia="Times New Roman" w:hAnsi="Arial" w:cs="Arial"/>
           <w:bCs/>
           <w:color w:val="000000"/>
           <w:szCs w:val="20"/>
@@ -7968,56 +9025,6 @@
           <w:szCs w:val="20"/>
           <w:lang w:eastAsia="pt-BR"/>
         </w:rPr>
-        <w:t xml:space="preserve">– </w:t>
-      </w:r>
-      <w:r>
-        <w:rPr>
-          <w:rFonts w:ascii="Arial" w:eastAsia="Times New Roman" w:hAnsi="Arial" w:cs="Arial"/>
-          <w:bCs/>
-          <w:color w:val="000000"/>
-          <w:szCs w:val="20"/>
-          <w:lang w:eastAsia="pt-BR"/>
-        </w:rPr>
-        <w:t xml:space="preserve">Ramificações do projeto. </w:t>
-      </w:r>
-      <w:r>
-        <w:rPr>
-          <w:rFonts w:ascii="Arial" w:eastAsia="Times New Roman" w:hAnsi="Arial" w:cs="Arial"/>
-          <w:bCs/>
-          <w:color w:val="000000"/>
-          <w:szCs w:val="20"/>
-          <w:lang w:eastAsia="pt-BR"/>
-        </w:rPr>
-        <w:t>Caso</w:t>
-      </w:r>
-      <w:r>
-        <w:rPr>
-          <w:rFonts w:ascii="Arial" w:eastAsia="Times New Roman" w:hAnsi="Arial" w:cs="Arial"/>
-          <w:bCs/>
-          <w:color w:val="000000"/>
-          <w:szCs w:val="20"/>
-          <w:lang w:eastAsia="pt-BR"/>
-        </w:rPr>
-        <w:t xml:space="preserve"> haja a</w:t>
-      </w:r>
-      <w:r>
-        <w:rPr>
-          <w:rFonts w:ascii="Arial" w:eastAsia="Times New Roman" w:hAnsi="Arial" w:cs="Arial"/>
-          <w:bCs/>
-          <w:color w:val="000000"/>
-          <w:szCs w:val="20"/>
-          <w:lang w:eastAsia="pt-BR"/>
-        </w:rPr>
-        <w:t xml:space="preserve"> </w:t>
-      </w:r>
-      <w:r>
-        <w:rPr>
-          <w:rFonts w:ascii="Arial" w:eastAsia="Times New Roman" w:hAnsi="Arial" w:cs="Arial"/>
-          <w:bCs/>
-          <w:color w:val="000000"/>
-          <w:szCs w:val="20"/>
-          <w:lang w:eastAsia="pt-BR"/>
-        </w:rPr>
         <w:t xml:space="preserve">necessidade </w:t>
       </w:r>
       <w:r>
@@ -8038,20 +9045,8 @@
           <w:szCs w:val="20"/>
           <w:lang w:eastAsia="pt-BR"/>
         </w:rPr>
-        <w:t xml:space="preserve"> efetuadas alterações impactantes, um novo </w:t>
-      </w:r>
-      <w:proofErr w:type="spellStart"/>
-      <w:r>
-        <w:rPr>
-          <w:rFonts w:ascii="Arial" w:eastAsia="Times New Roman" w:hAnsi="Arial" w:cs="Arial"/>
-          <w:bCs/>
-          <w:color w:val="000000"/>
-          <w:szCs w:val="20"/>
-          <w:lang w:eastAsia="pt-BR"/>
-        </w:rPr>
-        <w:t>branch</w:t>
-      </w:r>
-      <w:proofErr w:type="spellEnd"/>
+        <w:t xml:space="preserve"> efetuadas alterações impactantes, um novo branch</w:t>
+      </w:r>
       <w:r>
         <w:rPr>
           <w:rFonts w:ascii="Arial" w:eastAsia="Times New Roman" w:hAnsi="Arial" w:cs="Arial"/>
@@ -8115,6 +9110,7 @@
     </w:p>
     <w:p>
       <w:pPr>
+        <w:spacing w:line="360" w:lineRule="auto"/>
         <w:rPr>
           <w:rFonts w:ascii="Arial" w:eastAsia="Times New Roman" w:hAnsi="Arial" w:cs="Arial"/>
           <w:b/>
@@ -8134,7 +9130,6 @@
         </w:rPr>
         <w:t xml:space="preserve">- </w:t>
       </w:r>
-      <w:proofErr w:type="spellStart"/>
       <w:r>
         <w:rPr>
           <w:rFonts w:ascii="Arial" w:eastAsia="Times New Roman" w:hAnsi="Arial" w:cs="Arial"/>
@@ -8146,7 +9141,6 @@
         </w:rPr>
         <w:t>Tag</w:t>
       </w:r>
-      <w:proofErr w:type="spellEnd"/>
       <w:r>
         <w:rPr>
           <w:rFonts w:ascii="Arial" w:eastAsia="Times New Roman" w:hAnsi="Arial" w:cs="Arial"/>
@@ -8181,6 +9175,7 @@
     </w:p>
     <w:p>
       <w:pPr>
+        <w:spacing w:line="360" w:lineRule="auto"/>
         <w:rPr>
           <w:rFonts w:ascii="Arial" w:eastAsia="Times New Roman" w:hAnsi="Arial" w:cs="Arial"/>
           <w:bCs/>
@@ -8324,6 +9319,7 @@
     </w:p>
     <w:p>
       <w:pPr>
+        <w:spacing w:line="360" w:lineRule="auto"/>
         <w:rPr>
           <w:rFonts w:ascii="Arial" w:eastAsia="Times New Roman" w:hAnsi="Arial" w:cs="Arial"/>
           <w:bCs/>
@@ -8407,90 +9403,45 @@
     </w:p>
     <w:p>
       <w:pPr>
-        <w:rPr>
-          <w:rFonts w:ascii="Arial" w:eastAsia="Times New Roman" w:hAnsi="Arial" w:cs="Arial"/>
-          <w:bCs/>
-          <w:color w:val="000000"/>
-          <w:szCs w:val="20"/>
-          <w:lang w:eastAsia="pt-BR"/>
-        </w:rPr>
-      </w:pPr>
-      <w:r>
-        <w:rPr>
-          <w:rFonts w:ascii="Arial" w:eastAsia="Times New Roman" w:hAnsi="Arial" w:cs="Arial"/>
-          <w:bCs/>
-          <w:color w:val="000000"/>
-          <w:szCs w:val="20"/>
-          <w:lang w:eastAsia="pt-BR"/>
-        </w:rPr>
-        <w:t>Além dos termos supracitados, há também aqueles utilizados na ferramenta de controle de versão (</w:t>
-      </w:r>
-      <w:proofErr w:type="spellStart"/>
-      <w:r>
-        <w:rPr>
-          <w:rFonts w:ascii="Arial" w:eastAsia="Times New Roman" w:hAnsi="Arial" w:cs="Arial"/>
-          <w:bCs/>
-          <w:color w:val="000000"/>
-          <w:szCs w:val="20"/>
-          <w:lang w:eastAsia="pt-BR"/>
-        </w:rPr>
-        <w:t>Tortoise</w:t>
-      </w:r>
-      <w:proofErr w:type="spellEnd"/>
-      <w:r>
-        <w:rPr>
-          <w:rFonts w:ascii="Arial" w:eastAsia="Times New Roman" w:hAnsi="Arial" w:cs="Arial"/>
-          <w:bCs/>
-          <w:color w:val="000000"/>
-          <w:szCs w:val="20"/>
-          <w:lang w:eastAsia="pt-BR"/>
-        </w:rPr>
-        <w:t xml:space="preserve"> ou </w:t>
-      </w:r>
-      <w:proofErr w:type="spellStart"/>
-      <w:proofErr w:type="gramStart"/>
-      <w:r>
-        <w:rPr>
-          <w:rFonts w:ascii="Arial" w:eastAsia="Times New Roman" w:hAnsi="Arial" w:cs="Arial"/>
-          <w:bCs/>
-          <w:color w:val="000000"/>
-          <w:szCs w:val="20"/>
-          <w:lang w:eastAsia="pt-BR"/>
-        </w:rPr>
-        <w:t>RapidSVN</w:t>
-      </w:r>
-      <w:proofErr w:type="spellEnd"/>
-      <w:proofErr w:type="gramEnd"/>
-      <w:r>
-        <w:rPr>
-          <w:rFonts w:ascii="Arial" w:eastAsia="Times New Roman" w:hAnsi="Arial" w:cs="Arial"/>
-          <w:bCs/>
-          <w:color w:val="000000"/>
-          <w:szCs w:val="20"/>
-          <w:lang w:eastAsia="pt-BR"/>
-        </w:rPr>
-        <w:t>). São eles:</w:t>
+        <w:spacing w:line="360" w:lineRule="auto"/>
+        <w:rPr>
+          <w:rFonts w:ascii="Arial" w:eastAsia="Times New Roman" w:hAnsi="Arial" w:cs="Arial"/>
+          <w:bCs/>
+          <w:color w:val="000000"/>
+          <w:szCs w:val="20"/>
+          <w:lang w:eastAsia="pt-BR"/>
+        </w:rPr>
+      </w:pPr>
+      <w:r>
+        <w:rPr>
+          <w:rFonts w:ascii="Arial" w:eastAsia="Times New Roman" w:hAnsi="Arial" w:cs="Arial"/>
+          <w:bCs/>
+          <w:color w:val="000000"/>
+          <w:szCs w:val="20"/>
+          <w:lang w:eastAsia="pt-BR"/>
+        </w:rPr>
+        <w:t>Além dos termos supracitados, há também aqueles utilizados na ferramenta de controle de versão (Tortoise ou RapidSVN). São eles:</w:t>
       </w:r>
     </w:p>
     <w:p>
       <w:pPr>
-        <w:rPr>
-          <w:rFonts w:ascii="Arial" w:eastAsia="Times New Roman" w:hAnsi="Arial" w:cs="Arial"/>
-          <w:bCs/>
-          <w:color w:val="000000"/>
-          <w:szCs w:val="20"/>
-          <w:lang w:eastAsia="pt-BR"/>
-        </w:rPr>
-      </w:pPr>
-      <w:r>
-        <w:rPr>
-          <w:rFonts w:ascii="Arial" w:eastAsia="Times New Roman" w:hAnsi="Arial" w:cs="Arial"/>
-          <w:bCs/>
-          <w:color w:val="000000"/>
-          <w:szCs w:val="20"/>
-          <w:lang w:eastAsia="pt-BR"/>
-        </w:rPr>
-        <w:lastRenderedPageBreak/>
+        <w:spacing w:line="360" w:lineRule="auto"/>
+        <w:rPr>
+          <w:rFonts w:ascii="Arial" w:eastAsia="Times New Roman" w:hAnsi="Arial" w:cs="Arial"/>
+          <w:bCs/>
+          <w:color w:val="000000"/>
+          <w:szCs w:val="20"/>
+          <w:lang w:eastAsia="pt-BR"/>
+        </w:rPr>
+      </w:pPr>
+      <w:r>
+        <w:rPr>
+          <w:rFonts w:ascii="Arial" w:eastAsia="Times New Roman" w:hAnsi="Arial" w:cs="Arial"/>
+          <w:bCs/>
+          <w:color w:val="000000"/>
+          <w:szCs w:val="20"/>
+          <w:lang w:eastAsia="pt-BR"/>
+        </w:rPr>
         <w:t>-</w:t>
       </w:r>
       <w:r>
@@ -8538,6 +9489,7 @@
     </w:p>
     <w:p>
       <w:pPr>
+        <w:spacing w:line="360" w:lineRule="auto"/>
         <w:rPr>
           <w:rFonts w:ascii="Arial" w:eastAsia="Times New Roman" w:hAnsi="Arial" w:cs="Arial"/>
           <w:b/>
@@ -8566,31 +9518,7 @@
           <w:szCs w:val="20"/>
           <w:lang w:eastAsia="pt-BR"/>
         </w:rPr>
-        <w:t xml:space="preserve"> </w:t>
-      </w:r>
-      <w:proofErr w:type="spellStart"/>
-      <w:r>
-        <w:rPr>
-          <w:rFonts w:ascii="Arial" w:eastAsia="Times New Roman" w:hAnsi="Arial" w:cs="Arial"/>
-          <w:b/>
-          <w:bCs/>
-          <w:color w:val="000000"/>
-          <w:szCs w:val="20"/>
-          <w:lang w:eastAsia="pt-BR"/>
-        </w:rPr>
-        <w:t>Commit</w:t>
-      </w:r>
-      <w:proofErr w:type="spellEnd"/>
-      <w:r>
-        <w:rPr>
-          <w:rFonts w:ascii="Arial" w:eastAsia="Times New Roman" w:hAnsi="Arial" w:cs="Arial"/>
-          <w:b/>
-          <w:bCs/>
-          <w:color w:val="000000"/>
-          <w:szCs w:val="20"/>
-          <w:lang w:eastAsia="pt-BR"/>
-        </w:rPr>
-        <w:t xml:space="preserve"> </w:t>
+        <w:t xml:space="preserve"> Commit </w:t>
       </w:r>
       <w:r>
         <w:rPr>
@@ -8626,6 +9554,7 @@
     </w:p>
     <w:p>
       <w:pPr>
+        <w:spacing w:line="360" w:lineRule="auto"/>
         <w:rPr>
           <w:rFonts w:ascii="Arial" w:eastAsia="Times New Roman" w:hAnsi="Arial" w:cs="Arial"/>
           <w:bCs/>
@@ -8733,29 +9662,7 @@
           <w:szCs w:val="20"/>
           <w:lang w:eastAsia="pt-BR"/>
         </w:rPr>
-        <w:t xml:space="preserve">efetuado o </w:t>
-      </w:r>
-      <w:proofErr w:type="spellStart"/>
-      <w:r>
-        <w:rPr>
-          <w:rFonts w:ascii="Arial" w:eastAsia="Times New Roman" w:hAnsi="Arial" w:cs="Arial"/>
-          <w:bCs/>
-          <w:color w:val="000000"/>
-          <w:szCs w:val="20"/>
-          <w:lang w:eastAsia="pt-BR"/>
-        </w:rPr>
-        <w:t>update</w:t>
-      </w:r>
-      <w:proofErr w:type="spellEnd"/>
-      <w:r>
-        <w:rPr>
-          <w:rFonts w:ascii="Arial" w:eastAsia="Times New Roman" w:hAnsi="Arial" w:cs="Arial"/>
-          <w:bCs/>
-          <w:color w:val="000000"/>
-          <w:szCs w:val="20"/>
-          <w:lang w:eastAsia="pt-BR"/>
-        </w:rPr>
-        <w:t xml:space="preserve"> em um arquivo modificado localmente; ou manualmente, caso seja</w:t>
+        <w:t>efetuado o update em um arquivo modificado localmente; ou manualmente, caso seja</w:t>
       </w:r>
       <w:r>
         <w:rPr>
@@ -8775,33 +9682,12 @@
           <w:szCs w:val="20"/>
           <w:lang w:eastAsia="pt-BR"/>
         </w:rPr>
-        <w:t xml:space="preserve">necessária </w:t>
-      </w:r>
-      <w:proofErr w:type="gramStart"/>
-      <w:r>
-        <w:rPr>
-          <w:rFonts w:ascii="Arial" w:eastAsia="Times New Roman" w:hAnsi="Arial" w:cs="Arial"/>
-          <w:bCs/>
-          <w:color w:val="000000"/>
-          <w:szCs w:val="20"/>
-          <w:lang w:eastAsia="pt-BR"/>
-        </w:rPr>
-        <w:t>a</w:t>
-      </w:r>
-      <w:proofErr w:type="gramEnd"/>
-      <w:r>
-        <w:rPr>
-          <w:rFonts w:ascii="Arial" w:eastAsia="Times New Roman" w:hAnsi="Arial" w:cs="Arial"/>
-          <w:bCs/>
-          <w:color w:val="000000"/>
-          <w:szCs w:val="20"/>
-          <w:lang w:eastAsia="pt-BR"/>
-        </w:rPr>
-        <w:t xml:space="preserve"> fusão de repositórios diferentes.</w:t>
+        <w:t>necessária a fusão de repositórios diferentes.</w:t>
       </w:r>
     </w:p>
     <w:p>
       <w:pPr>
+        <w:spacing w:line="360" w:lineRule="auto"/>
         <w:rPr>
           <w:rFonts w:ascii="Arial" w:eastAsia="Times New Roman" w:hAnsi="Arial" w:cs="Arial"/>
           <w:b/>
@@ -8830,31 +9716,7 @@
           <w:szCs w:val="20"/>
           <w:lang w:eastAsia="pt-BR"/>
         </w:rPr>
-        <w:t xml:space="preserve"> </w:t>
-      </w:r>
-      <w:proofErr w:type="spellStart"/>
-      <w:r>
-        <w:rPr>
-          <w:rFonts w:ascii="Arial" w:eastAsia="Times New Roman" w:hAnsi="Arial" w:cs="Arial"/>
-          <w:b/>
-          <w:bCs/>
-          <w:color w:val="000000"/>
-          <w:szCs w:val="20"/>
-          <w:lang w:eastAsia="pt-BR"/>
-        </w:rPr>
-        <w:t>Add</w:t>
-      </w:r>
-      <w:proofErr w:type="spellEnd"/>
-      <w:r>
-        <w:rPr>
-          <w:rFonts w:ascii="Arial" w:eastAsia="Times New Roman" w:hAnsi="Arial" w:cs="Arial"/>
-          <w:b/>
-          <w:bCs/>
-          <w:color w:val="000000"/>
-          <w:szCs w:val="20"/>
-          <w:lang w:eastAsia="pt-BR"/>
-        </w:rPr>
-        <w:t xml:space="preserve"> </w:t>
+        <w:t xml:space="preserve"> Add </w:t>
       </w:r>
       <w:r>
         <w:rPr>
@@ -8874,33 +9736,12 @@
           <w:szCs w:val="20"/>
           <w:lang w:eastAsia="pt-BR"/>
         </w:rPr>
-        <w:t>Usado para agregar um artefato não-</w:t>
-      </w:r>
-      <w:proofErr w:type="spellStart"/>
-      <w:r>
-        <w:rPr>
-          <w:rFonts w:ascii="Arial" w:eastAsia="Times New Roman" w:hAnsi="Arial" w:cs="Arial"/>
-          <w:bCs/>
-          <w:color w:val="000000"/>
-          <w:szCs w:val="20"/>
-          <w:lang w:eastAsia="pt-BR"/>
-        </w:rPr>
-        <w:t>versionado</w:t>
-      </w:r>
-      <w:proofErr w:type="spellEnd"/>
-      <w:r>
-        <w:rPr>
-          <w:rFonts w:ascii="Arial" w:eastAsia="Times New Roman" w:hAnsi="Arial" w:cs="Arial"/>
-          <w:bCs/>
-          <w:color w:val="000000"/>
-          <w:szCs w:val="20"/>
-          <w:lang w:eastAsia="pt-BR"/>
-        </w:rPr>
-        <w:t xml:space="preserve"> à cópia de Trabalho local.</w:t>
+        <w:t>Usado para agregar um artefato não-versionado à cópia de Trabalho local.</w:t>
       </w:r>
     </w:p>
     <w:p>
       <w:pPr>
+        <w:spacing w:line="360" w:lineRule="auto"/>
         <w:rPr>
           <w:rFonts w:ascii="Arial" w:eastAsia="Times New Roman" w:hAnsi="Arial" w:cs="Arial"/>
           <w:bCs/>
@@ -8973,22 +9814,24 @@
     </w:p>
     <w:p>
       <w:pPr>
-        <w:rPr>
-          <w:rFonts w:ascii="Arial" w:eastAsia="Times New Roman" w:hAnsi="Arial" w:cs="Arial"/>
-          <w:bCs/>
-          <w:color w:val="000000"/>
-          <w:szCs w:val="20"/>
-          <w:lang w:eastAsia="pt-BR"/>
-        </w:rPr>
-      </w:pPr>
-      <w:r>
-        <w:rPr>
-          <w:rFonts w:ascii="Arial" w:eastAsia="Times New Roman" w:hAnsi="Arial" w:cs="Arial"/>
-          <w:bCs/>
-          <w:color w:val="000000"/>
-          <w:szCs w:val="20"/>
-          <w:lang w:eastAsia="pt-BR"/>
-        </w:rPr>
+        <w:spacing w:line="360" w:lineRule="auto"/>
+        <w:rPr>
+          <w:rFonts w:ascii="Arial" w:eastAsia="Times New Roman" w:hAnsi="Arial" w:cs="Arial"/>
+          <w:bCs/>
+          <w:color w:val="000000"/>
+          <w:szCs w:val="20"/>
+          <w:lang w:eastAsia="pt-BR"/>
+        </w:rPr>
+      </w:pPr>
+      <w:r>
+        <w:rPr>
+          <w:rFonts w:ascii="Arial" w:eastAsia="Times New Roman" w:hAnsi="Arial" w:cs="Arial"/>
+          <w:bCs/>
+          <w:color w:val="000000"/>
+          <w:szCs w:val="20"/>
+          <w:lang w:eastAsia="pt-BR"/>
+        </w:rPr>
+        <w:lastRenderedPageBreak/>
         <w:t>-</w:t>
       </w:r>
       <w:r>
@@ -9086,7 +9929,7 @@
           <w:lang w:eastAsia="pt-BR"/>
         </w:rPr>
       </w:pPr>
-      <w:bookmarkStart w:id="16" w:name="_Toc350764624"/>
+      <w:bookmarkStart w:id="17" w:name="_Toc352072507"/>
       <w:r>
         <w:rPr>
           <w:rFonts w:ascii="Arial" w:eastAsia="Times New Roman" w:hAnsi="Arial" w:cs="Arial"/>
@@ -9098,10 +9941,12 @@
         </w:rPr>
         <w:t>Repositório</w:t>
       </w:r>
-      <w:bookmarkEnd w:id="16"/>
+      <w:bookmarkEnd w:id="17"/>
     </w:p>
     <w:p>
       <w:pPr>
+        <w:spacing w:line="360" w:lineRule="auto"/>
+        <w:jc w:val="both"/>
         <w:rPr>
           <w:rFonts w:ascii="Arial" w:eastAsia="Times New Roman" w:hAnsi="Arial" w:cs="Arial"/>
           <w:bCs/>
@@ -9276,29 +10121,6 @@
           <w:lang w:eastAsia="pt-BR"/>
         </w:rPr>
         <w:t>será feita a alteração, quais grupos poderão acessar aquela linha, etc.</w:t>
-      </w:r>
-    </w:p>
-    <w:p>
-      <w:pPr>
-        <w:rPr>
-          <w:rFonts w:ascii="Arial" w:eastAsia="Times New Roman" w:hAnsi="Arial" w:cs="Arial"/>
-          <w:b/>
-          <w:bCs/>
-          <w:color w:val="000000"/>
-          <w:szCs w:val="20"/>
-          <w:lang w:eastAsia="pt-BR"/>
-        </w:rPr>
-      </w:pPr>
-      <w:r>
-        <w:rPr>
-          <w:rFonts w:ascii="Arial" w:eastAsia="Times New Roman" w:hAnsi="Arial" w:cs="Arial"/>
-          <w:b/>
-          <w:bCs/>
-          <w:color w:val="000000"/>
-          <w:szCs w:val="20"/>
-          <w:lang w:eastAsia="pt-BR"/>
-        </w:rPr>
-        <w:br w:type="page"/>
       </w:r>
     </w:p>
     <w:p>
@@ -9325,7 +10147,7 @@
           <w:lang w:eastAsia="pt-BR"/>
         </w:rPr>
       </w:pPr>
-      <w:bookmarkStart w:id="17" w:name="_Toc350764625"/>
+      <w:bookmarkStart w:id="18" w:name="_Toc352072508"/>
       <w:r>
         <w:rPr>
           <w:rFonts w:ascii="Arial" w:eastAsia="Times New Roman" w:hAnsi="Arial" w:cs="Arial"/>
@@ -9335,10 +10157,9 @@
           <w:szCs w:val="20"/>
           <w:lang w:eastAsia="pt-BR"/>
         </w:rPr>
-        <w:lastRenderedPageBreak/>
         <w:t>Estrutura do repositório</w:t>
       </w:r>
-      <w:bookmarkEnd w:id="17"/>
+      <w:bookmarkEnd w:id="18"/>
     </w:p>
     <w:p>
       <w:pPr>
@@ -9377,21 +10198,7 @@
         <w:rPr>
           <w:sz w:val="24"/>
         </w:rPr>
-        <w:t xml:space="preserve">rtefatos produzidos, sejam eles documentos, imagens ou arquivos de desenvolvimento (classes em Java, relatórios compiláveis, </w:t>
-      </w:r>
-      <w:proofErr w:type="spellStart"/>
-      <w:r>
-        <w:rPr>
-          <w:sz w:val="24"/>
-        </w:rPr>
-        <w:t>etc</w:t>
-      </w:r>
-      <w:proofErr w:type="spellEnd"/>
-      <w:r>
-        <w:rPr>
-          <w:sz w:val="24"/>
-        </w:rPr>
-        <w:t>). Através do processo de versionamento, um determinado arquivo – alocado no repositório – pode ser manipulado por diferentes usuários, sendo cada conjunto de alterações salva como uma nova revisão.</w:t>
+        <w:t>rtefatos produzidos, sejam eles documentos, imagens ou arquivos de desenvolvimento (classes em Java, relatórios compiláveis, etc). Através do processo de versionamento, um determinado arquivo – alocado no repositório – pode ser manipulado por diferentes usuários, sendo cada conjunto de alterações salva como uma nova revisão.</w:t>
       </w:r>
     </w:p>
     <w:p>
@@ -9406,26 +10213,6 @@
         </w:rPr>
         <w:t>Abaixo segue estrutura do repositório SGCONT:</w:t>
       </w:r>
-    </w:p>
-    <w:p>
-      <w:pPr>
-        <w:pStyle w:val="PargrafodaLista"/>
-        <w:tabs>
-          <w:tab w:val="left" w:pos="284"/>
-          <w:tab w:val="left" w:pos="851"/>
-          <w:tab w:val="left" w:pos="993"/>
-        </w:tabs>
-        <w:spacing w:before="120" w:after="60" w:line="360" w:lineRule="auto"/>
-        <w:ind w:left="360"/>
-        <w:outlineLvl w:val="1"/>
-        <w:rPr>
-          <w:rFonts w:ascii="Arial" w:eastAsia="Times New Roman" w:hAnsi="Arial" w:cs="Arial"/>
-          <w:bCs/>
-          <w:color w:val="000000"/>
-          <w:szCs w:val="20"/>
-          <w:lang w:eastAsia="pt-BR"/>
-        </w:rPr>
-      </w:pPr>
     </w:p>
     <w:p>
       <w:pPr>
@@ -9443,10 +10230,11 @@
           <w:szCs w:val="20"/>
           <w:lang w:eastAsia="pt-BR"/>
         </w:rPr>
+        <w:lastRenderedPageBreak/>
         <w:drawing>
           <wp:inline distT="0" distB="0" distL="0" distR="0" wp14:anchorId="4BADB205" wp14:editId="61934274">
-            <wp:extent cx="2722670" cy="5353050"/>
-            <wp:effectExtent l="19050" t="19050" r="20955" b="19050"/>
+            <wp:extent cx="1862068" cy="3661020"/>
+            <wp:effectExtent l="19050" t="19050" r="24130" b="15875"/>
             <wp:docPr id="25" name="Imagem 25"/>
             <wp:cNvGraphicFramePr>
               <a:graphicFrameLocks xmlns:a="http://schemas.openxmlformats.org/drawingml/2006/main" noChangeAspect="1"/>
@@ -9459,7 +10247,7 @@
                     <pic:cNvPicPr/>
                   </pic:nvPicPr>
                   <pic:blipFill>
-                    <a:blip r:embed="rId9">
+                    <a:blip r:embed="rId10">
                       <a:extLst>
                         <a:ext uri="{28A0092B-C50C-407E-A947-70E740481C1C}">
                           <a14:useLocalDpi xmlns:a14="http://schemas.microsoft.com/office/drawing/2010/main" val="0"/>
@@ -9473,7 +10261,7 @@
                   <pic:spPr>
                     <a:xfrm>
                       <a:off x="0" y="0"/>
-                      <a:ext cx="2727263" cy="5362080"/>
+                      <a:ext cx="1862069" cy="3661021"/>
                     </a:xfrm>
                     <a:prstGeom prst="rect">
                       <a:avLst/>
@@ -9551,29 +10339,6 @@
     </w:p>
     <w:p>
       <w:pPr>
-        <w:rPr>
-          <w:rFonts w:ascii="Arial" w:eastAsia="Times New Roman" w:hAnsi="Arial" w:cs="Arial"/>
-          <w:b/>
-          <w:bCs/>
-          <w:color w:val="000000"/>
-          <w:szCs w:val="20"/>
-          <w:lang w:eastAsia="pt-BR"/>
-        </w:rPr>
-      </w:pPr>
-      <w:r>
-        <w:rPr>
-          <w:rFonts w:ascii="Arial" w:eastAsia="Times New Roman" w:hAnsi="Arial" w:cs="Arial"/>
-          <w:b/>
-          <w:bCs/>
-          <w:color w:val="000000"/>
-          <w:szCs w:val="20"/>
-          <w:lang w:eastAsia="pt-BR"/>
-        </w:rPr>
-        <w:br w:type="page"/>
-      </w:r>
-    </w:p>
-    <w:p>
-      <w:pPr>
         <w:pStyle w:val="PargrafodaLista"/>
         <w:numPr>
           <w:ilvl w:val="2"/>
@@ -9596,7 +10361,7 @@
           <w:lang w:eastAsia="pt-BR"/>
         </w:rPr>
       </w:pPr>
-      <w:bookmarkStart w:id="18" w:name="_Toc350764626"/>
+      <w:bookmarkStart w:id="19" w:name="_Toc352072509"/>
       <w:r>
         <w:rPr>
           <w:rFonts w:ascii="Arial" w:eastAsia="Times New Roman" w:hAnsi="Arial" w:cs="Arial"/>
@@ -9606,10 +10371,9 @@
           <w:szCs w:val="20"/>
           <w:lang w:eastAsia="pt-BR"/>
         </w:rPr>
-        <w:lastRenderedPageBreak/>
         <w:t>Controle de Acesso</w:t>
       </w:r>
-      <w:bookmarkEnd w:id="18"/>
+      <w:bookmarkEnd w:id="19"/>
     </w:p>
     <w:p>
       <w:pPr>
@@ -9631,21 +10395,7 @@
         <w:rPr>
           <w:sz w:val="24"/>
         </w:rPr>
-        <w:t xml:space="preserve">o Google </w:t>
-      </w:r>
-      <w:proofErr w:type="spellStart"/>
-      <w:r>
-        <w:rPr>
-          <w:sz w:val="24"/>
-        </w:rPr>
-        <w:t>Code</w:t>
-      </w:r>
-      <w:proofErr w:type="spellEnd"/>
-      <w:r>
-        <w:rPr>
-          <w:sz w:val="24"/>
-        </w:rPr>
-        <w:t xml:space="preserve"> permite que cada</w:t>
+        <w:t>o Google Code permite que cada</w:t>
       </w:r>
       <w:r>
         <w:rPr>
@@ -9802,8 +10552,8 @@
         </w:rPr>
         <w:drawing>
           <wp:inline distT="0" distB="0" distL="0" distR="0" wp14:anchorId="399BCAA3" wp14:editId="28B9ACF4">
-            <wp:extent cx="5026540" cy="2743200"/>
-            <wp:effectExtent l="19050" t="19050" r="22225" b="19050"/>
+            <wp:extent cx="4980586" cy="2731325"/>
+            <wp:effectExtent l="19050" t="19050" r="10795" b="12065"/>
             <wp:docPr id="26" name="Imagem 26"/>
             <wp:cNvGraphicFramePr>
               <a:graphicFrameLocks xmlns:a="http://schemas.openxmlformats.org/drawingml/2006/main" noChangeAspect="1"/>
@@ -9816,7 +10566,7 @@
                     <pic:cNvPicPr/>
                   </pic:nvPicPr>
                   <pic:blipFill>
-                    <a:blip r:embed="rId10">
+                    <a:blip r:embed="rId11">
                       <a:extLst>
                         <a:ext uri="{28A0092B-C50C-407E-A947-70E740481C1C}">
                           <a14:useLocalDpi xmlns:a14="http://schemas.microsoft.com/office/drawing/2010/main" val="0"/>
@@ -9830,7 +10580,7 @@
                   <pic:spPr>
                     <a:xfrm>
                       <a:off x="0" y="0"/>
-                      <a:ext cx="5033047" cy="2746751"/>
+                      <a:ext cx="5008715" cy="2746751"/>
                     </a:xfrm>
                     <a:prstGeom prst="rect">
                       <a:avLst/>
@@ -9945,7 +10695,7 @@
           <w:lang w:eastAsia="pt-BR"/>
         </w:rPr>
       </w:pPr>
-      <w:bookmarkStart w:id="19" w:name="_Toc350764627"/>
+      <w:bookmarkStart w:id="20" w:name="_Toc352072510"/>
       <w:r>
         <w:rPr>
           <w:rFonts w:ascii="Arial" w:eastAsia="Times New Roman" w:hAnsi="Arial" w:cs="Arial"/>
@@ -9955,9 +10705,10 @@
           <w:szCs w:val="20"/>
           <w:lang w:eastAsia="pt-BR"/>
         </w:rPr>
+        <w:lastRenderedPageBreak/>
         <w:t>Identificação dos Artefatos</w:t>
       </w:r>
-      <w:bookmarkEnd w:id="19"/>
+      <w:bookmarkEnd w:id="20"/>
       <w:r>
         <w:rPr>
           <w:rFonts w:ascii="Arial" w:eastAsia="Times New Roman" w:hAnsi="Arial" w:cs="Arial"/>
@@ -9980,7 +10731,7 @@
           <w:sz w:val="24"/>
         </w:rPr>
       </w:pPr>
-      <w:bookmarkStart w:id="20" w:name="3.1_______________Configuration_Identifi"/>
+      <w:bookmarkStart w:id="21" w:name="3.1_______________Configuration_Identifi"/>
       <w:r>
         <w:rPr>
           <w:sz w:val="24"/>
@@ -10050,16 +10801,8 @@
         <w:rPr>
           <w:sz w:val="24"/>
         </w:rPr>
-        <w:t>.&lt;EXTENSÃO_ARQUIVO</w:t>
-      </w:r>
-      <w:proofErr w:type="gramStart"/>
-      <w:r>
-        <w:rPr>
-          <w:sz w:val="24"/>
-        </w:rPr>
-        <w:t>&gt;</w:t>
-      </w:r>
-      <w:proofErr w:type="gramEnd"/>
+        <w:t>.&lt;EXTENSÃO_ARQUIVO&gt;</w:t>
+      </w:r>
     </w:p>
     <w:p>
       <w:pPr>
@@ -10092,21 +10835,7 @@
         <w:rPr>
           <w:sz w:val="24"/>
         </w:rPr>
-        <w:t>ATA-SGCONT-</w:t>
-      </w:r>
-      <w:proofErr w:type="gramStart"/>
-      <w:r>
-        <w:rPr>
-          <w:sz w:val="24"/>
-        </w:rPr>
-        <w:t>04032013.</w:t>
-      </w:r>
-      <w:proofErr w:type="gramEnd"/>
-      <w:r>
-        <w:rPr>
-          <w:sz w:val="24"/>
-        </w:rPr>
-        <w:t>doc</w:t>
+        <w:t>ATA-SGCONT-04032013.doc</w:t>
       </w:r>
     </w:p>
     <w:p>
@@ -10143,6 +10872,7 @@
           <w:lang w:eastAsia="pt-BR"/>
         </w:rPr>
       </w:pPr>
+      <w:bookmarkStart w:id="22" w:name="_Toc352072511"/>
       <w:r>
         <w:rPr>
           <w:rFonts w:ascii="Arial" w:eastAsia="Times New Roman" w:hAnsi="Arial" w:cs="Arial"/>
@@ -10152,21 +10882,9 @@
           <w:szCs w:val="20"/>
           <w:lang w:eastAsia="pt-BR"/>
         </w:rPr>
-        <w:t xml:space="preserve">Identificação dos </w:t>
-      </w:r>
-      <w:proofErr w:type="spellStart"/>
-      <w:r>
-        <w:rPr>
-          <w:rFonts w:ascii="Arial" w:eastAsia="Times New Roman" w:hAnsi="Arial" w:cs="Arial"/>
-          <w:b/>
-          <w:bCs/>
-          <w:color w:val="000000"/>
-          <w:szCs w:val="20"/>
-          <w:lang w:eastAsia="pt-BR"/>
-        </w:rPr>
-        <w:t>Commits</w:t>
-      </w:r>
-      <w:proofErr w:type="spellEnd"/>
+        <w:t>Identificação dos Commits</w:t>
+      </w:r>
+      <w:bookmarkEnd w:id="22"/>
     </w:p>
     <w:p>
       <w:pPr>
@@ -10187,60 +10905,18 @@
           <w:lang w:eastAsia="pt-BR"/>
         </w:rPr>
       </w:pPr>
-      <w:r>
-        <w:rPr>
-          <w:rFonts w:ascii="Arial" w:eastAsia="Times New Roman" w:hAnsi="Arial" w:cs="Arial"/>
-          <w:bCs/>
-          <w:color w:val="000000"/>
-          <w:szCs w:val="20"/>
-          <w:lang w:eastAsia="pt-BR"/>
-        </w:rPr>
-        <w:t xml:space="preserve">Os </w:t>
-      </w:r>
-      <w:proofErr w:type="spellStart"/>
-      <w:r>
-        <w:rPr>
-          <w:rFonts w:ascii="Arial" w:eastAsia="Times New Roman" w:hAnsi="Arial" w:cs="Arial"/>
-          <w:bCs/>
-          <w:color w:val="000000"/>
-          <w:szCs w:val="20"/>
-          <w:lang w:eastAsia="pt-BR"/>
-        </w:rPr>
-        <w:t>commits</w:t>
-      </w:r>
-      <w:proofErr w:type="spellEnd"/>
-      <w:r>
-        <w:rPr>
-          <w:rFonts w:ascii="Arial" w:eastAsia="Times New Roman" w:hAnsi="Arial" w:cs="Arial"/>
-          <w:bCs/>
-          <w:color w:val="000000"/>
-          <w:szCs w:val="20"/>
-          <w:lang w:eastAsia="pt-BR"/>
-        </w:rPr>
-        <w:t xml:space="preserve"> deverão ser identificados a partir das solicitações de mudança, que serão atreladas a todas as submissões ao repositório. Para que haja a rastreabilidade entre os artefatos e as solicitações, todos os </w:t>
-      </w:r>
-      <w:proofErr w:type="spellStart"/>
-      <w:r>
-        <w:rPr>
-          <w:rFonts w:ascii="Arial" w:eastAsia="Times New Roman" w:hAnsi="Arial" w:cs="Arial"/>
-          <w:bCs/>
-          <w:color w:val="000000"/>
-          <w:szCs w:val="20"/>
-          <w:lang w:eastAsia="pt-BR"/>
-        </w:rPr>
-        <w:t>commits</w:t>
-      </w:r>
-      <w:proofErr w:type="spellEnd"/>
-      <w:r>
-        <w:rPr>
-          <w:rFonts w:ascii="Arial" w:eastAsia="Times New Roman" w:hAnsi="Arial" w:cs="Arial"/>
-          <w:bCs/>
-          <w:color w:val="000000"/>
-          <w:szCs w:val="20"/>
-          <w:lang w:eastAsia="pt-BR"/>
-        </w:rPr>
-        <w:t xml:space="preserve"> seguirão o seguinte padrão:</w:t>
-      </w:r>
+      <w:bookmarkStart w:id="23" w:name="_Toc352072512"/>
+      <w:r>
+        <w:rPr>
+          <w:rFonts w:ascii="Arial" w:eastAsia="Times New Roman" w:hAnsi="Arial" w:cs="Arial"/>
+          <w:bCs/>
+          <w:color w:val="000000"/>
+          <w:szCs w:val="20"/>
+          <w:lang w:eastAsia="pt-BR"/>
+        </w:rPr>
+        <w:t>Os commits deverão ser identificados a partir das solicitações de mudança, que serão atreladas a todas as submissões ao repositório. Para que haja a rastreabilidade entre os artefatos e as solicitações, todos os commits seguirão o seguinte padrão:</w:t>
+      </w:r>
+      <w:bookmarkEnd w:id="23"/>
     </w:p>
     <w:p>
       <w:pPr>
@@ -10267,6 +10943,7 @@
           <w:lang w:eastAsia="pt-BR"/>
         </w:rPr>
       </w:pPr>
+      <w:bookmarkStart w:id="24" w:name="_Toc352072513"/>
       <w:r>
         <w:rPr>
           <w:rFonts w:ascii="Arial" w:eastAsia="Times New Roman" w:hAnsi="Arial" w:cs="Arial"/>
@@ -10277,40 +10954,10 @@
         </w:rPr>
         <w:t>&lt;RM&gt;: &lt;DESCRICAO_DA_ALTERACAO&gt;</w:t>
       </w:r>
-      <w:bookmarkStart w:id="21" w:name="_GoBack"/>
-      <w:bookmarkEnd w:id="21"/>
+      <w:bookmarkEnd w:id="24"/>
     </w:p>
     <w:p>
       <w:pPr>
-        <w:pStyle w:val="PargrafodaLista"/>
-        <w:spacing w:line="360" w:lineRule="auto"/>
-        <w:ind w:left="360"/>
-        <w:jc w:val="both"/>
-        <w:rPr>
-          <w:sz w:val="24"/>
-        </w:rPr>
-      </w:pPr>
-    </w:p>
-    <w:p>
-      <w:pPr>
-        <w:rPr>
-          <w:sz w:val="24"/>
-        </w:rPr>
-      </w:pPr>
-      <w:r>
-        <w:rPr>
-          <w:sz w:val="24"/>
-        </w:rPr>
-        <w:lastRenderedPageBreak/>
-        <w:br w:type="page"/>
-      </w:r>
-    </w:p>
-    <w:p>
-      <w:pPr>
-        <w:pStyle w:val="PargrafodaLista"/>
-        <w:spacing w:line="360" w:lineRule="auto"/>
-        <w:ind w:left="360"/>
-        <w:jc w:val="both"/>
         <w:rPr>
           <w:sz w:val="24"/>
         </w:rPr>
@@ -10336,7 +10983,7 @@
           <w:lang w:eastAsia="pt-BR"/>
         </w:rPr>
       </w:pPr>
-      <w:bookmarkStart w:id="22" w:name="_Toc350764628"/>
+      <w:bookmarkStart w:id="25" w:name="_Toc352072514"/>
       <w:r>
         <w:rPr>
           <w:rFonts w:ascii="Arial" w:eastAsia="Times New Roman" w:hAnsi="Arial" w:cs="Arial"/>
@@ -10350,7 +10997,7 @@
         </w:rPr>
         <w:t>Controle de Mudanças</w:t>
       </w:r>
-      <w:bookmarkEnd w:id="22"/>
+      <w:bookmarkEnd w:id="25"/>
     </w:p>
     <w:p>
       <w:pPr>
@@ -10378,7 +11025,6 @@
         </w:rPr>
         <w:t xml:space="preserve">também é responsável pelo controle de mudanças. Para entender o processo de mudança, deve-se entender que cada </w:t>
       </w:r>
-      <w:proofErr w:type="spellStart"/>
       <w:r>
         <w:rPr>
           <w:i/>
@@ -10386,7 +11032,6 @@
         </w:rPr>
         <w:t>commit</w:t>
       </w:r>
-      <w:proofErr w:type="spellEnd"/>
       <w:r>
         <w:rPr>
           <w:sz w:val="24"/>
@@ -10405,14 +11050,12 @@
         </w:rPr>
         <w:t xml:space="preserve">, o controle de mudança é realizado com o auxilio da ferramenta </w:t>
       </w:r>
-      <w:proofErr w:type="spellStart"/>
       <w:r>
         <w:rPr>
           <w:sz w:val="24"/>
         </w:rPr>
         <w:t>Redmine</w:t>
       </w:r>
-      <w:proofErr w:type="spellEnd"/>
       <w:r>
         <w:rPr>
           <w:sz w:val="24"/>
@@ -10437,14 +11080,12 @@
         </w:rPr>
         <w:t xml:space="preserve">Abaixo segue imagem do </w:t>
       </w:r>
-      <w:proofErr w:type="spellStart"/>
       <w:r>
         <w:rPr>
           <w:sz w:val="24"/>
         </w:rPr>
         <w:t>Redmine</w:t>
       </w:r>
-      <w:proofErr w:type="spellEnd"/>
       <w:r>
         <w:rPr>
           <w:sz w:val="24"/>
@@ -10465,7 +11106,7 @@
       <w:pPr>
         <w:keepNext/>
         <w:spacing w:after="0" w:line="240" w:lineRule="auto"/>
-        <w:jc w:val="center"/>
+        <w:ind w:left="-709"/>
       </w:pPr>
       <w:r>
         <w:rPr>
@@ -10473,10 +11114,11 @@
           <w:sz w:val="24"/>
           <w:lang w:eastAsia="pt-BR"/>
         </w:rPr>
+        <w:lastRenderedPageBreak/>
         <w:drawing>
           <wp:inline distT="0" distB="0" distL="0" distR="0" wp14:anchorId="33378EAD" wp14:editId="756953D8">
             <wp:extent cx="5955184" cy="2819400"/>
-            <wp:effectExtent l="0" t="0" r="7620" b="0"/>
+            <wp:effectExtent l="171450" t="171450" r="388620" b="361950"/>
             <wp:docPr id="2" name="Imagem 2"/>
             <wp:cNvGraphicFramePr>
               <a:graphicFrameLocks xmlns:a="http://schemas.openxmlformats.org/drawingml/2006/main" noChangeAspect="1"/>
@@ -10491,7 +11133,7 @@
                     </pic:cNvPicPr>
                   </pic:nvPicPr>
                   <pic:blipFill>
-                    <a:blip r:embed="rId11">
+                    <a:blip r:embed="rId12">
                       <a:extLst>
                         <a:ext uri="{28A0092B-C50C-407E-A947-70E740481C1C}">
                           <a14:useLocalDpi xmlns:a14="http://schemas.microsoft.com/office/drawing/2010/main" val="0"/>
@@ -10511,10 +11153,16 @@
                     <a:prstGeom prst="rect">
                       <a:avLst/>
                     </a:prstGeom>
-                    <a:noFill/>
                     <a:ln>
                       <a:noFill/>
                     </a:ln>
+                    <a:effectLst>
+                      <a:outerShdw blurRad="292100" dist="139700" dir="2700000" algn="tl" rotWithShape="0">
+                        <a:srgbClr val="333333">
+                          <a:alpha val="65000"/>
+                        </a:srgbClr>
+                      </a:outerShdw>
+                    </a:effectLst>
                   </pic:spPr>
                 </pic:pic>
               </a:graphicData>
@@ -10582,17 +11230,8 @@
           <w:b w:val="0"/>
           <w:color w:val="auto"/>
         </w:rPr>
-        <w:t xml:space="preserve">Visão geral do </w:t>
-      </w:r>
-      <w:proofErr w:type="spellStart"/>
-      <w:r>
-        <w:rPr>
-          <w:b w:val="0"/>
-          <w:color w:val="auto"/>
-        </w:rPr>
-        <w:t>Redmine</w:t>
-      </w:r>
-      <w:proofErr w:type="spellEnd"/>
+        <w:t>Visão geral do Redmine</w:t>
+      </w:r>
     </w:p>
     <w:p>
       <w:pPr>
@@ -10645,7 +11284,7 @@
         </w:rPr>
       </w:pPr>
     </w:p>
-    <w:bookmarkEnd w:id="20"/>
+    <w:bookmarkEnd w:id="21"/>
     <w:p>
       <w:pPr>
         <w:spacing w:line="360" w:lineRule="auto"/>
@@ -10657,8 +11296,8 @@
       </w:pPr>
     </w:p>
     <w:sectPr>
-      <w:headerReference w:type="default" r:id="rId12"/>
-      <w:footerReference w:type="default" r:id="rId13"/>
+      <w:headerReference w:type="default" r:id="rId13"/>
+      <w:footerReference w:type="default" r:id="rId14"/>
       <w:pgSz w:w="11906" w:h="16838"/>
       <w:pgMar w:top="1417" w:right="1701" w:bottom="1417" w:left="1701" w:header="708" w:footer="708" w:gutter="0"/>
       <w:cols w:space="708"/>
@@ -10898,7 +11537,7 @@
               <w:sz w:val="18"/>
               <w:szCs w:val="18"/>
             </w:rPr>
-            <w:t>11</w:t>
+            <w:t>12</w:t>
           </w:r>
           <w:r>
             <w:rPr>
@@ -11376,6 +12015,122 @@
       </w:pPr>
     </w:lvl>
   </w:abstractNum>
+  <w:abstractNum w:abstractNumId="4">
+    <w:nsid w:val="76C36A8E"/>
+    <w:multiLevelType w:val="multilevel"/>
+    <w:tmpl w:val="ABB6D0B8"/>
+    <w:lvl w:ilvl="0">
+      <w:start w:val="1"/>
+      <w:numFmt w:val="decimal"/>
+      <w:lvlText w:val="%1."/>
+      <w:lvlJc w:val="left"/>
+      <w:pPr>
+        <w:ind w:left="360" w:hanging="360"/>
+      </w:pPr>
+      <w:rPr>
+        <w:rFonts w:hint="default"/>
+        <w:b w:val="0"/>
+      </w:rPr>
+    </w:lvl>
+    <w:lvl w:ilvl="1">
+      <w:start w:val="1"/>
+      <w:numFmt w:val="decimal"/>
+      <w:lvlText w:val="%1.%2."/>
+      <w:lvlJc w:val="left"/>
+      <w:pPr>
+        <w:ind w:left="792" w:hanging="432"/>
+      </w:pPr>
+      <w:rPr>
+        <w:rFonts w:hint="default"/>
+      </w:rPr>
+    </w:lvl>
+    <w:lvl w:ilvl="2">
+      <w:start w:val="1"/>
+      <w:numFmt w:val="decimal"/>
+      <w:lvlText w:val="%1.%2.%3."/>
+      <w:lvlJc w:val="left"/>
+      <w:pPr>
+        <w:ind w:left="1224" w:hanging="504"/>
+      </w:pPr>
+      <w:rPr>
+        <w:rFonts w:hint="default"/>
+        <w:b w:val="0"/>
+      </w:rPr>
+    </w:lvl>
+    <w:lvl w:ilvl="3">
+      <w:start w:val="1"/>
+      <w:numFmt w:val="decimal"/>
+      <w:lvlText w:val="%1.%2.%3.%4."/>
+      <w:lvlJc w:val="left"/>
+      <w:pPr>
+        <w:ind w:left="1728" w:hanging="648"/>
+      </w:pPr>
+      <w:rPr>
+        <w:rFonts w:hint="default"/>
+        <w:b w:val="0"/>
+      </w:rPr>
+    </w:lvl>
+    <w:lvl w:ilvl="4">
+      <w:start w:val="1"/>
+      <w:numFmt w:val="decimal"/>
+      <w:lvlText w:val="%1.%2.%3.%4.%5."/>
+      <w:lvlJc w:val="left"/>
+      <w:pPr>
+        <w:ind w:left="2232" w:hanging="792"/>
+      </w:pPr>
+      <w:rPr>
+        <w:rFonts w:hint="default"/>
+      </w:rPr>
+    </w:lvl>
+    <w:lvl w:ilvl="5">
+      <w:start w:val="1"/>
+      <w:numFmt w:val="decimal"/>
+      <w:lvlText w:val="%1.%2.%3.%4.%5.%6."/>
+      <w:lvlJc w:val="left"/>
+      <w:pPr>
+        <w:ind w:left="2736" w:hanging="936"/>
+      </w:pPr>
+      <w:rPr>
+        <w:rFonts w:hint="default"/>
+      </w:rPr>
+    </w:lvl>
+    <w:lvl w:ilvl="6">
+      <w:start w:val="1"/>
+      <w:numFmt w:val="decimal"/>
+      <w:lvlText w:val="%1.%2.%3.%4.%5.%6.%7."/>
+      <w:lvlJc w:val="left"/>
+      <w:pPr>
+        <w:ind w:left="3240" w:hanging="1080"/>
+      </w:pPr>
+      <w:rPr>
+        <w:rFonts w:hint="default"/>
+      </w:rPr>
+    </w:lvl>
+    <w:lvl w:ilvl="7">
+      <w:start w:val="1"/>
+      <w:numFmt w:val="decimal"/>
+      <w:lvlText w:val="%1.%2.%3.%4.%5.%6.%7.%8."/>
+      <w:lvlJc w:val="left"/>
+      <w:pPr>
+        <w:ind w:left="3744" w:hanging="1224"/>
+      </w:pPr>
+      <w:rPr>
+        <w:rFonts w:hint="default"/>
+      </w:rPr>
+    </w:lvl>
+    <w:lvl w:ilvl="8">
+      <w:start w:val="1"/>
+      <w:numFmt w:val="decimal"/>
+      <w:lvlText w:val="%1.%2.%3.%4.%5.%6.%7.%8.%9."/>
+      <w:lvlJc w:val="left"/>
+      <w:pPr>
+        <w:ind w:left="4320" w:hanging="1440"/>
+      </w:pPr>
+      <w:rPr>
+        <w:rFonts w:hint="default"/>
+      </w:rPr>
+    </w:lvl>
+  </w:abstractNum>
   <w:num w:numId="1">
     <w:abstractNumId w:val="0"/>
   </w:num>
@@ -11387,6 +12142,9 @@
   </w:num>
   <w:num w:numId="4">
     <w:abstractNumId w:val="3"/>
+  </w:num>
+  <w:num w:numId="5">
+    <w:abstractNumId w:val="4"/>
   </w:num>
 </w:numbering>
 </file>
@@ -13559,7 +14317,7 @@
 </file>
 
 <file path=customXml/itemProps1.xml><?xml version="1.0" encoding="utf-8"?>
-<ds:datastoreItem xmlns:ds="http://schemas.openxmlformats.org/officeDocument/2006/customXml" ds:itemID="{89C05699-39B0-455B-AA65-EA7EAFAFDF60}">
+<ds:datastoreItem xmlns:ds="http://schemas.openxmlformats.org/officeDocument/2006/customXml" ds:itemID="{0570DA3F-B64B-40DE-9970-ED0A9F3BACCC}">
   <ds:schemaRefs>
     <ds:schemaRef ds:uri="http://schemas.openxmlformats.org/officeDocument/2006/bibliography"/>
   </ds:schemaRefs>

</xml_diff>